<commit_message>
Corregí documento de diseño (FST)
Se corrigieron algunos errores de ortografía, celdas vacías y celdas
repetidas en el Functional Specification Template.
</commit_message>
<xml_diff>
--- a/(FST) Plantilla de Especificacion Funcional.docx
+++ b/(FST) Plantilla de Especificacion Funcional.docx
@@ -8,6 +8,7 @@
         <w:spacing w:after="120"/>
         <w:ind w:left="630"/>
       </w:pPr>
+      <w:proofErr w:type="spellStart"/>
       <w:r>
         <w:rPr>
           <w:b/>
@@ -15,7 +16,57 @@
           <w:sz w:val="32"/>
           <w:szCs w:val="32"/>
         </w:rPr>
-        <w:t xml:space="preserve">Functional Specification Template </w:t>
+        <w:t>Functional</w:t>
+      </w:r>
+      <w:proofErr w:type="spellEnd"/>
+      <w:r>
+        <w:rPr>
+          <w:b/>
+          <w:i/>
+          <w:sz w:val="32"/>
+          <w:szCs w:val="32"/>
+        </w:rPr>
+        <w:t xml:space="preserve"> </w:t>
+      </w:r>
+      <w:proofErr w:type="spellStart"/>
+      <w:r>
+        <w:rPr>
+          <w:b/>
+          <w:i/>
+          <w:sz w:val="32"/>
+          <w:szCs w:val="32"/>
+        </w:rPr>
+        <w:t>Specification</w:t>
+      </w:r>
+      <w:proofErr w:type="spellEnd"/>
+      <w:r>
+        <w:rPr>
+          <w:b/>
+          <w:i/>
+          <w:sz w:val="32"/>
+          <w:szCs w:val="32"/>
+        </w:rPr>
+        <w:t xml:space="preserve"> </w:t>
+      </w:r>
+      <w:proofErr w:type="spellStart"/>
+      <w:r>
+        <w:rPr>
+          <w:b/>
+          <w:i/>
+          <w:sz w:val="32"/>
+          <w:szCs w:val="32"/>
+        </w:rPr>
+        <w:t>Template</w:t>
+      </w:r>
+      <w:proofErr w:type="spellEnd"/>
+      <w:r>
+        <w:rPr>
+          <w:b/>
+          <w:i/>
+          <w:sz w:val="32"/>
+          <w:szCs w:val="32"/>
+        </w:rPr>
+        <w:t xml:space="preserve"> </w:t>
       </w:r>
     </w:p>
     <w:tbl>
@@ -47,6 +98,7 @@
             <w:gridSpan w:val="2"/>
           </w:tcPr>
           <w:p>
+            <w:proofErr w:type="spellStart"/>
             <w:r>
               <w:rPr>
                 <w:b/>
@@ -55,6 +107,7 @@
               </w:rPr>
               <w:t>Student</w:t>
             </w:r>
+            <w:proofErr w:type="spellEnd"/>
           </w:p>
         </w:tc>
         <w:tc>
@@ -72,13 +125,23 @@
             <w:tcW w:w="1259" w:type="dxa"/>
           </w:tcPr>
           <w:p>
-            <w:r>
-              <w:rPr>
-                <w:b/>
-                <w:sz w:val="20"/>
-                <w:szCs w:val="20"/>
-              </w:rPr>
-              <w:t>Program #</w:t>
+            <w:proofErr w:type="spellStart"/>
+            <w:r>
+              <w:rPr>
+                <w:b/>
+                <w:sz w:val="20"/>
+                <w:szCs w:val="20"/>
+              </w:rPr>
+              <w:t>Program</w:t>
+            </w:r>
+            <w:proofErr w:type="spellEnd"/>
+            <w:r>
+              <w:rPr>
+                <w:b/>
+                <w:sz w:val="20"/>
+                <w:szCs w:val="20"/>
+              </w:rPr>
+              <w:t xml:space="preserve"> #</w:t>
             </w:r>
           </w:p>
         </w:tc>
@@ -128,14 +191,34 @@
             <w:shd w:val="clear" w:color="auto" w:fill="D9D9D9"/>
           </w:tcPr>
           <w:p>
-            <w:r>
-              <w:rPr>
-                <w:b/>
-                <w:sz w:val="20"/>
-                <w:szCs w:val="20"/>
-              </w:rPr>
-              <w:t>Class Name</w:t>
-            </w:r>
+            <w:proofErr w:type="spellStart"/>
+            <w:r>
+              <w:rPr>
+                <w:b/>
+                <w:sz w:val="20"/>
+                <w:szCs w:val="20"/>
+              </w:rPr>
+              <w:t>Class</w:t>
+            </w:r>
+            <w:proofErr w:type="spellEnd"/>
+            <w:r>
+              <w:rPr>
+                <w:b/>
+                <w:sz w:val="20"/>
+                <w:szCs w:val="20"/>
+              </w:rPr>
+              <w:t xml:space="preserve"> </w:t>
+            </w:r>
+            <w:proofErr w:type="spellStart"/>
+            <w:r>
+              <w:rPr>
+                <w:b/>
+                <w:sz w:val="20"/>
+                <w:szCs w:val="20"/>
+              </w:rPr>
+              <w:t>Name</w:t>
+            </w:r>
+            <w:proofErr w:type="spellEnd"/>
           </w:p>
         </w:tc>
         <w:tc>
@@ -150,6 +233,7 @@
             </w:tcBorders>
           </w:tcPr>
           <w:p>
+            <w:proofErr w:type="spellStart"/>
             <w:r>
               <w:rPr>
                 <w:sz w:val="20"/>
@@ -157,6 +241,7 @@
               </w:rPr>
               <w:t>Main</w:t>
             </w:r>
+            <w:proofErr w:type="spellEnd"/>
           </w:p>
         </w:tc>
       </w:tr>
@@ -173,13 +258,41 @@
             <w:shd w:val="clear" w:color="auto" w:fill="D9D9D9"/>
           </w:tcPr>
           <w:p>
-            <w:r>
-              <w:rPr>
-                <w:b/>
-                <w:sz w:val="20"/>
-                <w:szCs w:val="20"/>
-              </w:rPr>
-              <w:t xml:space="preserve">Parent Class </w:t>
+            <w:proofErr w:type="spellStart"/>
+            <w:r>
+              <w:rPr>
+                <w:b/>
+                <w:sz w:val="20"/>
+                <w:szCs w:val="20"/>
+              </w:rPr>
+              <w:t>Parent</w:t>
+            </w:r>
+            <w:proofErr w:type="spellEnd"/>
+            <w:r>
+              <w:rPr>
+                <w:b/>
+                <w:sz w:val="20"/>
+                <w:szCs w:val="20"/>
+              </w:rPr>
+              <w:t xml:space="preserve"> </w:t>
+            </w:r>
+            <w:proofErr w:type="spellStart"/>
+            <w:r>
+              <w:rPr>
+                <w:b/>
+                <w:sz w:val="20"/>
+                <w:szCs w:val="20"/>
+              </w:rPr>
+              <w:t>Class</w:t>
+            </w:r>
+            <w:proofErr w:type="spellEnd"/>
+            <w:r>
+              <w:rPr>
+                <w:b/>
+                <w:sz w:val="20"/>
+                <w:szCs w:val="20"/>
+              </w:rPr>
+              <w:t xml:space="preserve"> </w:t>
             </w:r>
           </w:p>
         </w:tc>
@@ -311,6 +424,7 @@
             <w:shd w:val="clear" w:color="auto" w:fill="D9D9D9"/>
           </w:tcPr>
           <w:p>
+            <w:proofErr w:type="spellStart"/>
             <w:r>
               <w:rPr>
                 <w:b/>
@@ -319,6 +433,7 @@
               </w:rPr>
               <w:t>Attributes</w:t>
             </w:r>
+            <w:proofErr w:type="spellEnd"/>
           </w:p>
         </w:tc>
       </w:tr>
@@ -342,6 +457,7 @@
             <w:shd w:val="clear" w:color="auto" w:fill="D9D9D9"/>
           </w:tcPr>
           <w:p>
+            <w:proofErr w:type="spellStart"/>
             <w:r>
               <w:rPr>
                 <w:b/>
@@ -350,6 +466,7 @@
               </w:rPr>
               <w:t>Declaration</w:t>
             </w:r>
+            <w:proofErr w:type="spellEnd"/>
           </w:p>
         </w:tc>
         <w:tc>
@@ -365,6 +482,7 @@
             <w:shd w:val="clear" w:color="auto" w:fill="D9D9D9"/>
           </w:tcPr>
           <w:p>
+            <w:proofErr w:type="spellStart"/>
             <w:r>
               <w:rPr>
                 <w:b/>
@@ -373,6 +491,7 @@
               </w:rPr>
               <w:t>Description</w:t>
             </w:r>
+            <w:proofErr w:type="spellEnd"/>
           </w:p>
         </w:tc>
       </w:tr>
@@ -470,6 +589,7 @@
             <w:shd w:val="clear" w:color="auto" w:fill="D9D9D9"/>
           </w:tcPr>
           <w:p>
+            <w:proofErr w:type="spellStart"/>
             <w:r>
               <w:rPr>
                 <w:b/>
@@ -478,6 +598,7 @@
               </w:rPr>
               <w:t>Items</w:t>
             </w:r>
+            <w:proofErr w:type="spellEnd"/>
           </w:p>
         </w:tc>
       </w:tr>
@@ -501,6 +622,7 @@
             <w:shd w:val="clear" w:color="auto" w:fill="D9D9D9"/>
           </w:tcPr>
           <w:p>
+            <w:proofErr w:type="spellStart"/>
             <w:r>
               <w:rPr>
                 <w:b/>
@@ -509,6 +631,7 @@
               </w:rPr>
               <w:t>Declaration</w:t>
             </w:r>
+            <w:proofErr w:type="spellEnd"/>
           </w:p>
         </w:tc>
         <w:tc>
@@ -524,6 +647,7 @@
             <w:shd w:val="clear" w:color="auto" w:fill="D9D9D9"/>
           </w:tcPr>
           <w:p>
+            <w:proofErr w:type="spellStart"/>
             <w:r>
               <w:rPr>
                 <w:b/>
@@ -532,6 +656,7 @@
               </w:rPr>
               <w:t>Description</w:t>
             </w:r>
+            <w:proofErr w:type="spellEnd"/>
           </w:p>
         </w:tc>
       </w:tr>
@@ -715,6 +840,7 @@
             <w:shd w:val="clear" w:color="auto" w:fill="D9D9D9"/>
           </w:tcPr>
           <w:p>
+            <w:proofErr w:type="spellStart"/>
             <w:r>
               <w:rPr>
                 <w:b/>
@@ -722,8 +848,27 @@
                 <w:szCs w:val="20"/>
               </w:rPr>
               <w:lastRenderedPageBreak/>
-              <w:t>Class Name</w:t>
-            </w:r>
+              <w:t>Class</w:t>
+            </w:r>
+            <w:proofErr w:type="spellEnd"/>
+            <w:r>
+              <w:rPr>
+                <w:b/>
+                <w:sz w:val="20"/>
+                <w:szCs w:val="20"/>
+              </w:rPr>
+              <w:t xml:space="preserve"> </w:t>
+            </w:r>
+            <w:proofErr w:type="spellStart"/>
+            <w:r>
+              <w:rPr>
+                <w:b/>
+                <w:sz w:val="20"/>
+                <w:szCs w:val="20"/>
+              </w:rPr>
+              <w:t>Name</w:t>
+            </w:r>
+            <w:proofErr w:type="spellEnd"/>
           </w:p>
         </w:tc>
         <w:tc>
@@ -761,13 +906,41 @@
             <w:shd w:val="clear" w:color="auto" w:fill="D9D9D9"/>
           </w:tcPr>
           <w:p>
-            <w:r>
-              <w:rPr>
-                <w:b/>
-                <w:sz w:val="20"/>
-                <w:szCs w:val="20"/>
-              </w:rPr>
-              <w:t xml:space="preserve">Parent Class </w:t>
+            <w:proofErr w:type="spellStart"/>
+            <w:r>
+              <w:rPr>
+                <w:b/>
+                <w:sz w:val="20"/>
+                <w:szCs w:val="20"/>
+              </w:rPr>
+              <w:t>Parent</w:t>
+            </w:r>
+            <w:proofErr w:type="spellEnd"/>
+            <w:r>
+              <w:rPr>
+                <w:b/>
+                <w:sz w:val="20"/>
+                <w:szCs w:val="20"/>
+              </w:rPr>
+              <w:t xml:space="preserve"> </w:t>
+            </w:r>
+            <w:proofErr w:type="spellStart"/>
+            <w:r>
+              <w:rPr>
+                <w:b/>
+                <w:sz w:val="20"/>
+                <w:szCs w:val="20"/>
+              </w:rPr>
+              <w:t>Class</w:t>
+            </w:r>
+            <w:proofErr w:type="spellEnd"/>
+            <w:r>
+              <w:rPr>
+                <w:b/>
+                <w:sz w:val="20"/>
+                <w:szCs w:val="20"/>
+              </w:rPr>
+              <w:t xml:space="preserve"> </w:t>
             </w:r>
           </w:p>
         </w:tc>
@@ -820,6 +993,7 @@
             <w:shd w:val="clear" w:color="auto" w:fill="D9D9D9"/>
           </w:tcPr>
           <w:p>
+            <w:proofErr w:type="spellStart"/>
             <w:r>
               <w:rPr>
                 <w:b/>
@@ -828,6 +1002,7 @@
               </w:rPr>
               <w:t>Attributes</w:t>
             </w:r>
+            <w:proofErr w:type="spellEnd"/>
           </w:p>
         </w:tc>
       </w:tr>
@@ -851,6 +1026,7 @@
             <w:shd w:val="clear" w:color="auto" w:fill="D9D9D9"/>
           </w:tcPr>
           <w:p>
+            <w:proofErr w:type="spellStart"/>
             <w:r>
               <w:rPr>
                 <w:b/>
@@ -859,6 +1035,7 @@
               </w:rPr>
               <w:t>Declaration</w:t>
             </w:r>
+            <w:proofErr w:type="spellEnd"/>
           </w:p>
         </w:tc>
         <w:tc>
@@ -873,6 +1050,7 @@
             <w:shd w:val="clear" w:color="auto" w:fill="D9D9D9"/>
           </w:tcPr>
           <w:p>
+            <w:proofErr w:type="spellStart"/>
             <w:r>
               <w:rPr>
                 <w:b/>
@@ -881,6 +1059,7 @@
               </w:rPr>
               <w:t>Description</w:t>
             </w:r>
+            <w:proofErr w:type="spellEnd"/>
           </w:p>
         </w:tc>
       </w:tr>
@@ -1001,13 +1180,31 @@
             </w:tcBorders>
           </w:tcPr>
           <w:p>
-            <w:r>
-              <w:rPr>
-                <w:sz w:val="20"/>
-                <w:szCs w:val="20"/>
-              </w:rPr>
-              <w:t>int iTamMemoria</w:t>
-            </w:r>
+            <w:proofErr w:type="spellStart"/>
+            <w:r>
+              <w:rPr>
+                <w:sz w:val="20"/>
+                <w:szCs w:val="20"/>
+              </w:rPr>
+              <w:t>int</w:t>
+            </w:r>
+            <w:proofErr w:type="spellEnd"/>
+            <w:r>
+              <w:rPr>
+                <w:sz w:val="20"/>
+                <w:szCs w:val="20"/>
+              </w:rPr>
+              <w:t xml:space="preserve"> </w:t>
+            </w:r>
+            <w:proofErr w:type="spellStart"/>
+            <w:r>
+              <w:rPr>
+                <w:sz w:val="20"/>
+                <w:szCs w:val="20"/>
+              </w:rPr>
+              <w:t>iTamMemoria</w:t>
+            </w:r>
+            <w:proofErr w:type="spellEnd"/>
           </w:p>
         </w:tc>
         <w:tc>
@@ -1055,8 +1252,17 @@
                 <w:sz w:val="20"/>
                 <w:szCs w:val="20"/>
               </w:rPr>
-              <w:t>MarcoDePagina[] mdpSwap</w:t>
-            </w:r>
+              <w:t xml:space="preserve">MarcoDePagina[] </w:t>
+            </w:r>
+            <w:proofErr w:type="spellStart"/>
+            <w:r>
+              <w:rPr>
+                <w:sz w:val="20"/>
+                <w:szCs w:val="20"/>
+              </w:rPr>
+              <w:t>mdpSwap</w:t>
+            </w:r>
+            <w:proofErr w:type="spellEnd"/>
           </w:p>
         </w:tc>
         <w:tc>
@@ -1106,13 +1312,31 @@
             </w:tcBorders>
           </w:tcPr>
           <w:p>
-            <w:r>
-              <w:rPr>
-                <w:sz w:val="20"/>
-                <w:szCs w:val="20"/>
-              </w:rPr>
-              <w:t>int iTamSwap</w:t>
-            </w:r>
+            <w:proofErr w:type="spellStart"/>
+            <w:r>
+              <w:rPr>
+                <w:sz w:val="20"/>
+                <w:szCs w:val="20"/>
+              </w:rPr>
+              <w:t>int</w:t>
+            </w:r>
+            <w:proofErr w:type="spellEnd"/>
+            <w:r>
+              <w:rPr>
+                <w:sz w:val="20"/>
+                <w:szCs w:val="20"/>
+              </w:rPr>
+              <w:t xml:space="preserve"> </w:t>
+            </w:r>
+            <w:proofErr w:type="spellStart"/>
+            <w:r>
+              <w:rPr>
+                <w:sz w:val="20"/>
+                <w:szCs w:val="20"/>
+              </w:rPr>
+              <w:t>iTamSwap</w:t>
+            </w:r>
+            <w:proofErr w:type="spellEnd"/>
           </w:p>
         </w:tc>
         <w:tc>
@@ -1155,13 +1379,31 @@
             </w:tcBorders>
           </w:tcPr>
           <w:p>
-            <w:r>
-              <w:rPr>
-                <w:sz w:val="20"/>
-                <w:szCs w:val="20"/>
-              </w:rPr>
-              <w:t>int iTamPagina</w:t>
-            </w:r>
+            <w:proofErr w:type="spellStart"/>
+            <w:r>
+              <w:rPr>
+                <w:sz w:val="20"/>
+                <w:szCs w:val="20"/>
+              </w:rPr>
+              <w:t>int</w:t>
+            </w:r>
+            <w:proofErr w:type="spellEnd"/>
+            <w:r>
+              <w:rPr>
+                <w:sz w:val="20"/>
+                <w:szCs w:val="20"/>
+              </w:rPr>
+              <w:t xml:space="preserve"> </w:t>
+            </w:r>
+            <w:proofErr w:type="spellStart"/>
+            <w:r>
+              <w:rPr>
+                <w:sz w:val="20"/>
+                <w:szCs w:val="20"/>
+              </w:rPr>
+              <w:t>iTamPagina</w:t>
+            </w:r>
+            <w:proofErr w:type="spellEnd"/>
           </w:p>
         </w:tc>
         <w:tc>
@@ -1211,6 +1453,7 @@
             <w:shd w:val="clear" w:color="auto" w:fill="D9D9D9"/>
           </w:tcPr>
           <w:p>
+            <w:proofErr w:type="spellStart"/>
             <w:r>
               <w:rPr>
                 <w:b/>
@@ -1219,6 +1462,7 @@
               </w:rPr>
               <w:t>Items</w:t>
             </w:r>
+            <w:proofErr w:type="spellEnd"/>
           </w:p>
         </w:tc>
       </w:tr>
@@ -1242,6 +1486,7 @@
             <w:shd w:val="clear" w:color="auto" w:fill="D9D9D9"/>
           </w:tcPr>
           <w:p>
+            <w:proofErr w:type="spellStart"/>
             <w:r>
               <w:rPr>
                 <w:b/>
@@ -1250,6 +1495,7 @@
               </w:rPr>
               <w:t>Declaration</w:t>
             </w:r>
+            <w:proofErr w:type="spellEnd"/>
           </w:p>
         </w:tc>
         <w:tc>
@@ -1264,6 +1510,7 @@
             <w:shd w:val="clear" w:color="auto" w:fill="D9D9D9"/>
           </w:tcPr>
           <w:p>
+            <w:proofErr w:type="spellStart"/>
             <w:r>
               <w:rPr>
                 <w:b/>
@@ -1272,6 +1519,7 @@
               </w:rPr>
               <w:t>Description</w:t>
             </w:r>
+            <w:proofErr w:type="spellEnd"/>
           </w:p>
         </w:tc>
       </w:tr>
@@ -1300,7 +1548,103 @@
                 <w:sz w:val="20"/>
                 <w:szCs w:val="20"/>
               </w:rPr>
-              <w:t>+ ManejadorDeMemoria( int iTamMemoria, int iTamSwap, int iTamPagina )</w:t>
+              <w:t xml:space="preserve">+ ManejadorDeMemoria( </w:t>
+            </w:r>
+            <w:proofErr w:type="spellStart"/>
+            <w:r>
+              <w:rPr>
+                <w:sz w:val="20"/>
+                <w:szCs w:val="20"/>
+              </w:rPr>
+              <w:t>int</w:t>
+            </w:r>
+            <w:proofErr w:type="spellEnd"/>
+            <w:r>
+              <w:rPr>
+                <w:sz w:val="20"/>
+                <w:szCs w:val="20"/>
+              </w:rPr>
+              <w:t xml:space="preserve"> </w:t>
+            </w:r>
+            <w:proofErr w:type="spellStart"/>
+            <w:r>
+              <w:rPr>
+                <w:sz w:val="20"/>
+                <w:szCs w:val="20"/>
+              </w:rPr>
+              <w:t>iTamMemoria</w:t>
+            </w:r>
+            <w:proofErr w:type="spellEnd"/>
+            <w:r>
+              <w:rPr>
+                <w:sz w:val="20"/>
+                <w:szCs w:val="20"/>
+              </w:rPr>
+              <w:t xml:space="preserve">, </w:t>
+            </w:r>
+            <w:proofErr w:type="spellStart"/>
+            <w:r>
+              <w:rPr>
+                <w:sz w:val="20"/>
+                <w:szCs w:val="20"/>
+              </w:rPr>
+              <w:t>int</w:t>
+            </w:r>
+            <w:proofErr w:type="spellEnd"/>
+            <w:r>
+              <w:rPr>
+                <w:sz w:val="20"/>
+                <w:szCs w:val="20"/>
+              </w:rPr>
+              <w:t xml:space="preserve"> </w:t>
+            </w:r>
+            <w:proofErr w:type="spellStart"/>
+            <w:r>
+              <w:rPr>
+                <w:sz w:val="20"/>
+                <w:szCs w:val="20"/>
+              </w:rPr>
+              <w:t>iTamSwap</w:t>
+            </w:r>
+            <w:proofErr w:type="spellEnd"/>
+            <w:r>
+              <w:rPr>
+                <w:sz w:val="20"/>
+                <w:szCs w:val="20"/>
+              </w:rPr>
+              <w:t xml:space="preserve">, </w:t>
+            </w:r>
+            <w:proofErr w:type="spellStart"/>
+            <w:r>
+              <w:rPr>
+                <w:sz w:val="20"/>
+                <w:szCs w:val="20"/>
+              </w:rPr>
+              <w:t>int</w:t>
+            </w:r>
+            <w:proofErr w:type="spellEnd"/>
+            <w:r>
+              <w:rPr>
+                <w:sz w:val="20"/>
+                <w:szCs w:val="20"/>
+              </w:rPr>
+              <w:t xml:space="preserve"> </w:t>
+            </w:r>
+            <w:proofErr w:type="spellStart"/>
+            <w:r>
+              <w:rPr>
+                <w:sz w:val="20"/>
+                <w:szCs w:val="20"/>
+              </w:rPr>
+              <w:t>iTamPagina</w:t>
+            </w:r>
+            <w:proofErr w:type="spellEnd"/>
+            <w:r>
+              <w:rPr>
+                <w:sz w:val="20"/>
+                <w:szCs w:val="20"/>
+              </w:rPr>
+              <w:t xml:space="preserve"> )</w:t>
             </w:r>
           </w:p>
         </w:tc>
@@ -1320,7 +1664,23 @@
                 <w:sz w:val="20"/>
                 <w:szCs w:val="20"/>
               </w:rPr>
-              <w:t>Inicializa los arreglos de objetos MarcoDePagina de memoria y de swap con los tamaños especificados, e inicializa el atributo iTamPagina.</w:t>
+              <w:t xml:space="preserve">Inicializa los arreglos de objetos MarcoDePagina de memoria y de swap con los tamaños especificados, e inicializa el atributo </w:t>
+            </w:r>
+            <w:proofErr w:type="spellStart"/>
+            <w:r>
+              <w:rPr>
+                <w:sz w:val="20"/>
+                <w:szCs w:val="20"/>
+              </w:rPr>
+              <w:t>iTamPagina</w:t>
+            </w:r>
+            <w:proofErr w:type="spellEnd"/>
+            <w:r>
+              <w:rPr>
+                <w:sz w:val="20"/>
+                <w:szCs w:val="20"/>
+              </w:rPr>
+              <w:t>.</w:t>
             </w:r>
           </w:p>
         </w:tc>
@@ -1350,14 +1710,110 @@
                 <w:sz w:val="20"/>
                 <w:szCs w:val="20"/>
               </w:rPr>
-              <w:t>+ bool cargarProceso( int iIDProceso, int iTa</w:t>
-            </w:r>
-            <w:r>
-              <w:rPr>
-                <w:sz w:val="20"/>
-                <w:szCs w:val="20"/>
-              </w:rPr>
-              <w:t>m )</w:t>
+              <w:t xml:space="preserve">+ </w:t>
+            </w:r>
+            <w:proofErr w:type="spellStart"/>
+            <w:r>
+              <w:rPr>
+                <w:sz w:val="20"/>
+                <w:szCs w:val="20"/>
+              </w:rPr>
+              <w:t>bool</w:t>
+            </w:r>
+            <w:proofErr w:type="spellEnd"/>
+            <w:r>
+              <w:rPr>
+                <w:sz w:val="20"/>
+                <w:szCs w:val="20"/>
+              </w:rPr>
+              <w:t xml:space="preserve"> </w:t>
+            </w:r>
+            <w:proofErr w:type="spellStart"/>
+            <w:r>
+              <w:rPr>
+                <w:sz w:val="20"/>
+                <w:szCs w:val="20"/>
+              </w:rPr>
+              <w:t>cargarProceso</w:t>
+            </w:r>
+            <w:proofErr w:type="spellEnd"/>
+            <w:r>
+              <w:rPr>
+                <w:sz w:val="20"/>
+                <w:szCs w:val="20"/>
+              </w:rPr>
+              <w:t xml:space="preserve">( </w:t>
+            </w:r>
+            <w:proofErr w:type="spellStart"/>
+            <w:r>
+              <w:rPr>
+                <w:sz w:val="20"/>
+                <w:szCs w:val="20"/>
+              </w:rPr>
+              <w:t>int</w:t>
+            </w:r>
+            <w:proofErr w:type="spellEnd"/>
+            <w:r>
+              <w:rPr>
+                <w:sz w:val="20"/>
+                <w:szCs w:val="20"/>
+              </w:rPr>
+              <w:t xml:space="preserve"> </w:t>
+            </w:r>
+            <w:proofErr w:type="spellStart"/>
+            <w:r>
+              <w:rPr>
+                <w:sz w:val="20"/>
+                <w:szCs w:val="20"/>
+              </w:rPr>
+              <w:t>iIDProceso</w:t>
+            </w:r>
+            <w:proofErr w:type="spellEnd"/>
+            <w:r>
+              <w:rPr>
+                <w:sz w:val="20"/>
+                <w:szCs w:val="20"/>
+              </w:rPr>
+              <w:t xml:space="preserve">, </w:t>
+            </w:r>
+            <w:proofErr w:type="spellStart"/>
+            <w:r>
+              <w:rPr>
+                <w:sz w:val="20"/>
+                <w:szCs w:val="20"/>
+              </w:rPr>
+              <w:t>int</w:t>
+            </w:r>
+            <w:proofErr w:type="spellEnd"/>
+            <w:r>
+              <w:rPr>
+                <w:sz w:val="20"/>
+                <w:szCs w:val="20"/>
+              </w:rPr>
+              <w:t xml:space="preserve"> </w:t>
+            </w:r>
+            <w:proofErr w:type="spellStart"/>
+            <w:r>
+              <w:rPr>
+                <w:sz w:val="20"/>
+                <w:szCs w:val="20"/>
+              </w:rPr>
+              <w:t>iTa</w:t>
+            </w:r>
+            <w:r>
+              <w:rPr>
+                <w:sz w:val="20"/>
+                <w:szCs w:val="20"/>
+              </w:rPr>
+              <w:t>m</w:t>
+            </w:r>
+            <w:proofErr w:type="spellEnd"/>
+            <w:r>
+              <w:rPr>
+                <w:sz w:val="20"/>
+                <w:szCs w:val="20"/>
+              </w:rPr>
+              <w:t xml:space="preserve"> )</w:t>
             </w:r>
           </w:p>
         </w:tc>
@@ -1377,17 +1833,65 @@
                 <w:sz w:val="20"/>
                 <w:szCs w:val="20"/>
               </w:rPr>
-              <w:t>Carga el proceso a Memoria y regresa true si tuvo éxito. Carga el proceso agregando una TablaDePaginacion a hsmTablasDePaginacion en la posicion iIDProceso.</w:t>
-            </w:r>
-          </w:p>
-          <w:p/>
-          <w:p>
-            <w:r>
-              <w:rPr>
-                <w:sz w:val="20"/>
-                <w:szCs w:val="20"/>
-              </w:rPr>
-              <w:t>Si el proceso ya existía, o su tamaño es mayor que iTamMemoria, regresa falso.</w:t>
+              <w:t xml:space="preserve">Carga el proceso a Memoria y regresa true si tuvo éxito. Carga el proceso agregando una TablaDePaginacion a hsmTablasDePaginacion en la </w:t>
+            </w:r>
+            <w:proofErr w:type="spellStart"/>
+            <w:r>
+              <w:rPr>
+                <w:sz w:val="20"/>
+                <w:szCs w:val="20"/>
+              </w:rPr>
+              <w:t>posicion</w:t>
+            </w:r>
+            <w:proofErr w:type="spellEnd"/>
+            <w:r>
+              <w:rPr>
+                <w:sz w:val="20"/>
+                <w:szCs w:val="20"/>
+              </w:rPr>
+              <w:t xml:space="preserve"> </w:t>
+            </w:r>
+            <w:proofErr w:type="spellStart"/>
+            <w:r>
+              <w:rPr>
+                <w:sz w:val="20"/>
+                <w:szCs w:val="20"/>
+              </w:rPr>
+              <w:t>iIDProceso</w:t>
+            </w:r>
+            <w:proofErr w:type="spellEnd"/>
+            <w:r>
+              <w:rPr>
+                <w:sz w:val="20"/>
+                <w:szCs w:val="20"/>
+              </w:rPr>
+              <w:t>.</w:t>
+            </w:r>
+          </w:p>
+          <w:p/>
+          <w:p>
+            <w:r>
+              <w:rPr>
+                <w:sz w:val="20"/>
+                <w:szCs w:val="20"/>
+              </w:rPr>
+              <w:t xml:space="preserve">Si el proceso ya existía, o su tamaño es mayor que </w:t>
+            </w:r>
+            <w:proofErr w:type="spellStart"/>
+            <w:r>
+              <w:rPr>
+                <w:sz w:val="20"/>
+                <w:szCs w:val="20"/>
+              </w:rPr>
+              <w:t>iTamMemoria</w:t>
+            </w:r>
+            <w:proofErr w:type="spellEnd"/>
+            <w:r>
+              <w:rPr>
+                <w:sz w:val="20"/>
+                <w:szCs w:val="20"/>
+              </w:rPr>
+              <w:t>, regresa falso.</w:t>
             </w:r>
           </w:p>
         </w:tc>
@@ -1417,7 +1921,135 @@
                 <w:sz w:val="20"/>
                 <w:szCs w:val="20"/>
               </w:rPr>
-              <w:t>+ bool accesarProceso( int iDireccion, int iIDProceso, bool bModificar )</w:t>
+              <w:t xml:space="preserve">+ </w:t>
+            </w:r>
+            <w:proofErr w:type="spellStart"/>
+            <w:r>
+              <w:rPr>
+                <w:sz w:val="20"/>
+                <w:szCs w:val="20"/>
+              </w:rPr>
+              <w:t>bool</w:t>
+            </w:r>
+            <w:proofErr w:type="spellEnd"/>
+            <w:r>
+              <w:rPr>
+                <w:sz w:val="20"/>
+                <w:szCs w:val="20"/>
+              </w:rPr>
+              <w:t xml:space="preserve"> </w:t>
+            </w:r>
+            <w:proofErr w:type="spellStart"/>
+            <w:r>
+              <w:rPr>
+                <w:sz w:val="20"/>
+                <w:szCs w:val="20"/>
+              </w:rPr>
+              <w:t>accesarProceso</w:t>
+            </w:r>
+            <w:proofErr w:type="spellEnd"/>
+            <w:r>
+              <w:rPr>
+                <w:sz w:val="20"/>
+                <w:szCs w:val="20"/>
+              </w:rPr>
+              <w:t xml:space="preserve">( </w:t>
+            </w:r>
+            <w:proofErr w:type="spellStart"/>
+            <w:r>
+              <w:rPr>
+                <w:sz w:val="20"/>
+                <w:szCs w:val="20"/>
+              </w:rPr>
+              <w:t>int</w:t>
+            </w:r>
+            <w:proofErr w:type="spellEnd"/>
+            <w:r>
+              <w:rPr>
+                <w:sz w:val="20"/>
+                <w:szCs w:val="20"/>
+              </w:rPr>
+              <w:t xml:space="preserve"> </w:t>
+            </w:r>
+            <w:proofErr w:type="spellStart"/>
+            <w:r>
+              <w:rPr>
+                <w:sz w:val="20"/>
+                <w:szCs w:val="20"/>
+              </w:rPr>
+              <w:t>iDireccion</w:t>
+            </w:r>
+            <w:proofErr w:type="spellEnd"/>
+            <w:r>
+              <w:rPr>
+                <w:sz w:val="20"/>
+                <w:szCs w:val="20"/>
+              </w:rPr>
+              <w:t xml:space="preserve">, </w:t>
+            </w:r>
+            <w:proofErr w:type="spellStart"/>
+            <w:r>
+              <w:rPr>
+                <w:sz w:val="20"/>
+                <w:szCs w:val="20"/>
+              </w:rPr>
+              <w:t>int</w:t>
+            </w:r>
+            <w:proofErr w:type="spellEnd"/>
+            <w:r>
+              <w:rPr>
+                <w:sz w:val="20"/>
+                <w:szCs w:val="20"/>
+              </w:rPr>
+              <w:t xml:space="preserve"> </w:t>
+            </w:r>
+            <w:proofErr w:type="spellStart"/>
+            <w:r>
+              <w:rPr>
+                <w:sz w:val="20"/>
+                <w:szCs w:val="20"/>
+              </w:rPr>
+              <w:t>iIDProceso</w:t>
+            </w:r>
+            <w:proofErr w:type="spellEnd"/>
+            <w:r>
+              <w:rPr>
+                <w:sz w:val="20"/>
+                <w:szCs w:val="20"/>
+              </w:rPr>
+              <w:t xml:space="preserve">, </w:t>
+            </w:r>
+            <w:proofErr w:type="spellStart"/>
+            <w:r>
+              <w:rPr>
+                <w:sz w:val="20"/>
+                <w:szCs w:val="20"/>
+              </w:rPr>
+              <w:t>bool</w:t>
+            </w:r>
+            <w:proofErr w:type="spellEnd"/>
+            <w:r>
+              <w:rPr>
+                <w:sz w:val="20"/>
+                <w:szCs w:val="20"/>
+              </w:rPr>
+              <w:t xml:space="preserve"> </w:t>
+            </w:r>
+            <w:proofErr w:type="spellStart"/>
+            <w:r>
+              <w:rPr>
+                <w:sz w:val="20"/>
+                <w:szCs w:val="20"/>
+              </w:rPr>
+              <w:t>bModificar</w:t>
+            </w:r>
+            <w:proofErr w:type="spellEnd"/>
+            <w:r>
+              <w:rPr>
+                <w:sz w:val="20"/>
+                <w:szCs w:val="20"/>
+              </w:rPr>
+              <w:t xml:space="preserve"> )</w:t>
             </w:r>
           </w:p>
         </w:tc>
@@ -1437,17 +2069,49 @@
                 <w:sz w:val="20"/>
                 <w:szCs w:val="20"/>
               </w:rPr>
-              <w:t>Traduce la dirección del proceso iIDProceso en hsmTablasDePaginacion.</w:t>
-            </w:r>
-          </w:p>
-          <w:p/>
-          <w:p>
-            <w:r>
-              <w:rPr>
-                <w:sz w:val="20"/>
-                <w:szCs w:val="20"/>
-              </w:rPr>
-              <w:t>Regresa verdadero si se pudo hacer corréctamente.</w:t>
+              <w:t xml:space="preserve">Traduce la dirección del proceso </w:t>
+            </w:r>
+            <w:proofErr w:type="spellStart"/>
+            <w:r>
+              <w:rPr>
+                <w:sz w:val="20"/>
+                <w:szCs w:val="20"/>
+              </w:rPr>
+              <w:t>iIDProceso</w:t>
+            </w:r>
+            <w:proofErr w:type="spellEnd"/>
+            <w:r>
+              <w:rPr>
+                <w:sz w:val="20"/>
+                <w:szCs w:val="20"/>
+              </w:rPr>
+              <w:t xml:space="preserve"> en hsmTablasDePaginacion.</w:t>
+            </w:r>
+          </w:p>
+          <w:p/>
+          <w:p>
+            <w:r>
+              <w:rPr>
+                <w:sz w:val="20"/>
+                <w:szCs w:val="20"/>
+              </w:rPr>
+              <w:t xml:space="preserve">Regresa verdadero si se pudo hacer </w:t>
+            </w:r>
+            <w:proofErr w:type="spellStart"/>
+            <w:r>
+              <w:rPr>
+                <w:sz w:val="20"/>
+                <w:szCs w:val="20"/>
+              </w:rPr>
+              <w:t>corréctamente</w:t>
+            </w:r>
+            <w:proofErr w:type="spellEnd"/>
+            <w:r>
+              <w:rPr>
+                <w:sz w:val="20"/>
+                <w:szCs w:val="20"/>
+              </w:rPr>
+              <w:t>.</w:t>
             </w:r>
           </w:p>
         </w:tc>
@@ -1477,7 +2141,71 @@
                 <w:sz w:val="20"/>
                 <w:szCs w:val="20"/>
               </w:rPr>
-              <w:t>+ CajaTemporal liberarProceso( int iIDProceso )</w:t>
+              <w:t xml:space="preserve">+ </w:t>
+            </w:r>
+            <w:proofErr w:type="spellStart"/>
+            <w:r>
+              <w:rPr>
+                <w:sz w:val="20"/>
+                <w:szCs w:val="20"/>
+              </w:rPr>
+              <w:t>CajaTemporal</w:t>
+            </w:r>
+            <w:proofErr w:type="spellEnd"/>
+            <w:r>
+              <w:rPr>
+                <w:sz w:val="20"/>
+                <w:szCs w:val="20"/>
+              </w:rPr>
+              <w:t xml:space="preserve"> </w:t>
+            </w:r>
+            <w:proofErr w:type="spellStart"/>
+            <w:r>
+              <w:rPr>
+                <w:sz w:val="20"/>
+                <w:szCs w:val="20"/>
+              </w:rPr>
+              <w:t>liberarProceso</w:t>
+            </w:r>
+            <w:proofErr w:type="spellEnd"/>
+            <w:r>
+              <w:rPr>
+                <w:sz w:val="20"/>
+                <w:szCs w:val="20"/>
+              </w:rPr>
+              <w:t xml:space="preserve">( </w:t>
+            </w:r>
+            <w:proofErr w:type="spellStart"/>
+            <w:r>
+              <w:rPr>
+                <w:sz w:val="20"/>
+                <w:szCs w:val="20"/>
+              </w:rPr>
+              <w:t>int</w:t>
+            </w:r>
+            <w:proofErr w:type="spellEnd"/>
+            <w:r>
+              <w:rPr>
+                <w:sz w:val="20"/>
+                <w:szCs w:val="20"/>
+              </w:rPr>
+              <w:t xml:space="preserve"> </w:t>
+            </w:r>
+            <w:proofErr w:type="spellStart"/>
+            <w:r>
+              <w:rPr>
+                <w:sz w:val="20"/>
+                <w:szCs w:val="20"/>
+              </w:rPr>
+              <w:t>iIDProceso</w:t>
+            </w:r>
+            <w:proofErr w:type="spellEnd"/>
+            <w:r>
+              <w:rPr>
+                <w:sz w:val="20"/>
+                <w:szCs w:val="20"/>
+              </w:rPr>
+              <w:t xml:space="preserve"> )</w:t>
             </w:r>
           </w:p>
         </w:tc>
@@ -1497,7 +2225,39 @@
                 <w:sz w:val="20"/>
                 <w:szCs w:val="20"/>
               </w:rPr>
-              <w:t>Regresa un objeto que se creará en el método. El objeto contendrá dos vectores: vecMemo, que guarda las posiciones liberadas en memoria; y vecSwap, que guarda las posiciones liberadas en Swap. (Se utilizarán para desplegar en pantalla).</w:t>
+              <w:t xml:space="preserve">Regresa un objeto que se creará en el método. El objeto contendrá dos vectores: </w:t>
+            </w:r>
+            <w:proofErr w:type="spellStart"/>
+            <w:r>
+              <w:rPr>
+                <w:sz w:val="20"/>
+                <w:szCs w:val="20"/>
+              </w:rPr>
+              <w:t>vecMemo</w:t>
+            </w:r>
+            <w:proofErr w:type="spellEnd"/>
+            <w:r>
+              <w:rPr>
+                <w:sz w:val="20"/>
+                <w:szCs w:val="20"/>
+              </w:rPr>
+              <w:t xml:space="preserve">, que guarda las posiciones liberadas en memoria; y </w:t>
+            </w:r>
+            <w:proofErr w:type="spellStart"/>
+            <w:r>
+              <w:rPr>
+                <w:sz w:val="20"/>
+                <w:szCs w:val="20"/>
+              </w:rPr>
+              <w:t>vecSwap</w:t>
+            </w:r>
+            <w:proofErr w:type="spellEnd"/>
+            <w:r>
+              <w:rPr>
+                <w:sz w:val="20"/>
+                <w:szCs w:val="20"/>
+              </w:rPr>
+              <w:t>, que guarda las posiciones liberadas en Swap. (Se utilizarán para desplegar en pantalla).</w:t>
             </w:r>
           </w:p>
           <w:p/>
@@ -1514,14 +2274,110 @@
                 <w:sz w:val="20"/>
                 <w:szCs w:val="20"/>
               </w:rPr>
-              <w:t>s de la tabla de paginación, del proceso iIDProceso, liberarMemoria y liberarSwap para conseguir una lista de todas las residencias en memoria y en swap de iIDProceso.Con estas listas, liberará los espacios correspondientes en memoria y swap. Tras terminar</w:t>
-            </w:r>
-            <w:r>
-              <w:rPr>
-                <w:sz w:val="20"/>
-                <w:szCs w:val="20"/>
-              </w:rPr>
-              <w:t xml:space="preserve"> esto, remueve la TablaDePaginacion asignada a iIDProceso del hashmap hsmTablasDePaginacion.</w:t>
+              <w:t xml:space="preserve">s de la tabla de paginación, del proceso </w:t>
+            </w:r>
+            <w:proofErr w:type="spellStart"/>
+            <w:r>
+              <w:rPr>
+                <w:sz w:val="20"/>
+                <w:szCs w:val="20"/>
+              </w:rPr>
+              <w:t>iIDProceso</w:t>
+            </w:r>
+            <w:proofErr w:type="spellEnd"/>
+            <w:r>
+              <w:rPr>
+                <w:sz w:val="20"/>
+                <w:szCs w:val="20"/>
+              </w:rPr>
+              <w:t xml:space="preserve">, </w:t>
+            </w:r>
+            <w:proofErr w:type="spellStart"/>
+            <w:r>
+              <w:rPr>
+                <w:sz w:val="20"/>
+                <w:szCs w:val="20"/>
+              </w:rPr>
+              <w:t>liberarMemoria</w:t>
+            </w:r>
+            <w:proofErr w:type="spellEnd"/>
+            <w:r>
+              <w:rPr>
+                <w:sz w:val="20"/>
+                <w:szCs w:val="20"/>
+              </w:rPr>
+              <w:t xml:space="preserve"> y </w:t>
+            </w:r>
+            <w:proofErr w:type="spellStart"/>
+            <w:r>
+              <w:rPr>
+                <w:sz w:val="20"/>
+                <w:szCs w:val="20"/>
+              </w:rPr>
+              <w:t>liberarSwap</w:t>
+            </w:r>
+            <w:proofErr w:type="spellEnd"/>
+            <w:r>
+              <w:rPr>
+                <w:sz w:val="20"/>
+                <w:szCs w:val="20"/>
+              </w:rPr>
+              <w:t xml:space="preserve"> para conseguir una lista de todas las residencias en memoria y en swap de </w:t>
+            </w:r>
+            <w:proofErr w:type="spellStart"/>
+            <w:r>
+              <w:rPr>
+                <w:sz w:val="20"/>
+                <w:szCs w:val="20"/>
+              </w:rPr>
+              <w:t>iIDProceso.Con</w:t>
+            </w:r>
+            <w:proofErr w:type="spellEnd"/>
+            <w:r>
+              <w:rPr>
+                <w:sz w:val="20"/>
+                <w:szCs w:val="20"/>
+              </w:rPr>
+              <w:t xml:space="preserve"> estas listas, liberará los espacios correspondientes en memoria y swap. Tras terminar</w:t>
+            </w:r>
+            <w:r>
+              <w:rPr>
+                <w:sz w:val="20"/>
+                <w:szCs w:val="20"/>
+              </w:rPr>
+              <w:t xml:space="preserve"> esto, remueve la TablaDePaginacion asignada a </w:t>
+            </w:r>
+            <w:proofErr w:type="spellStart"/>
+            <w:r>
+              <w:rPr>
+                <w:sz w:val="20"/>
+                <w:szCs w:val="20"/>
+              </w:rPr>
+              <w:t>iIDProceso</w:t>
+            </w:r>
+            <w:proofErr w:type="spellEnd"/>
+            <w:r>
+              <w:rPr>
+                <w:sz w:val="20"/>
+                <w:szCs w:val="20"/>
+              </w:rPr>
+              <w:t xml:space="preserve"> del </w:t>
+            </w:r>
+            <w:proofErr w:type="spellStart"/>
+            <w:r>
+              <w:rPr>
+                <w:sz w:val="20"/>
+                <w:szCs w:val="20"/>
+              </w:rPr>
+              <w:t>hashmap</w:t>
+            </w:r>
+            <w:proofErr w:type="spellEnd"/>
+            <w:r>
+              <w:rPr>
+                <w:sz w:val="20"/>
+                <w:szCs w:val="20"/>
+              </w:rPr>
+              <w:t xml:space="preserve"> hsmTablasDePaginacion.</w:t>
             </w:r>
           </w:p>
         </w:tc>
@@ -1577,14 +2433,34 @@
             <w:shd w:val="clear" w:color="auto" w:fill="D9D9D9"/>
           </w:tcPr>
           <w:p>
-            <w:r>
-              <w:rPr>
-                <w:b/>
-                <w:sz w:val="20"/>
-                <w:szCs w:val="20"/>
-              </w:rPr>
-              <w:t>Class Name</w:t>
-            </w:r>
+            <w:proofErr w:type="spellStart"/>
+            <w:r>
+              <w:rPr>
+                <w:b/>
+                <w:sz w:val="20"/>
+                <w:szCs w:val="20"/>
+              </w:rPr>
+              <w:t>Class</w:t>
+            </w:r>
+            <w:proofErr w:type="spellEnd"/>
+            <w:r>
+              <w:rPr>
+                <w:b/>
+                <w:sz w:val="20"/>
+                <w:szCs w:val="20"/>
+              </w:rPr>
+              <w:t xml:space="preserve"> </w:t>
+            </w:r>
+            <w:proofErr w:type="spellStart"/>
+            <w:r>
+              <w:rPr>
+                <w:b/>
+                <w:sz w:val="20"/>
+                <w:szCs w:val="20"/>
+              </w:rPr>
+              <w:t>Name</w:t>
+            </w:r>
+            <w:proofErr w:type="spellEnd"/>
           </w:p>
         </w:tc>
         <w:tc>
@@ -1622,13 +2498,41 @@
             <w:shd w:val="clear" w:color="auto" w:fill="D9D9D9"/>
           </w:tcPr>
           <w:p>
-            <w:r>
-              <w:rPr>
-                <w:b/>
-                <w:sz w:val="20"/>
-                <w:szCs w:val="20"/>
-              </w:rPr>
-              <w:t xml:space="preserve">Parent Class </w:t>
+            <w:proofErr w:type="spellStart"/>
+            <w:r>
+              <w:rPr>
+                <w:b/>
+                <w:sz w:val="20"/>
+                <w:szCs w:val="20"/>
+              </w:rPr>
+              <w:t>Parent</w:t>
+            </w:r>
+            <w:proofErr w:type="spellEnd"/>
+            <w:r>
+              <w:rPr>
+                <w:b/>
+                <w:sz w:val="20"/>
+                <w:szCs w:val="20"/>
+              </w:rPr>
+              <w:t xml:space="preserve"> </w:t>
+            </w:r>
+            <w:proofErr w:type="spellStart"/>
+            <w:r>
+              <w:rPr>
+                <w:b/>
+                <w:sz w:val="20"/>
+                <w:szCs w:val="20"/>
+              </w:rPr>
+              <w:t>Class</w:t>
+            </w:r>
+            <w:proofErr w:type="spellEnd"/>
+            <w:r>
+              <w:rPr>
+                <w:b/>
+                <w:sz w:val="20"/>
+                <w:szCs w:val="20"/>
+              </w:rPr>
+              <w:t xml:space="preserve"> </w:t>
             </w:r>
           </w:p>
         </w:tc>
@@ -1760,6 +2664,7 @@
             <w:shd w:val="clear" w:color="auto" w:fill="D9D9D9"/>
           </w:tcPr>
           <w:p>
+            <w:proofErr w:type="spellStart"/>
             <w:r>
               <w:rPr>
                 <w:b/>
@@ -1768,6 +2673,7 @@
               </w:rPr>
               <w:t>Attributes</w:t>
             </w:r>
+            <w:proofErr w:type="spellEnd"/>
           </w:p>
         </w:tc>
       </w:tr>
@@ -1791,6 +2697,7 @@
             <w:shd w:val="clear" w:color="auto" w:fill="D9D9D9"/>
           </w:tcPr>
           <w:p>
+            <w:proofErr w:type="spellStart"/>
             <w:r>
               <w:rPr>
                 <w:b/>
@@ -1799,6 +2706,7 @@
               </w:rPr>
               <w:t>Declaration</w:t>
             </w:r>
+            <w:proofErr w:type="spellEnd"/>
           </w:p>
         </w:tc>
         <w:tc>
@@ -1813,6 +2721,7 @@
             <w:shd w:val="clear" w:color="auto" w:fill="D9D9D9"/>
           </w:tcPr>
           <w:p>
+            <w:proofErr w:type="spellStart"/>
             <w:r>
               <w:rPr>
                 <w:b/>
@@ -1821,6 +2730,7 @@
               </w:rPr>
               <w:t>Description</w:t>
             </w:r>
+            <w:proofErr w:type="spellEnd"/>
           </w:p>
         </w:tc>
       </w:tr>
@@ -1848,8 +2758,17 @@
                 <w:sz w:val="20"/>
                 <w:szCs w:val="20"/>
               </w:rPr>
-              <w:t>Vector &lt;Pagina&gt; vecPaginas</w:t>
-            </w:r>
+              <w:t xml:space="preserve">Vector &lt;Pagina&gt; </w:t>
+            </w:r>
+            <w:proofErr w:type="spellStart"/>
+            <w:r>
+              <w:rPr>
+                <w:sz w:val="20"/>
+                <w:szCs w:val="20"/>
+              </w:rPr>
+              <w:t>vecPaginas</w:t>
+            </w:r>
+            <w:proofErr w:type="spellEnd"/>
           </w:p>
         </w:tc>
         <w:tc>
@@ -1892,13 +2811,31 @@
             </w:tcBorders>
           </w:tcPr>
           <w:p>
-            <w:r>
-              <w:rPr>
-                <w:sz w:val="20"/>
-                <w:szCs w:val="20"/>
-              </w:rPr>
-              <w:t>int iIDProceso</w:t>
-            </w:r>
+            <w:proofErr w:type="spellStart"/>
+            <w:r>
+              <w:rPr>
+                <w:sz w:val="20"/>
+                <w:szCs w:val="20"/>
+              </w:rPr>
+              <w:t>int</w:t>
+            </w:r>
+            <w:proofErr w:type="spellEnd"/>
+            <w:r>
+              <w:rPr>
+                <w:sz w:val="20"/>
+                <w:szCs w:val="20"/>
+              </w:rPr>
+              <w:t xml:space="preserve"> </w:t>
+            </w:r>
+            <w:proofErr w:type="spellStart"/>
+            <w:r>
+              <w:rPr>
+                <w:sz w:val="20"/>
+                <w:szCs w:val="20"/>
+              </w:rPr>
+              <w:t>iIDProceso</w:t>
+            </w:r>
+            <w:proofErr w:type="spellEnd"/>
           </w:p>
         </w:tc>
         <w:tc>
@@ -1948,6 +2885,7 @@
             <w:shd w:val="clear" w:color="auto" w:fill="D9D9D9"/>
           </w:tcPr>
           <w:p>
+            <w:proofErr w:type="spellStart"/>
             <w:r>
               <w:rPr>
                 <w:b/>
@@ -1956,6 +2894,7 @@
               </w:rPr>
               <w:t>Items</w:t>
             </w:r>
+            <w:proofErr w:type="spellEnd"/>
           </w:p>
         </w:tc>
       </w:tr>
@@ -1979,6 +2918,7 @@
             <w:shd w:val="clear" w:color="auto" w:fill="D9D9D9"/>
           </w:tcPr>
           <w:p>
+            <w:proofErr w:type="spellStart"/>
             <w:r>
               <w:rPr>
                 <w:b/>
@@ -1987,6 +2927,7 @@
               </w:rPr>
               <w:t>Declaration</w:t>
             </w:r>
+            <w:proofErr w:type="spellEnd"/>
           </w:p>
         </w:tc>
         <w:tc>
@@ -2001,6 +2942,7 @@
             <w:shd w:val="clear" w:color="auto" w:fill="D9D9D9"/>
           </w:tcPr>
           <w:p>
+            <w:proofErr w:type="spellStart"/>
             <w:r>
               <w:rPr>
                 <w:b/>
@@ -2009,6 +2951,7 @@
               </w:rPr>
               <w:t>Description</w:t>
             </w:r>
+            <w:proofErr w:type="spellEnd"/>
           </w:p>
         </w:tc>
       </w:tr>
@@ -2037,7 +2980,71 @@
                 <w:sz w:val="20"/>
                 <w:szCs w:val="20"/>
               </w:rPr>
-              <w:t>+ TablaDePaginacion( int iIDProceso, int iNumPaginas )</w:t>
+              <w:t xml:space="preserve">+ TablaDePaginacion( </w:t>
+            </w:r>
+            <w:proofErr w:type="spellStart"/>
+            <w:r>
+              <w:rPr>
+                <w:sz w:val="20"/>
+                <w:szCs w:val="20"/>
+              </w:rPr>
+              <w:t>int</w:t>
+            </w:r>
+            <w:proofErr w:type="spellEnd"/>
+            <w:r>
+              <w:rPr>
+                <w:sz w:val="20"/>
+                <w:szCs w:val="20"/>
+              </w:rPr>
+              <w:t xml:space="preserve"> </w:t>
+            </w:r>
+            <w:proofErr w:type="spellStart"/>
+            <w:r>
+              <w:rPr>
+                <w:sz w:val="20"/>
+                <w:szCs w:val="20"/>
+              </w:rPr>
+              <w:t>iIDProceso</w:t>
+            </w:r>
+            <w:proofErr w:type="spellEnd"/>
+            <w:r>
+              <w:rPr>
+                <w:sz w:val="20"/>
+                <w:szCs w:val="20"/>
+              </w:rPr>
+              <w:t xml:space="preserve">, </w:t>
+            </w:r>
+            <w:proofErr w:type="spellStart"/>
+            <w:r>
+              <w:rPr>
+                <w:sz w:val="20"/>
+                <w:szCs w:val="20"/>
+              </w:rPr>
+              <w:t>int</w:t>
+            </w:r>
+            <w:proofErr w:type="spellEnd"/>
+            <w:r>
+              <w:rPr>
+                <w:sz w:val="20"/>
+                <w:szCs w:val="20"/>
+              </w:rPr>
+              <w:t xml:space="preserve"> </w:t>
+            </w:r>
+            <w:proofErr w:type="spellStart"/>
+            <w:r>
+              <w:rPr>
+                <w:sz w:val="20"/>
+                <w:szCs w:val="20"/>
+              </w:rPr>
+              <w:t>iNumPaginas</w:t>
+            </w:r>
+            <w:proofErr w:type="spellEnd"/>
+            <w:r>
+              <w:rPr>
+                <w:sz w:val="20"/>
+                <w:szCs w:val="20"/>
+              </w:rPr>
+              <w:t xml:space="preserve"> )</w:t>
             </w:r>
           </w:p>
         </w:tc>
@@ -2057,7 +3064,23 @@
                 <w:sz w:val="20"/>
                 <w:szCs w:val="20"/>
               </w:rPr>
-              <w:t>Inicializa iIDProceso, y el vector de Páginas.</w:t>
+              <w:t xml:space="preserve">Inicializa </w:t>
+            </w:r>
+            <w:proofErr w:type="spellStart"/>
+            <w:r>
+              <w:rPr>
+                <w:sz w:val="20"/>
+                <w:szCs w:val="20"/>
+              </w:rPr>
+              <w:t>iIDProceso</w:t>
+            </w:r>
+            <w:proofErr w:type="spellEnd"/>
+            <w:r>
+              <w:rPr>
+                <w:sz w:val="20"/>
+                <w:szCs w:val="20"/>
+              </w:rPr>
+              <w:t>, y el vector de Páginas.</w:t>
             </w:r>
           </w:p>
         </w:tc>
@@ -2087,7 +3110,39 @@
                 <w:sz w:val="20"/>
                 <w:szCs w:val="20"/>
               </w:rPr>
-              <w:t>+ Vector &lt;int&gt; liberarMemoria()</w:t>
+              <w:t>+ Vector &lt;</w:t>
+            </w:r>
+            <w:proofErr w:type="spellStart"/>
+            <w:r>
+              <w:rPr>
+                <w:sz w:val="20"/>
+                <w:szCs w:val="20"/>
+              </w:rPr>
+              <w:t>int</w:t>
+            </w:r>
+            <w:proofErr w:type="spellEnd"/>
+            <w:r>
+              <w:rPr>
+                <w:sz w:val="20"/>
+                <w:szCs w:val="20"/>
+              </w:rPr>
+              <w:t xml:space="preserve">&gt; </w:t>
+            </w:r>
+            <w:proofErr w:type="spellStart"/>
+            <w:r>
+              <w:rPr>
+                <w:sz w:val="20"/>
+                <w:szCs w:val="20"/>
+              </w:rPr>
+              <w:t>liberarMemoria</w:t>
+            </w:r>
+            <w:proofErr w:type="spellEnd"/>
+            <w:r>
+              <w:rPr>
+                <w:sz w:val="20"/>
+                <w:szCs w:val="20"/>
+              </w:rPr>
+              <w:t>()</w:t>
             </w:r>
           </w:p>
         </w:tc>
@@ -2137,7 +3192,39 @@
                 <w:sz w:val="20"/>
                 <w:szCs w:val="20"/>
               </w:rPr>
-              <w:t>+ Vector &lt;int&gt; liberarSwap()</w:t>
+              <w:t>+ Vector &lt;</w:t>
+            </w:r>
+            <w:proofErr w:type="spellStart"/>
+            <w:r>
+              <w:rPr>
+                <w:sz w:val="20"/>
+                <w:szCs w:val="20"/>
+              </w:rPr>
+              <w:t>int</w:t>
+            </w:r>
+            <w:proofErr w:type="spellEnd"/>
+            <w:r>
+              <w:rPr>
+                <w:sz w:val="20"/>
+                <w:szCs w:val="20"/>
+              </w:rPr>
+              <w:t xml:space="preserve">&gt; </w:t>
+            </w:r>
+            <w:proofErr w:type="spellStart"/>
+            <w:r>
+              <w:rPr>
+                <w:sz w:val="20"/>
+                <w:szCs w:val="20"/>
+              </w:rPr>
+              <w:t>liberarSwap</w:t>
+            </w:r>
+            <w:proofErr w:type="spellEnd"/>
+            <w:r>
+              <w:rPr>
+                <w:sz w:val="20"/>
+                <w:szCs w:val="20"/>
+              </w:rPr>
+              <w:t>()</w:t>
             </w:r>
           </w:p>
         </w:tc>
@@ -2206,6 +3293,7 @@
             <w:shd w:val="clear" w:color="auto" w:fill="D9D9D9"/>
           </w:tcPr>
           <w:p>
+            <w:proofErr w:type="spellStart"/>
             <w:r>
               <w:rPr>
                 <w:b/>
@@ -2213,8 +3301,27 @@
                 <w:szCs w:val="20"/>
               </w:rPr>
               <w:lastRenderedPageBreak/>
-              <w:t>Class Name</w:t>
-            </w:r>
+              <w:t>Class</w:t>
+            </w:r>
+            <w:proofErr w:type="spellEnd"/>
+            <w:r>
+              <w:rPr>
+                <w:b/>
+                <w:sz w:val="20"/>
+                <w:szCs w:val="20"/>
+              </w:rPr>
+              <w:t xml:space="preserve"> </w:t>
+            </w:r>
+            <w:proofErr w:type="spellStart"/>
+            <w:r>
+              <w:rPr>
+                <w:b/>
+                <w:sz w:val="20"/>
+                <w:szCs w:val="20"/>
+              </w:rPr>
+              <w:t>Name</w:t>
+            </w:r>
+            <w:proofErr w:type="spellEnd"/>
           </w:p>
         </w:tc>
         <w:tc>
@@ -2252,13 +3359,41 @@
             <w:shd w:val="clear" w:color="auto" w:fill="D9D9D9"/>
           </w:tcPr>
           <w:p>
-            <w:r>
-              <w:rPr>
-                <w:b/>
-                <w:sz w:val="20"/>
-                <w:szCs w:val="20"/>
-              </w:rPr>
-              <w:t xml:space="preserve">Parent Class </w:t>
+            <w:proofErr w:type="spellStart"/>
+            <w:r>
+              <w:rPr>
+                <w:b/>
+                <w:sz w:val="20"/>
+                <w:szCs w:val="20"/>
+              </w:rPr>
+              <w:t>Parent</w:t>
+            </w:r>
+            <w:proofErr w:type="spellEnd"/>
+            <w:r>
+              <w:rPr>
+                <w:b/>
+                <w:sz w:val="20"/>
+                <w:szCs w:val="20"/>
+              </w:rPr>
+              <w:t xml:space="preserve"> </w:t>
+            </w:r>
+            <w:proofErr w:type="spellStart"/>
+            <w:r>
+              <w:rPr>
+                <w:b/>
+                <w:sz w:val="20"/>
+                <w:szCs w:val="20"/>
+              </w:rPr>
+              <w:t>Class</w:t>
+            </w:r>
+            <w:proofErr w:type="spellEnd"/>
+            <w:r>
+              <w:rPr>
+                <w:b/>
+                <w:sz w:val="20"/>
+                <w:szCs w:val="20"/>
+              </w:rPr>
+              <w:t xml:space="preserve"> </w:t>
             </w:r>
           </w:p>
         </w:tc>
@@ -2311,6 +3446,7 @@
             <w:shd w:val="clear" w:color="auto" w:fill="D9D9D9"/>
           </w:tcPr>
           <w:p>
+            <w:proofErr w:type="spellStart"/>
             <w:r>
               <w:rPr>
                 <w:b/>
@@ -2319,6 +3455,7 @@
               </w:rPr>
               <w:t>Attributes</w:t>
             </w:r>
+            <w:proofErr w:type="spellEnd"/>
           </w:p>
         </w:tc>
       </w:tr>
@@ -2342,6 +3479,7 @@
             <w:shd w:val="clear" w:color="auto" w:fill="D9D9D9"/>
           </w:tcPr>
           <w:p>
+            <w:proofErr w:type="spellStart"/>
             <w:r>
               <w:rPr>
                 <w:b/>
@@ -2350,6 +3488,7 @@
               </w:rPr>
               <w:t>Declaration</w:t>
             </w:r>
+            <w:proofErr w:type="spellEnd"/>
           </w:p>
         </w:tc>
         <w:tc>
@@ -2364,6 +3503,7 @@
             <w:shd w:val="clear" w:color="auto" w:fill="D9D9D9"/>
           </w:tcPr>
           <w:p>
+            <w:proofErr w:type="spellStart"/>
             <w:r>
               <w:rPr>
                 <w:b/>
@@ -2372,6 +3512,7 @@
               </w:rPr>
               <w:t>Description</w:t>
             </w:r>
+            <w:proofErr w:type="spellEnd"/>
           </w:p>
         </w:tc>
       </w:tr>
@@ -2394,13 +3535,31 @@
             </w:tcBorders>
           </w:tcPr>
           <w:p>
-            <w:r>
-              <w:rPr>
-                <w:sz w:val="20"/>
-                <w:szCs w:val="20"/>
-              </w:rPr>
-              <w:t>int iDirFisica</w:t>
-            </w:r>
+            <w:proofErr w:type="spellStart"/>
+            <w:r>
+              <w:rPr>
+                <w:sz w:val="20"/>
+                <w:szCs w:val="20"/>
+              </w:rPr>
+              <w:t>int</w:t>
+            </w:r>
+            <w:proofErr w:type="spellEnd"/>
+            <w:r>
+              <w:rPr>
+                <w:sz w:val="20"/>
+                <w:szCs w:val="20"/>
+              </w:rPr>
+              <w:t xml:space="preserve"> </w:t>
+            </w:r>
+            <w:proofErr w:type="spellStart"/>
+            <w:r>
+              <w:rPr>
+                <w:sz w:val="20"/>
+                <w:szCs w:val="20"/>
+              </w:rPr>
+              <w:t>iDirFisica</w:t>
+            </w:r>
+            <w:proofErr w:type="spellEnd"/>
           </w:p>
         </w:tc>
         <w:tc>
@@ -2443,13 +3602,31 @@
             </w:tcBorders>
           </w:tcPr>
           <w:p>
-            <w:r>
-              <w:rPr>
-                <w:sz w:val="20"/>
-                <w:szCs w:val="20"/>
-              </w:rPr>
-              <w:t>bool bSwap</w:t>
-            </w:r>
+            <w:proofErr w:type="spellStart"/>
+            <w:r>
+              <w:rPr>
+                <w:sz w:val="20"/>
+                <w:szCs w:val="20"/>
+              </w:rPr>
+              <w:t>bool</w:t>
+            </w:r>
+            <w:proofErr w:type="spellEnd"/>
+            <w:r>
+              <w:rPr>
+                <w:sz w:val="20"/>
+                <w:szCs w:val="20"/>
+              </w:rPr>
+              <w:t xml:space="preserve"> </w:t>
+            </w:r>
+            <w:proofErr w:type="spellStart"/>
+            <w:r>
+              <w:rPr>
+                <w:sz w:val="20"/>
+                <w:szCs w:val="20"/>
+              </w:rPr>
+              <w:t>bSwap</w:t>
+            </w:r>
+            <w:proofErr w:type="spellEnd"/>
           </w:p>
         </w:tc>
         <w:tc>
@@ -2492,13 +3669,31 @@
             </w:tcBorders>
           </w:tcPr>
           <w:p>
-            <w:r>
-              <w:rPr>
-                <w:sz w:val="20"/>
-                <w:szCs w:val="20"/>
-              </w:rPr>
-              <w:t>int iDirSwap</w:t>
-            </w:r>
+            <w:proofErr w:type="spellStart"/>
+            <w:r>
+              <w:rPr>
+                <w:sz w:val="20"/>
+                <w:szCs w:val="20"/>
+              </w:rPr>
+              <w:t>int</w:t>
+            </w:r>
+            <w:proofErr w:type="spellEnd"/>
+            <w:r>
+              <w:rPr>
+                <w:sz w:val="20"/>
+                <w:szCs w:val="20"/>
+              </w:rPr>
+              <w:t xml:space="preserve"> </w:t>
+            </w:r>
+            <w:proofErr w:type="spellStart"/>
+            <w:r>
+              <w:rPr>
+                <w:sz w:val="20"/>
+                <w:szCs w:val="20"/>
+              </w:rPr>
+              <w:t>iDirSwap</w:t>
+            </w:r>
+            <w:proofErr w:type="spellEnd"/>
           </w:p>
         </w:tc>
         <w:tc>
@@ -2541,13 +3736,31 @@
             </w:tcBorders>
           </w:tcPr>
           <w:p>
-            <w:r>
-              <w:rPr>
-                <w:sz w:val="20"/>
-                <w:szCs w:val="20"/>
-              </w:rPr>
-              <w:t>bool bModificacion</w:t>
-            </w:r>
+            <w:proofErr w:type="spellStart"/>
+            <w:r>
+              <w:rPr>
+                <w:sz w:val="20"/>
+                <w:szCs w:val="20"/>
+              </w:rPr>
+              <w:t>bool</w:t>
+            </w:r>
+            <w:proofErr w:type="spellEnd"/>
+            <w:r>
+              <w:rPr>
+                <w:sz w:val="20"/>
+                <w:szCs w:val="20"/>
+              </w:rPr>
+              <w:t xml:space="preserve"> </w:t>
+            </w:r>
+            <w:proofErr w:type="spellStart"/>
+            <w:r>
+              <w:rPr>
+                <w:sz w:val="20"/>
+                <w:szCs w:val="20"/>
+              </w:rPr>
+              <w:t>bModificación</w:t>
+            </w:r>
+            <w:proofErr w:type="spellEnd"/>
           </w:p>
         </w:tc>
         <w:tc>
@@ -2566,8 +3779,47 @@
                 <w:sz w:val="20"/>
                 <w:szCs w:val="20"/>
               </w:rPr>
-              <w:t>Si esta página fue modificada después de ser leida del disco</w:t>
-            </w:r>
+              <w:t>Si la página ha sido modificada</w:t>
+            </w:r>
+          </w:p>
+        </w:tc>
+      </w:tr>
+      <w:tr>
+        <w:tc>
+          <w:tcPr>
+            <w:tcW w:w="8925" w:type="dxa"/>
+            <w:gridSpan w:val="4"/>
+            <w:tcBorders>
+              <w:bottom w:val="single" w:sz="6" w:space="0" w:color="000000"/>
+            </w:tcBorders>
+          </w:tcPr>
+          <w:p/>
+        </w:tc>
+      </w:tr>
+      <w:tr>
+        <w:tc>
+          <w:tcPr>
+            <w:tcW w:w="8925" w:type="dxa"/>
+            <w:gridSpan w:val="4"/>
+            <w:tcBorders>
+              <w:top w:val="single" w:sz="6" w:space="0" w:color="000000"/>
+              <w:left w:val="single" w:sz="6" w:space="0" w:color="000000"/>
+              <w:bottom w:val="single" w:sz="6" w:space="0" w:color="000000"/>
+              <w:right w:val="single" w:sz="6" w:space="0" w:color="000000"/>
+            </w:tcBorders>
+            <w:shd w:val="clear" w:color="auto" w:fill="D9D9D9"/>
+          </w:tcPr>
+          <w:p>
+            <w:proofErr w:type="spellStart"/>
+            <w:r>
+              <w:rPr>
+                <w:b/>
+                <w:sz w:val="20"/>
+                <w:szCs w:val="20"/>
+              </w:rPr>
+              <w:t>Items</w:t>
+            </w:r>
+            <w:proofErr w:type="spellEnd"/>
           </w:p>
         </w:tc>
       </w:tr>
@@ -2588,15 +3840,19 @@
               <w:bottom w:val="single" w:sz="6" w:space="0" w:color="000000"/>
               <w:right w:val="single" w:sz="6" w:space="0" w:color="000000"/>
             </w:tcBorders>
-          </w:tcPr>
-          <w:p>
-            <w:r>
-              <w:rPr>
-                <w:sz w:val="20"/>
-                <w:szCs w:val="20"/>
-              </w:rPr>
-              <w:t>bool bModificación</w:t>
-            </w:r>
+            <w:shd w:val="clear" w:color="auto" w:fill="D9D9D9"/>
+          </w:tcPr>
+          <w:p>
+            <w:proofErr w:type="spellStart"/>
+            <w:r>
+              <w:rPr>
+                <w:b/>
+                <w:sz w:val="20"/>
+                <w:szCs w:val="20"/>
+              </w:rPr>
+              <w:t>Declaration</w:t>
+            </w:r>
+            <w:proofErr w:type="spellEnd"/>
           </w:p>
         </w:tc>
         <w:tc>
@@ -2608,52 +3864,19 @@
               <w:bottom w:val="single" w:sz="6" w:space="0" w:color="000000"/>
               <w:right w:val="single" w:sz="6" w:space="0" w:color="000000"/>
             </w:tcBorders>
-          </w:tcPr>
-          <w:p>
-            <w:r>
-              <w:rPr>
-                <w:sz w:val="20"/>
-                <w:szCs w:val="20"/>
-              </w:rPr>
-              <w:t>Si la página ha sido modificada</w:t>
-            </w:r>
-          </w:p>
-        </w:tc>
-      </w:tr>
-      <w:tr>
-        <w:tc>
-          <w:tcPr>
-            <w:tcW w:w="8925" w:type="dxa"/>
-            <w:gridSpan w:val="4"/>
-            <w:tcBorders>
-              <w:bottom w:val="single" w:sz="6" w:space="0" w:color="000000"/>
-            </w:tcBorders>
-          </w:tcPr>
-          <w:p/>
-        </w:tc>
-      </w:tr>
-      <w:tr>
-        <w:tc>
-          <w:tcPr>
-            <w:tcW w:w="8925" w:type="dxa"/>
-            <w:gridSpan w:val="4"/>
-            <w:tcBorders>
-              <w:top w:val="single" w:sz="6" w:space="0" w:color="000000"/>
-              <w:left w:val="single" w:sz="6" w:space="0" w:color="000000"/>
-              <w:bottom w:val="single" w:sz="6" w:space="0" w:color="000000"/>
-              <w:right w:val="single" w:sz="6" w:space="0" w:color="000000"/>
-            </w:tcBorders>
             <w:shd w:val="clear" w:color="auto" w:fill="D9D9D9"/>
           </w:tcPr>
           <w:p>
-            <w:r>
-              <w:rPr>
-                <w:b/>
-                <w:sz w:val="20"/>
-                <w:szCs w:val="20"/>
-              </w:rPr>
-              <w:t>Items</w:t>
-            </w:r>
+            <w:proofErr w:type="spellStart"/>
+            <w:r>
+              <w:rPr>
+                <w:b/>
+                <w:sz w:val="20"/>
+                <w:szCs w:val="20"/>
+              </w:rPr>
+              <w:t>Description</w:t>
+            </w:r>
+            <w:proofErr w:type="spellEnd"/>
           </w:p>
         </w:tc>
       </w:tr>
@@ -2662,6 +3885,7 @@
           <w:tcPr>
             <w:tcW w:w="250" w:type="dxa"/>
           </w:tcPr>
+          <w:p/>
           <w:p/>
         </w:tc>
         <w:tc>
@@ -2674,16 +3898,46 @@
               <w:bottom w:val="single" w:sz="6" w:space="0" w:color="000000"/>
               <w:right w:val="single" w:sz="6" w:space="0" w:color="000000"/>
             </w:tcBorders>
-            <w:shd w:val="clear" w:color="auto" w:fill="D9D9D9"/>
-          </w:tcPr>
-          <w:p>
-            <w:r>
-              <w:rPr>
-                <w:b/>
-                <w:sz w:val="20"/>
-                <w:szCs w:val="20"/>
-              </w:rPr>
-              <w:t>Declaration</w:t>
+          </w:tcPr>
+          <w:p>
+            <w:r>
+              <w:rPr>
+                <w:sz w:val="20"/>
+                <w:szCs w:val="20"/>
+              </w:rPr>
+              <w:t>+ Pagina(</w:t>
+            </w:r>
+            <w:proofErr w:type="spellStart"/>
+            <w:r>
+              <w:rPr>
+                <w:sz w:val="20"/>
+                <w:szCs w:val="20"/>
+              </w:rPr>
+              <w:t>int</w:t>
+            </w:r>
+            <w:proofErr w:type="spellEnd"/>
+            <w:r>
+              <w:rPr>
+                <w:sz w:val="20"/>
+                <w:szCs w:val="20"/>
+              </w:rPr>
+              <w:t xml:space="preserve"> </w:t>
+            </w:r>
+            <w:proofErr w:type="spellStart"/>
+            <w:r>
+              <w:rPr>
+                <w:sz w:val="20"/>
+                <w:szCs w:val="20"/>
+              </w:rPr>
+              <w:t>iDirMem</w:t>
+            </w:r>
+            <w:proofErr w:type="spellEnd"/>
+            <w:r>
+              <w:rPr>
+                <w:sz w:val="20"/>
+                <w:szCs w:val="20"/>
+              </w:rPr>
+              <w:t>)</w:t>
             </w:r>
           </w:p>
         </w:tc>
@@ -2696,16 +3950,14 @@
               <w:bottom w:val="single" w:sz="6" w:space="0" w:color="000000"/>
               <w:right w:val="single" w:sz="6" w:space="0" w:color="000000"/>
             </w:tcBorders>
-            <w:shd w:val="clear" w:color="auto" w:fill="D9D9D9"/>
-          </w:tcPr>
-          <w:p>
-            <w:r>
-              <w:rPr>
-                <w:b/>
-                <w:sz w:val="20"/>
-                <w:szCs w:val="20"/>
-              </w:rPr>
-              <w:t>Description</w:t>
+          </w:tcPr>
+          <w:p>
+            <w:r>
+              <w:rPr>
+                <w:sz w:val="20"/>
+                <w:szCs w:val="20"/>
+              </w:rPr>
+              <w:t>Inicializa la Página</w:t>
             </w:r>
           </w:p>
         </w:tc>
@@ -2735,7 +3987,55 @@
                 <w:sz w:val="20"/>
                 <w:szCs w:val="20"/>
               </w:rPr>
-              <w:t>+ Pagina(int iDirMem)</w:t>
+              <w:t xml:space="preserve">+ </w:t>
+            </w:r>
+            <w:proofErr w:type="spellStart"/>
+            <w:r>
+              <w:rPr>
+                <w:sz w:val="20"/>
+                <w:szCs w:val="20"/>
+              </w:rPr>
+              <w:t>swapOut</w:t>
+            </w:r>
+            <w:proofErr w:type="spellEnd"/>
+            <w:r>
+              <w:rPr>
+                <w:sz w:val="20"/>
+                <w:szCs w:val="20"/>
+              </w:rPr>
+              <w:t>(</w:t>
+            </w:r>
+            <w:proofErr w:type="spellStart"/>
+            <w:r>
+              <w:rPr>
+                <w:sz w:val="20"/>
+                <w:szCs w:val="20"/>
+              </w:rPr>
+              <w:t>int</w:t>
+            </w:r>
+            <w:proofErr w:type="spellEnd"/>
+            <w:r>
+              <w:rPr>
+                <w:sz w:val="20"/>
+                <w:szCs w:val="20"/>
+              </w:rPr>
+              <w:t xml:space="preserve"> </w:t>
+            </w:r>
+            <w:proofErr w:type="spellStart"/>
+            <w:r>
+              <w:rPr>
+                <w:sz w:val="20"/>
+                <w:szCs w:val="20"/>
+              </w:rPr>
+              <w:t>iDirSwap</w:t>
+            </w:r>
+            <w:proofErr w:type="spellEnd"/>
+            <w:r>
+              <w:rPr>
+                <w:sz w:val="20"/>
+                <w:szCs w:val="20"/>
+              </w:rPr>
+              <w:t>)</w:t>
             </w:r>
           </w:p>
         </w:tc>
@@ -2755,8 +4055,33 @@
                 <w:sz w:val="20"/>
                 <w:szCs w:val="20"/>
               </w:rPr>
-              <w:t>Inicializa la Página</w:t>
-            </w:r>
+              <w:t xml:space="preserve">Cambia </w:t>
+            </w:r>
+            <w:proofErr w:type="spellStart"/>
+            <w:r>
+              <w:rPr>
+                <w:sz w:val="20"/>
+                <w:szCs w:val="20"/>
+              </w:rPr>
+              <w:t>bSwap</w:t>
+            </w:r>
+            <w:proofErr w:type="spellEnd"/>
+            <w:r>
+              <w:rPr>
+                <w:sz w:val="20"/>
+                <w:szCs w:val="20"/>
+              </w:rPr>
+              <w:t xml:space="preserve"> a true y guarda la dirección dada en su </w:t>
+            </w:r>
+            <w:proofErr w:type="spellStart"/>
+            <w:r>
+              <w:rPr>
+                <w:sz w:val="20"/>
+                <w:szCs w:val="20"/>
+              </w:rPr>
+              <w:t>iDirSwap</w:t>
+            </w:r>
+            <w:proofErr w:type="spellEnd"/>
           </w:p>
         </w:tc>
       </w:tr>
@@ -2785,7 +4110,55 @@
                 <w:sz w:val="20"/>
                 <w:szCs w:val="20"/>
               </w:rPr>
-              <w:t>+ swapOut(int iDirSwap)</w:t>
+              <w:t xml:space="preserve">+ </w:t>
+            </w:r>
+            <w:proofErr w:type="spellStart"/>
+            <w:r>
+              <w:rPr>
+                <w:sz w:val="20"/>
+                <w:szCs w:val="20"/>
+              </w:rPr>
+              <w:t>swapIn</w:t>
+            </w:r>
+            <w:proofErr w:type="spellEnd"/>
+            <w:r>
+              <w:rPr>
+                <w:sz w:val="20"/>
+                <w:szCs w:val="20"/>
+              </w:rPr>
+              <w:t>(</w:t>
+            </w:r>
+            <w:proofErr w:type="spellStart"/>
+            <w:r>
+              <w:rPr>
+                <w:sz w:val="20"/>
+                <w:szCs w:val="20"/>
+              </w:rPr>
+              <w:t>int</w:t>
+            </w:r>
+            <w:proofErr w:type="spellEnd"/>
+            <w:r>
+              <w:rPr>
+                <w:sz w:val="20"/>
+                <w:szCs w:val="20"/>
+              </w:rPr>
+              <w:t xml:space="preserve"> </w:t>
+            </w:r>
+            <w:proofErr w:type="spellStart"/>
+            <w:r>
+              <w:rPr>
+                <w:sz w:val="20"/>
+                <w:szCs w:val="20"/>
+              </w:rPr>
+              <w:t>iDirMem</w:t>
+            </w:r>
+            <w:proofErr w:type="spellEnd"/>
+            <w:r>
+              <w:rPr>
+                <w:sz w:val="20"/>
+                <w:szCs w:val="20"/>
+              </w:rPr>
+              <w:t>)</w:t>
             </w:r>
           </w:p>
         </w:tc>
@@ -2805,58 +4178,33 @@
                 <w:sz w:val="20"/>
                 <w:szCs w:val="20"/>
               </w:rPr>
-              <w:t>Cambia bSwap a true y guarda la dirección dada en su iDirSwap</w:t>
-            </w:r>
-          </w:p>
-        </w:tc>
-      </w:tr>
-      <w:tr>
-        <w:tc>
-          <w:tcPr>
-            <w:tcW w:w="250" w:type="dxa"/>
-          </w:tcPr>
-          <w:p/>
-          <w:p/>
-        </w:tc>
-        <w:tc>
-          <w:tcPr>
-            <w:tcW w:w="4448" w:type="dxa"/>
-            <w:gridSpan w:val="2"/>
-            <w:tcBorders>
-              <w:top w:val="single" w:sz="6" w:space="0" w:color="000000"/>
-              <w:left w:val="single" w:sz="6" w:space="0" w:color="000000"/>
-              <w:bottom w:val="single" w:sz="6" w:space="0" w:color="000000"/>
-              <w:right w:val="single" w:sz="6" w:space="0" w:color="000000"/>
-            </w:tcBorders>
-          </w:tcPr>
-          <w:p>
-            <w:r>
-              <w:rPr>
-                <w:sz w:val="20"/>
-                <w:szCs w:val="20"/>
-              </w:rPr>
-              <w:t>+ swapIn(int iDirMem)</w:t>
-            </w:r>
-          </w:p>
-        </w:tc>
-        <w:tc>
-          <w:tcPr>
-            <w:tcW w:w="4227" w:type="dxa"/>
-            <w:tcBorders>
-              <w:top w:val="single" w:sz="6" w:space="0" w:color="000000"/>
-              <w:left w:val="single" w:sz="6" w:space="0" w:color="000000"/>
-              <w:bottom w:val="single" w:sz="6" w:space="0" w:color="000000"/>
-              <w:right w:val="single" w:sz="6" w:space="0" w:color="000000"/>
-            </w:tcBorders>
-          </w:tcPr>
-          <w:p>
-            <w:r>
-              <w:rPr>
-                <w:sz w:val="20"/>
-                <w:szCs w:val="20"/>
-              </w:rPr>
-              <w:t>Cambia bSwap a false y guarda la dirección dada en su iDirMem</w:t>
-            </w:r>
+              <w:t xml:space="preserve">Cambia </w:t>
+            </w:r>
+            <w:proofErr w:type="spellStart"/>
+            <w:r>
+              <w:rPr>
+                <w:sz w:val="20"/>
+                <w:szCs w:val="20"/>
+              </w:rPr>
+              <w:t>bSwap</w:t>
+            </w:r>
+            <w:proofErr w:type="spellEnd"/>
+            <w:r>
+              <w:rPr>
+                <w:sz w:val="20"/>
+                <w:szCs w:val="20"/>
+              </w:rPr>
+              <w:t xml:space="preserve"> a false y guarda la dirección dada en su </w:t>
+            </w:r>
+            <w:proofErr w:type="spellStart"/>
+            <w:r>
+              <w:rPr>
+                <w:sz w:val="20"/>
+                <w:szCs w:val="20"/>
+              </w:rPr>
+              <w:t>iDirMem</w:t>
+            </w:r>
+            <w:proofErr w:type="spellEnd"/>
           </w:p>
         </w:tc>
       </w:tr>
@@ -2916,8 +4264,6 @@
       <w:r>
         <w:br w:type="page"/>
       </w:r>
-      <w:bookmarkStart w:id="1" w:name="_GoBack"/>
-      <w:bookmarkEnd w:id="1"/>
     </w:p>
     <w:tbl>
       <w:tblPr>
@@ -2947,6 +4293,7 @@
             <w:shd w:val="clear" w:color="auto" w:fill="D9D9D9"/>
           </w:tcPr>
           <w:p>
+            <w:proofErr w:type="spellStart"/>
             <w:r>
               <w:rPr>
                 <w:b/>
@@ -2954,8 +4301,27 @@
                 <w:szCs w:val="20"/>
               </w:rPr>
               <w:lastRenderedPageBreak/>
-              <w:t>Class Name</w:t>
-            </w:r>
+              <w:t>Class</w:t>
+            </w:r>
+            <w:proofErr w:type="spellEnd"/>
+            <w:r>
+              <w:rPr>
+                <w:b/>
+                <w:sz w:val="20"/>
+                <w:szCs w:val="20"/>
+              </w:rPr>
+              <w:t xml:space="preserve"> </w:t>
+            </w:r>
+            <w:proofErr w:type="spellStart"/>
+            <w:r>
+              <w:rPr>
+                <w:b/>
+                <w:sz w:val="20"/>
+                <w:szCs w:val="20"/>
+              </w:rPr>
+              <w:t>Name</w:t>
+            </w:r>
+            <w:proofErr w:type="spellEnd"/>
           </w:p>
         </w:tc>
         <w:tc>
@@ -2993,13 +4359,41 @@
             <w:shd w:val="clear" w:color="auto" w:fill="D9D9D9"/>
           </w:tcPr>
           <w:p>
-            <w:r>
-              <w:rPr>
-                <w:b/>
-                <w:sz w:val="20"/>
-                <w:szCs w:val="20"/>
-              </w:rPr>
-              <w:t xml:space="preserve">Parent Class </w:t>
+            <w:proofErr w:type="spellStart"/>
+            <w:r>
+              <w:rPr>
+                <w:b/>
+                <w:sz w:val="20"/>
+                <w:szCs w:val="20"/>
+              </w:rPr>
+              <w:t>Parent</w:t>
+            </w:r>
+            <w:proofErr w:type="spellEnd"/>
+            <w:r>
+              <w:rPr>
+                <w:b/>
+                <w:sz w:val="20"/>
+                <w:szCs w:val="20"/>
+              </w:rPr>
+              <w:t xml:space="preserve"> </w:t>
+            </w:r>
+            <w:proofErr w:type="spellStart"/>
+            <w:r>
+              <w:rPr>
+                <w:b/>
+                <w:sz w:val="20"/>
+                <w:szCs w:val="20"/>
+              </w:rPr>
+              <w:t>Class</w:t>
+            </w:r>
+            <w:proofErr w:type="spellEnd"/>
+            <w:r>
+              <w:rPr>
+                <w:b/>
+                <w:sz w:val="20"/>
+                <w:szCs w:val="20"/>
+              </w:rPr>
+              <w:t xml:space="preserve"> </w:t>
             </w:r>
           </w:p>
         </w:tc>
@@ -3052,6 +4446,7 @@
             <w:shd w:val="clear" w:color="auto" w:fill="D9D9D9"/>
           </w:tcPr>
           <w:p>
+            <w:proofErr w:type="spellStart"/>
             <w:r>
               <w:rPr>
                 <w:b/>
@@ -3060,6 +4455,7 @@
               </w:rPr>
               <w:t>Attributes</w:t>
             </w:r>
+            <w:proofErr w:type="spellEnd"/>
           </w:p>
         </w:tc>
       </w:tr>
@@ -3083,6 +4479,7 @@
             <w:shd w:val="clear" w:color="auto" w:fill="D9D9D9"/>
           </w:tcPr>
           <w:p>
+            <w:proofErr w:type="spellStart"/>
             <w:r>
               <w:rPr>
                 <w:b/>
@@ -3091,6 +4488,7 @@
               </w:rPr>
               <w:t>Declaration</w:t>
             </w:r>
+            <w:proofErr w:type="spellEnd"/>
           </w:p>
         </w:tc>
         <w:tc>
@@ -3105,6 +4503,7 @@
             <w:shd w:val="clear" w:color="auto" w:fill="D9D9D9"/>
           </w:tcPr>
           <w:p>
+            <w:proofErr w:type="spellStart"/>
             <w:r>
               <w:rPr>
                 <w:b/>
@@ -3113,6 +4512,7 @@
               </w:rPr>
               <w:t>Description</w:t>
             </w:r>
+            <w:proofErr w:type="spellEnd"/>
           </w:p>
         </w:tc>
       </w:tr>
@@ -3135,13 +4535,31 @@
             </w:tcBorders>
           </w:tcPr>
           <w:p>
-            <w:r>
-              <w:rPr>
-                <w:sz w:val="20"/>
-                <w:szCs w:val="20"/>
-              </w:rPr>
-              <w:t>int iIDProceso</w:t>
-            </w:r>
+            <w:proofErr w:type="spellStart"/>
+            <w:r>
+              <w:rPr>
+                <w:sz w:val="20"/>
+                <w:szCs w:val="20"/>
+              </w:rPr>
+              <w:t>int</w:t>
+            </w:r>
+            <w:proofErr w:type="spellEnd"/>
+            <w:r>
+              <w:rPr>
+                <w:sz w:val="20"/>
+                <w:szCs w:val="20"/>
+              </w:rPr>
+              <w:t xml:space="preserve"> </w:t>
+            </w:r>
+            <w:proofErr w:type="spellStart"/>
+            <w:r>
+              <w:rPr>
+                <w:sz w:val="20"/>
+                <w:szCs w:val="20"/>
+              </w:rPr>
+              <w:t>iIDProceso</w:t>
+            </w:r>
+            <w:proofErr w:type="spellEnd"/>
           </w:p>
         </w:tc>
         <w:tc>
@@ -3184,13 +4602,31 @@
             </w:tcBorders>
           </w:tcPr>
           <w:p>
-            <w:r>
-              <w:rPr>
-                <w:sz w:val="20"/>
-                <w:szCs w:val="20"/>
-              </w:rPr>
-              <w:t>int iAccesos</w:t>
-            </w:r>
+            <w:proofErr w:type="spellStart"/>
+            <w:r>
+              <w:rPr>
+                <w:sz w:val="20"/>
+                <w:szCs w:val="20"/>
+              </w:rPr>
+              <w:t>int</w:t>
+            </w:r>
+            <w:proofErr w:type="spellEnd"/>
+            <w:r>
+              <w:rPr>
+                <w:sz w:val="20"/>
+                <w:szCs w:val="20"/>
+              </w:rPr>
+              <w:t xml:space="preserve"> </w:t>
+            </w:r>
+            <w:proofErr w:type="spellStart"/>
+            <w:r>
+              <w:rPr>
+                <w:sz w:val="20"/>
+                <w:szCs w:val="20"/>
+              </w:rPr>
+              <w:t>iAccesos</w:t>
+            </w:r>
+            <w:proofErr w:type="spellEnd"/>
           </w:p>
         </w:tc>
         <w:tc>
@@ -3233,13 +4669,31 @@
             </w:tcBorders>
           </w:tcPr>
           <w:p>
-            <w:r>
-              <w:rPr>
-                <w:sz w:val="20"/>
-                <w:szCs w:val="20"/>
-              </w:rPr>
-              <w:t>int timestamp</w:t>
-            </w:r>
+            <w:proofErr w:type="spellStart"/>
+            <w:r>
+              <w:rPr>
+                <w:sz w:val="20"/>
+                <w:szCs w:val="20"/>
+              </w:rPr>
+              <w:t>int</w:t>
+            </w:r>
+            <w:proofErr w:type="spellEnd"/>
+            <w:r>
+              <w:rPr>
+                <w:sz w:val="20"/>
+                <w:szCs w:val="20"/>
+              </w:rPr>
+              <w:t xml:space="preserve"> </w:t>
+            </w:r>
+            <w:proofErr w:type="spellStart"/>
+            <w:r>
+              <w:rPr>
+                <w:sz w:val="20"/>
+                <w:szCs w:val="20"/>
+              </w:rPr>
+              <w:t>timestamp</w:t>
+            </w:r>
+            <w:proofErr w:type="spellEnd"/>
           </w:p>
         </w:tc>
         <w:tc>
@@ -3258,7 +4712,23 @@
                 <w:sz w:val="20"/>
                 <w:szCs w:val="20"/>
               </w:rPr>
-              <w:t>El timestamp de cuando se cargó la página en este marco (para FIFO, en caso de empate por accesos)</w:t>
+              <w:t xml:space="preserve">El </w:t>
+            </w:r>
+            <w:proofErr w:type="spellStart"/>
+            <w:r>
+              <w:rPr>
+                <w:sz w:val="20"/>
+                <w:szCs w:val="20"/>
+              </w:rPr>
+              <w:t>timestamp</w:t>
+            </w:r>
+            <w:proofErr w:type="spellEnd"/>
+            <w:r>
+              <w:rPr>
+                <w:sz w:val="20"/>
+                <w:szCs w:val="20"/>
+              </w:rPr>
+              <w:t xml:space="preserve"> de cuando se cargó la página en este marco (para FIFO, en caso de empate por accesos)</w:t>
             </w:r>
           </w:p>
         </w:tc>
@@ -3282,13 +4752,31 @@
             </w:tcBorders>
           </w:tcPr>
           <w:p>
-            <w:r>
-              <w:rPr>
-                <w:sz w:val="20"/>
-                <w:szCs w:val="20"/>
-              </w:rPr>
-              <w:t>int iNumDePagEnTabla</w:t>
-            </w:r>
+            <w:proofErr w:type="spellStart"/>
+            <w:r>
+              <w:rPr>
+                <w:sz w:val="20"/>
+                <w:szCs w:val="20"/>
+              </w:rPr>
+              <w:t>int</w:t>
+            </w:r>
+            <w:proofErr w:type="spellEnd"/>
+            <w:r>
+              <w:rPr>
+                <w:sz w:val="20"/>
+                <w:szCs w:val="20"/>
+              </w:rPr>
+              <w:t xml:space="preserve"> </w:t>
+            </w:r>
+            <w:proofErr w:type="spellStart"/>
+            <w:r>
+              <w:rPr>
+                <w:sz w:val="20"/>
+                <w:szCs w:val="20"/>
+              </w:rPr>
+              <w:t>iNumDePagEnTabla</w:t>
+            </w:r>
+            <w:proofErr w:type="spellEnd"/>
           </w:p>
         </w:tc>
         <w:tc>
@@ -3309,6 +4797,48 @@
               </w:rPr>
               <w:t>Número de página de la tabla del proceso de la página cargada en este marco</w:t>
             </w:r>
+          </w:p>
+        </w:tc>
+      </w:tr>
+      <w:tr>
+        <w:tc>
+          <w:tcPr>
+            <w:tcW w:w="8925" w:type="dxa"/>
+            <w:gridSpan w:val="4"/>
+            <w:tcBorders>
+              <w:bottom w:val="single" w:sz="6" w:space="0" w:color="000000"/>
+            </w:tcBorders>
+          </w:tcPr>
+          <w:p>
+            <w:bookmarkStart w:id="1" w:name="_GoBack"/>
+            <w:bookmarkEnd w:id="1"/>
+          </w:p>
+        </w:tc>
+      </w:tr>
+      <w:tr>
+        <w:tc>
+          <w:tcPr>
+            <w:tcW w:w="8925" w:type="dxa"/>
+            <w:gridSpan w:val="4"/>
+            <w:tcBorders>
+              <w:top w:val="single" w:sz="6" w:space="0" w:color="000000"/>
+              <w:left w:val="single" w:sz="6" w:space="0" w:color="000000"/>
+              <w:bottom w:val="single" w:sz="6" w:space="0" w:color="000000"/>
+              <w:right w:val="single" w:sz="6" w:space="0" w:color="000000"/>
+            </w:tcBorders>
+            <w:shd w:val="clear" w:color="auto" w:fill="D9D9D9"/>
+          </w:tcPr>
+          <w:p>
+            <w:proofErr w:type="spellStart"/>
+            <w:r>
+              <w:rPr>
+                <w:b/>
+                <w:sz w:val="20"/>
+                <w:szCs w:val="20"/>
+              </w:rPr>
+              <w:t>Items</w:t>
+            </w:r>
+            <w:proofErr w:type="spellEnd"/>
           </w:p>
         </w:tc>
       </w:tr>
@@ -3329,8 +4859,20 @@
               <w:bottom w:val="single" w:sz="6" w:space="0" w:color="000000"/>
               <w:right w:val="single" w:sz="6" w:space="0" w:color="000000"/>
             </w:tcBorders>
-          </w:tcPr>
-          <w:p/>
+            <w:shd w:val="clear" w:color="auto" w:fill="D9D9D9"/>
+          </w:tcPr>
+          <w:p>
+            <w:proofErr w:type="spellStart"/>
+            <w:r>
+              <w:rPr>
+                <w:b/>
+                <w:sz w:val="20"/>
+                <w:szCs w:val="20"/>
+              </w:rPr>
+              <w:t>Declaration</w:t>
+            </w:r>
+            <w:proofErr w:type="spellEnd"/>
+          </w:p>
         </w:tc>
         <w:tc>
           <w:tcPr>
@@ -3341,8 +4883,20 @@
               <w:bottom w:val="single" w:sz="6" w:space="0" w:color="000000"/>
               <w:right w:val="single" w:sz="6" w:space="0" w:color="000000"/>
             </w:tcBorders>
-          </w:tcPr>
-          <w:p/>
+            <w:shd w:val="clear" w:color="auto" w:fill="D9D9D9"/>
+          </w:tcPr>
+          <w:p>
+            <w:proofErr w:type="spellStart"/>
+            <w:r>
+              <w:rPr>
+                <w:b/>
+                <w:sz w:val="20"/>
+                <w:szCs w:val="20"/>
+              </w:rPr>
+              <w:t>Description</w:t>
+            </w:r>
+            <w:proofErr w:type="spellEnd"/>
+          </w:p>
         </w:tc>
       </w:tr>
       <w:tr>
@@ -3350,6 +4904,7 @@
           <w:tcPr>
             <w:tcW w:w="250" w:type="dxa"/>
           </w:tcPr>
+          <w:p/>
           <w:p/>
         </w:tc>
         <w:tc>
@@ -3363,7 +4918,15 @@
               <w:right w:val="single" w:sz="6" w:space="0" w:color="000000"/>
             </w:tcBorders>
           </w:tcPr>
-          <w:p/>
+          <w:p>
+            <w:r>
+              <w:rPr>
+                <w:sz w:val="20"/>
+                <w:szCs w:val="20"/>
+              </w:rPr>
+              <w:t>MarcoDePagina()</w:t>
+            </w:r>
+          </w:p>
         </w:tc>
         <w:tc>
           <w:tcPr>
@@ -3375,42 +4938,13 @@
               <w:right w:val="single" w:sz="6" w:space="0" w:color="000000"/>
             </w:tcBorders>
           </w:tcPr>
-          <w:p/>
-        </w:tc>
-      </w:tr>
-      <w:tr>
-        <w:tc>
-          <w:tcPr>
-            <w:tcW w:w="8925" w:type="dxa"/>
-            <w:gridSpan w:val="4"/>
-            <w:tcBorders>
-              <w:bottom w:val="single" w:sz="6" w:space="0" w:color="000000"/>
-            </w:tcBorders>
-          </w:tcPr>
-          <w:p/>
-        </w:tc>
-      </w:tr>
-      <w:tr>
-        <w:tc>
-          <w:tcPr>
-            <w:tcW w:w="8925" w:type="dxa"/>
-            <w:gridSpan w:val="4"/>
-            <w:tcBorders>
-              <w:top w:val="single" w:sz="6" w:space="0" w:color="000000"/>
-              <w:left w:val="single" w:sz="6" w:space="0" w:color="000000"/>
-              <w:bottom w:val="single" w:sz="6" w:space="0" w:color="000000"/>
-              <w:right w:val="single" w:sz="6" w:space="0" w:color="000000"/>
-            </w:tcBorders>
-            <w:shd w:val="clear" w:color="auto" w:fill="D9D9D9"/>
-          </w:tcPr>
-          <w:p>
-            <w:r>
-              <w:rPr>
-                <w:b/>
-                <w:sz w:val="20"/>
-                <w:szCs w:val="20"/>
-              </w:rPr>
-              <w:t>Items</w:t>
+          <w:p>
+            <w:r>
+              <w:rPr>
+                <w:sz w:val="20"/>
+                <w:szCs w:val="20"/>
+              </w:rPr>
+              <w:t>Inicializa el Marco de Página</w:t>
             </w:r>
           </w:p>
         </w:tc>
@@ -3420,6 +4954,7 @@
           <w:tcPr>
             <w:tcW w:w="250" w:type="dxa"/>
           </w:tcPr>
+          <w:p/>
           <w:p/>
         </w:tc>
         <w:tc>
@@ -3432,16 +4967,21 @@
               <w:bottom w:val="single" w:sz="6" w:space="0" w:color="000000"/>
               <w:right w:val="single" w:sz="6" w:space="0" w:color="000000"/>
             </w:tcBorders>
-            <w:shd w:val="clear" w:color="auto" w:fill="D9D9D9"/>
-          </w:tcPr>
-          <w:p>
-            <w:r>
-              <w:rPr>
-                <w:b/>
-                <w:sz w:val="20"/>
-                <w:szCs w:val="20"/>
-              </w:rPr>
-              <w:t>Declaration</w:t>
+          </w:tcPr>
+          <w:p>
+            <w:r>
+              <w:rPr>
+                <w:sz w:val="20"/>
+                <w:szCs w:val="20"/>
+              </w:rPr>
+              <w:t>+ acces</w:t>
+            </w:r>
+            <w:r>
+              <w:rPr>
+                <w:sz w:val="20"/>
+                <w:szCs w:val="20"/>
+              </w:rPr>
+              <w:t>o()</w:t>
             </w:r>
           </w:p>
         </w:tc>
@@ -3454,16 +4994,30 @@
               <w:bottom w:val="single" w:sz="6" w:space="0" w:color="000000"/>
               <w:right w:val="single" w:sz="6" w:space="0" w:color="000000"/>
             </w:tcBorders>
-            <w:shd w:val="clear" w:color="auto" w:fill="D9D9D9"/>
-          </w:tcPr>
-          <w:p>
-            <w:r>
-              <w:rPr>
-                <w:b/>
-                <w:sz w:val="20"/>
-                <w:szCs w:val="20"/>
-              </w:rPr>
-              <w:t>Description</w:t>
+          </w:tcPr>
+          <w:p>
+            <w:r>
+              <w:rPr>
+                <w:sz w:val="20"/>
+                <w:szCs w:val="20"/>
+              </w:rPr>
+              <w:t xml:space="preserve">Incrementa el </w:t>
+            </w:r>
+            <w:proofErr w:type="spellStart"/>
+            <w:r>
+              <w:rPr>
+                <w:sz w:val="20"/>
+                <w:szCs w:val="20"/>
+              </w:rPr>
+              <w:t>iAccesos</w:t>
+            </w:r>
+            <w:proofErr w:type="spellEnd"/>
+            <w:r>
+              <w:rPr>
+                <w:sz w:val="20"/>
+                <w:szCs w:val="20"/>
+              </w:rPr>
+              <w:t xml:space="preserve"> por 1</w:t>
             </w:r>
           </w:p>
         </w:tc>
@@ -3493,107 +5047,71 @@
                 <w:sz w:val="20"/>
                 <w:szCs w:val="20"/>
               </w:rPr>
-              <w:t>MarcoDePagina()</w:t>
-            </w:r>
-          </w:p>
-        </w:tc>
-        <w:tc>
-          <w:tcPr>
-            <w:tcW w:w="4225" w:type="dxa"/>
-            <w:tcBorders>
-              <w:top w:val="single" w:sz="6" w:space="0" w:color="000000"/>
-              <w:left w:val="single" w:sz="6" w:space="0" w:color="000000"/>
-              <w:bottom w:val="single" w:sz="6" w:space="0" w:color="000000"/>
-              <w:right w:val="single" w:sz="6" w:space="0" w:color="000000"/>
-            </w:tcBorders>
-          </w:tcPr>
-          <w:p>
-            <w:r>
-              <w:rPr>
-                <w:sz w:val="20"/>
-                <w:szCs w:val="20"/>
-              </w:rPr>
-              <w:t>Inicializa el Marco de Página</w:t>
-            </w:r>
-          </w:p>
-        </w:tc>
-      </w:tr>
-      <w:tr>
-        <w:tc>
-          <w:tcPr>
-            <w:tcW w:w="250" w:type="dxa"/>
-          </w:tcPr>
-          <w:p/>
-          <w:p/>
-        </w:tc>
-        <w:tc>
-          <w:tcPr>
-            <w:tcW w:w="4450" w:type="dxa"/>
-            <w:gridSpan w:val="2"/>
-            <w:tcBorders>
-              <w:top w:val="single" w:sz="6" w:space="0" w:color="000000"/>
-              <w:left w:val="single" w:sz="6" w:space="0" w:color="000000"/>
-              <w:bottom w:val="single" w:sz="6" w:space="0" w:color="000000"/>
-              <w:right w:val="single" w:sz="6" w:space="0" w:color="000000"/>
-            </w:tcBorders>
-          </w:tcPr>
-          <w:p>
-            <w:r>
-              <w:rPr>
-                <w:sz w:val="20"/>
-                <w:szCs w:val="20"/>
-              </w:rPr>
-              <w:t>+ accesso()</w:t>
-            </w:r>
-          </w:p>
-        </w:tc>
-        <w:tc>
-          <w:tcPr>
-            <w:tcW w:w="4225" w:type="dxa"/>
-            <w:tcBorders>
-              <w:top w:val="single" w:sz="6" w:space="0" w:color="000000"/>
-              <w:left w:val="single" w:sz="6" w:space="0" w:color="000000"/>
-              <w:bottom w:val="single" w:sz="6" w:space="0" w:color="000000"/>
-              <w:right w:val="single" w:sz="6" w:space="0" w:color="000000"/>
-            </w:tcBorders>
-          </w:tcPr>
-          <w:p>
-            <w:r>
-              <w:rPr>
-                <w:sz w:val="20"/>
-                <w:szCs w:val="20"/>
-              </w:rPr>
-              <w:t>Incrementa el iAccesos por 1</w:t>
-            </w:r>
-          </w:p>
-        </w:tc>
-      </w:tr>
-      <w:tr>
-        <w:tc>
-          <w:tcPr>
-            <w:tcW w:w="250" w:type="dxa"/>
-          </w:tcPr>
-          <w:p/>
-          <w:p/>
-        </w:tc>
-        <w:tc>
-          <w:tcPr>
-            <w:tcW w:w="4450" w:type="dxa"/>
-            <w:gridSpan w:val="2"/>
-            <w:tcBorders>
-              <w:top w:val="single" w:sz="6" w:space="0" w:color="000000"/>
-              <w:left w:val="single" w:sz="6" w:space="0" w:color="000000"/>
-              <w:bottom w:val="single" w:sz="6" w:space="0" w:color="000000"/>
-              <w:right w:val="single" w:sz="6" w:space="0" w:color="000000"/>
-            </w:tcBorders>
-          </w:tcPr>
-          <w:p>
-            <w:r>
-              <w:rPr>
-                <w:sz w:val="20"/>
-                <w:szCs w:val="20"/>
-              </w:rPr>
-              <w:t>+ cargar(int iIDProceso, int iNumDePagEnTabla)</w:t>
+              <w:t>+ cargar(</w:t>
+            </w:r>
+            <w:proofErr w:type="spellStart"/>
+            <w:r>
+              <w:rPr>
+                <w:sz w:val="20"/>
+                <w:szCs w:val="20"/>
+              </w:rPr>
+              <w:t>int</w:t>
+            </w:r>
+            <w:proofErr w:type="spellEnd"/>
+            <w:r>
+              <w:rPr>
+                <w:sz w:val="20"/>
+                <w:szCs w:val="20"/>
+              </w:rPr>
+              <w:t xml:space="preserve"> </w:t>
+            </w:r>
+            <w:proofErr w:type="spellStart"/>
+            <w:r>
+              <w:rPr>
+                <w:sz w:val="20"/>
+                <w:szCs w:val="20"/>
+              </w:rPr>
+              <w:t>iIDProceso</w:t>
+            </w:r>
+            <w:proofErr w:type="spellEnd"/>
+            <w:r>
+              <w:rPr>
+                <w:sz w:val="20"/>
+                <w:szCs w:val="20"/>
+              </w:rPr>
+              <w:t xml:space="preserve">, </w:t>
+            </w:r>
+            <w:proofErr w:type="spellStart"/>
+            <w:r>
+              <w:rPr>
+                <w:sz w:val="20"/>
+                <w:szCs w:val="20"/>
+              </w:rPr>
+              <w:t>int</w:t>
+            </w:r>
+            <w:proofErr w:type="spellEnd"/>
+            <w:r>
+              <w:rPr>
+                <w:sz w:val="20"/>
+                <w:szCs w:val="20"/>
+              </w:rPr>
+              <w:t xml:space="preserve"> </w:t>
+            </w:r>
+            <w:proofErr w:type="spellStart"/>
+            <w:r>
+              <w:rPr>
+                <w:sz w:val="20"/>
+                <w:szCs w:val="20"/>
+              </w:rPr>
+              <w:t>iNumDePagEnTabla</w:t>
+            </w:r>
+            <w:proofErr w:type="spellEnd"/>
+            <w:r>
+              <w:rPr>
+                <w:sz w:val="20"/>
+                <w:szCs w:val="20"/>
+              </w:rPr>
+              <w:t>)</w:t>
             </w:r>
           </w:p>
         </w:tc>
@@ -3665,13 +5183,23 @@
       </w:tabs>
       <w:spacing w:after="720"/>
     </w:pPr>
+    <w:proofErr w:type="spellStart"/>
     <w:r>
       <w:rPr>
         <w:rFonts w:ascii="Domine" w:eastAsia="Domine" w:hAnsi="Domine" w:cs="Domine"/>
         <w:sz w:val="20"/>
         <w:szCs w:val="20"/>
       </w:rPr>
-      <w:t>October 2006</w:t>
+      <w:t>October</w:t>
+    </w:r>
+    <w:proofErr w:type="spellEnd"/>
+    <w:r>
+      <w:rPr>
+        <w:rFonts w:ascii="Domine" w:eastAsia="Domine" w:hAnsi="Domine" w:cs="Domine"/>
+        <w:sz w:val="20"/>
+        <w:szCs w:val="20"/>
+      </w:rPr>
+      <w:t xml:space="preserve"> 2006</w:t>
     </w:r>
     <w:r>
       <w:rPr>
@@ -3703,8 +5231,54 @@
         <w:sz w:val="20"/>
         <w:szCs w:val="20"/>
       </w:rPr>
-      <w:t xml:space="preserve"> 2006 by Carnegie Mellon University</w:t>
+      <w:t xml:space="preserve"> 2006 </w:t>
     </w:r>
+    <w:proofErr w:type="spellStart"/>
+    <w:r>
+      <w:rPr>
+        <w:rFonts w:ascii="Domine" w:eastAsia="Domine" w:hAnsi="Domine" w:cs="Domine"/>
+        <w:sz w:val="20"/>
+        <w:szCs w:val="20"/>
+      </w:rPr>
+      <w:t>by</w:t>
+    </w:r>
+    <w:proofErr w:type="spellEnd"/>
+    <w:r>
+      <w:rPr>
+        <w:rFonts w:ascii="Domine" w:eastAsia="Domine" w:hAnsi="Domine" w:cs="Domine"/>
+        <w:sz w:val="20"/>
+        <w:szCs w:val="20"/>
+      </w:rPr>
+      <w:t xml:space="preserve"> Carnegie </w:t>
+    </w:r>
+    <w:proofErr w:type="spellStart"/>
+    <w:r>
+      <w:rPr>
+        <w:rFonts w:ascii="Domine" w:eastAsia="Domine" w:hAnsi="Domine" w:cs="Domine"/>
+        <w:sz w:val="20"/>
+        <w:szCs w:val="20"/>
+      </w:rPr>
+      <w:t>Mellon</w:t>
+    </w:r>
+    <w:proofErr w:type="spellEnd"/>
+    <w:r>
+      <w:rPr>
+        <w:rFonts w:ascii="Domine" w:eastAsia="Domine" w:hAnsi="Domine" w:cs="Domine"/>
+        <w:sz w:val="20"/>
+        <w:szCs w:val="20"/>
+      </w:rPr>
+      <w:t xml:space="preserve"> </w:t>
+    </w:r>
+    <w:proofErr w:type="spellStart"/>
+    <w:r>
+      <w:rPr>
+        <w:rFonts w:ascii="Domine" w:eastAsia="Domine" w:hAnsi="Domine" w:cs="Domine"/>
+        <w:sz w:val="20"/>
+        <w:szCs w:val="20"/>
+      </w:rPr>
+      <w:t>University</w:t>
+    </w:r>
+    <w:proofErr w:type="spellEnd"/>
   </w:p>
 </w:ftr>
 </file>

</xml_diff>

<commit_message>
Agregué definiciones al FST (Documento de diseño)
En el FST (documento de diseño), se especificaron los gets y sets de las
clases ya que era ambiguo cuáles llevarían y cuáles no.

En general, no hay sets para las clases, pero sí gets, y algunos son
especiales. Favor de leer bien el documento de diseño al momento de
hacer las clases.
</commit_message>
<xml_diff>
--- a/(FST) Plantilla de Especificacion Funcional.docx
+++ b/(FST) Plantilla de Especificacion Funcional.docx
@@ -8,7 +8,6 @@
         <w:spacing w:after="120"/>
         <w:ind w:left="630"/>
       </w:pPr>
-      <w:proofErr w:type="spellStart"/>
       <w:r>
         <w:rPr>
           <w:b/>
@@ -16,57 +15,7 @@
           <w:sz w:val="32"/>
           <w:szCs w:val="32"/>
         </w:rPr>
-        <w:t>Functional</w:t>
-      </w:r>
-      <w:proofErr w:type="spellEnd"/>
-      <w:r>
-        <w:rPr>
-          <w:b/>
-          <w:i/>
-          <w:sz w:val="32"/>
-          <w:szCs w:val="32"/>
-        </w:rPr>
-        <w:t xml:space="preserve"> </w:t>
-      </w:r>
-      <w:proofErr w:type="spellStart"/>
-      <w:r>
-        <w:rPr>
-          <w:b/>
-          <w:i/>
-          <w:sz w:val="32"/>
-          <w:szCs w:val="32"/>
-        </w:rPr>
-        <w:t>Specification</w:t>
-      </w:r>
-      <w:proofErr w:type="spellEnd"/>
-      <w:r>
-        <w:rPr>
-          <w:b/>
-          <w:i/>
-          <w:sz w:val="32"/>
-          <w:szCs w:val="32"/>
-        </w:rPr>
-        <w:t xml:space="preserve"> </w:t>
-      </w:r>
-      <w:proofErr w:type="spellStart"/>
-      <w:r>
-        <w:rPr>
-          <w:b/>
-          <w:i/>
-          <w:sz w:val="32"/>
-          <w:szCs w:val="32"/>
-        </w:rPr>
-        <w:t>Template</w:t>
-      </w:r>
-      <w:proofErr w:type="spellEnd"/>
-      <w:r>
-        <w:rPr>
-          <w:b/>
-          <w:i/>
-          <w:sz w:val="32"/>
-          <w:szCs w:val="32"/>
-        </w:rPr>
-        <w:t xml:space="preserve"> </w:t>
+        <w:t xml:space="preserve">Functional Specification Template </w:t>
       </w:r>
     </w:p>
     <w:tbl>
@@ -98,7 +47,6 @@
             <w:gridSpan w:val="2"/>
           </w:tcPr>
           <w:p>
-            <w:proofErr w:type="spellStart"/>
             <w:r>
               <w:rPr>
                 <w:b/>
@@ -107,7 +55,6 @@
               </w:rPr>
               <w:t>Student</w:t>
             </w:r>
-            <w:proofErr w:type="spellEnd"/>
           </w:p>
         </w:tc>
         <w:tc>
@@ -125,23 +72,13 @@
             <w:tcW w:w="1259" w:type="dxa"/>
           </w:tcPr>
           <w:p>
-            <w:proofErr w:type="spellStart"/>
             <w:r>
               <w:rPr>
                 <w:b/>
                 <w:sz w:val="20"/>
                 <w:szCs w:val="20"/>
               </w:rPr>
-              <w:t>Program</w:t>
-            </w:r>
-            <w:proofErr w:type="spellEnd"/>
-            <w:r>
-              <w:rPr>
-                <w:b/>
-                <w:sz w:val="20"/>
-                <w:szCs w:val="20"/>
-              </w:rPr>
-              <w:t xml:space="preserve"> #</w:t>
+              <w:t>Program #</w:t>
             </w:r>
           </w:p>
         </w:tc>
@@ -191,34 +128,14 @@
             <w:shd w:val="clear" w:color="auto" w:fill="D9D9D9"/>
           </w:tcPr>
           <w:p>
-            <w:proofErr w:type="spellStart"/>
             <w:r>
               <w:rPr>
                 <w:b/>
                 <w:sz w:val="20"/>
                 <w:szCs w:val="20"/>
               </w:rPr>
-              <w:t>Class</w:t>
-            </w:r>
-            <w:proofErr w:type="spellEnd"/>
-            <w:r>
-              <w:rPr>
-                <w:b/>
-                <w:sz w:val="20"/>
-                <w:szCs w:val="20"/>
-              </w:rPr>
-              <w:t xml:space="preserve"> </w:t>
-            </w:r>
-            <w:proofErr w:type="spellStart"/>
-            <w:r>
-              <w:rPr>
-                <w:b/>
-                <w:sz w:val="20"/>
-                <w:szCs w:val="20"/>
-              </w:rPr>
-              <w:t>Name</w:t>
-            </w:r>
-            <w:proofErr w:type="spellEnd"/>
+              <w:t>Class Name</w:t>
+            </w:r>
           </w:p>
         </w:tc>
         <w:tc>
@@ -233,7 +150,6 @@
             </w:tcBorders>
           </w:tcPr>
           <w:p>
-            <w:proofErr w:type="spellStart"/>
             <w:r>
               <w:rPr>
                 <w:sz w:val="20"/>
@@ -241,7 +157,6 @@
               </w:rPr>
               <w:t>Main</w:t>
             </w:r>
-            <w:proofErr w:type="spellEnd"/>
           </w:p>
         </w:tc>
       </w:tr>
@@ -258,41 +173,13 @@
             <w:shd w:val="clear" w:color="auto" w:fill="D9D9D9"/>
           </w:tcPr>
           <w:p>
-            <w:proofErr w:type="spellStart"/>
             <w:r>
               <w:rPr>
                 <w:b/>
                 <w:sz w:val="20"/>
                 <w:szCs w:val="20"/>
               </w:rPr>
-              <w:t>Parent</w:t>
-            </w:r>
-            <w:proofErr w:type="spellEnd"/>
-            <w:r>
-              <w:rPr>
-                <w:b/>
-                <w:sz w:val="20"/>
-                <w:szCs w:val="20"/>
-              </w:rPr>
-              <w:t xml:space="preserve"> </w:t>
-            </w:r>
-            <w:proofErr w:type="spellStart"/>
-            <w:r>
-              <w:rPr>
-                <w:b/>
-                <w:sz w:val="20"/>
-                <w:szCs w:val="20"/>
-              </w:rPr>
-              <w:t>Class</w:t>
-            </w:r>
-            <w:proofErr w:type="spellEnd"/>
-            <w:r>
-              <w:rPr>
-                <w:b/>
-                <w:sz w:val="20"/>
-                <w:szCs w:val="20"/>
-              </w:rPr>
-              <w:t xml:space="preserve"> </w:t>
+              <w:t xml:space="preserve">Parent Class </w:t>
             </w:r>
           </w:p>
         </w:tc>
@@ -424,7 +311,6 @@
             <w:shd w:val="clear" w:color="auto" w:fill="D9D9D9"/>
           </w:tcPr>
           <w:p>
-            <w:proofErr w:type="spellStart"/>
             <w:r>
               <w:rPr>
                 <w:b/>
@@ -433,7 +319,6 @@
               </w:rPr>
               <w:t>Attributes</w:t>
             </w:r>
-            <w:proofErr w:type="spellEnd"/>
           </w:p>
         </w:tc>
       </w:tr>
@@ -457,7 +342,6 @@
             <w:shd w:val="clear" w:color="auto" w:fill="D9D9D9"/>
           </w:tcPr>
           <w:p>
-            <w:proofErr w:type="spellStart"/>
             <w:r>
               <w:rPr>
                 <w:b/>
@@ -466,7 +350,6 @@
               </w:rPr>
               <w:t>Declaration</w:t>
             </w:r>
-            <w:proofErr w:type="spellEnd"/>
           </w:p>
         </w:tc>
         <w:tc>
@@ -482,7 +365,6 @@
             <w:shd w:val="clear" w:color="auto" w:fill="D9D9D9"/>
           </w:tcPr>
           <w:p>
-            <w:proofErr w:type="spellStart"/>
             <w:r>
               <w:rPr>
                 <w:b/>
@@ -491,7 +373,6 @@
               </w:rPr>
               <w:t>Description</w:t>
             </w:r>
-            <w:proofErr w:type="spellEnd"/>
           </w:p>
         </w:tc>
       </w:tr>
@@ -589,7 +470,6 @@
             <w:shd w:val="clear" w:color="auto" w:fill="D9D9D9"/>
           </w:tcPr>
           <w:p>
-            <w:proofErr w:type="spellStart"/>
             <w:r>
               <w:rPr>
                 <w:b/>
@@ -598,7 +478,6 @@
               </w:rPr>
               <w:t>Items</w:t>
             </w:r>
-            <w:proofErr w:type="spellEnd"/>
           </w:p>
         </w:tc>
       </w:tr>
@@ -622,7 +501,6 @@
             <w:shd w:val="clear" w:color="auto" w:fill="D9D9D9"/>
           </w:tcPr>
           <w:p>
-            <w:proofErr w:type="spellStart"/>
             <w:r>
               <w:rPr>
                 <w:b/>
@@ -631,7 +509,6 @@
               </w:rPr>
               <w:t>Declaration</w:t>
             </w:r>
-            <w:proofErr w:type="spellEnd"/>
           </w:p>
         </w:tc>
         <w:tc>
@@ -647,7 +524,6 @@
             <w:shd w:val="clear" w:color="auto" w:fill="D9D9D9"/>
           </w:tcPr>
           <w:p>
-            <w:proofErr w:type="spellStart"/>
             <w:r>
               <w:rPr>
                 <w:b/>
@@ -656,7 +532,6 @@
               </w:rPr>
               <w:t>Description</w:t>
             </w:r>
-            <w:proofErr w:type="spellEnd"/>
           </w:p>
         </w:tc>
       </w:tr>
@@ -840,7 +715,6 @@
             <w:shd w:val="clear" w:color="auto" w:fill="D9D9D9"/>
           </w:tcPr>
           <w:p>
-            <w:proofErr w:type="spellStart"/>
             <w:r>
               <w:rPr>
                 <w:b/>
@@ -848,99 +722,52 @@
                 <w:szCs w:val="20"/>
               </w:rPr>
               <w:lastRenderedPageBreak/>
-              <w:t>Class</w:t>
-            </w:r>
-            <w:proofErr w:type="spellEnd"/>
+              <w:t>Class Name</w:t>
+            </w:r>
+          </w:p>
+        </w:tc>
+        <w:tc>
+          <w:tcPr>
+            <w:tcW w:w="7374" w:type="dxa"/>
+            <w:gridSpan w:val="2"/>
+            <w:tcBorders>
+              <w:top w:val="single" w:sz="6" w:space="0" w:color="000000"/>
+              <w:left w:val="single" w:sz="6" w:space="0" w:color="000000"/>
+              <w:bottom w:val="single" w:sz="6" w:space="0" w:color="000000"/>
+              <w:right w:val="single" w:sz="6" w:space="0" w:color="000000"/>
+            </w:tcBorders>
+          </w:tcPr>
+          <w:p>
+            <w:r>
+              <w:rPr>
+                <w:sz w:val="20"/>
+                <w:szCs w:val="20"/>
+              </w:rPr>
+              <w:t>ManejadorDeMemoria</w:t>
+            </w:r>
+          </w:p>
+        </w:tc>
+      </w:tr>
+      <w:tr>
+        <w:tc>
+          <w:tcPr>
+            <w:tcW w:w="1551" w:type="dxa"/>
+            <w:gridSpan w:val="2"/>
+            <w:tcBorders>
+              <w:top w:val="single" w:sz="6" w:space="0" w:color="000000"/>
+              <w:left w:val="single" w:sz="6" w:space="0" w:color="000000"/>
+              <w:right w:val="single" w:sz="6" w:space="0" w:color="000000"/>
+            </w:tcBorders>
+            <w:shd w:val="clear" w:color="auto" w:fill="D9D9D9"/>
+          </w:tcPr>
+          <w:p>
             <w:r>
               <w:rPr>
                 <w:b/>
                 <w:sz w:val="20"/>
                 <w:szCs w:val="20"/>
               </w:rPr>
-              <w:t xml:space="preserve"> </w:t>
-            </w:r>
-            <w:proofErr w:type="spellStart"/>
-            <w:r>
-              <w:rPr>
-                <w:b/>
-                <w:sz w:val="20"/>
-                <w:szCs w:val="20"/>
-              </w:rPr>
-              <w:t>Name</w:t>
-            </w:r>
-            <w:proofErr w:type="spellEnd"/>
-          </w:p>
-        </w:tc>
-        <w:tc>
-          <w:tcPr>
-            <w:tcW w:w="7374" w:type="dxa"/>
-            <w:gridSpan w:val="2"/>
-            <w:tcBorders>
-              <w:top w:val="single" w:sz="6" w:space="0" w:color="000000"/>
-              <w:left w:val="single" w:sz="6" w:space="0" w:color="000000"/>
-              <w:bottom w:val="single" w:sz="6" w:space="0" w:color="000000"/>
-              <w:right w:val="single" w:sz="6" w:space="0" w:color="000000"/>
-            </w:tcBorders>
-          </w:tcPr>
-          <w:p>
-            <w:r>
-              <w:rPr>
-                <w:sz w:val="20"/>
-                <w:szCs w:val="20"/>
-              </w:rPr>
-              <w:t>ManejadorDeMemoria</w:t>
-            </w:r>
-          </w:p>
-        </w:tc>
-      </w:tr>
-      <w:tr>
-        <w:tc>
-          <w:tcPr>
-            <w:tcW w:w="1551" w:type="dxa"/>
-            <w:gridSpan w:val="2"/>
-            <w:tcBorders>
-              <w:top w:val="single" w:sz="6" w:space="0" w:color="000000"/>
-              <w:left w:val="single" w:sz="6" w:space="0" w:color="000000"/>
-              <w:right w:val="single" w:sz="6" w:space="0" w:color="000000"/>
-            </w:tcBorders>
-            <w:shd w:val="clear" w:color="auto" w:fill="D9D9D9"/>
-          </w:tcPr>
-          <w:p>
-            <w:proofErr w:type="spellStart"/>
-            <w:r>
-              <w:rPr>
-                <w:b/>
-                <w:sz w:val="20"/>
-                <w:szCs w:val="20"/>
-              </w:rPr>
-              <w:t>Parent</w:t>
-            </w:r>
-            <w:proofErr w:type="spellEnd"/>
-            <w:r>
-              <w:rPr>
-                <w:b/>
-                <w:sz w:val="20"/>
-                <w:szCs w:val="20"/>
-              </w:rPr>
-              <w:t xml:space="preserve"> </w:t>
-            </w:r>
-            <w:proofErr w:type="spellStart"/>
-            <w:r>
-              <w:rPr>
-                <w:b/>
-                <w:sz w:val="20"/>
-                <w:szCs w:val="20"/>
-              </w:rPr>
-              <w:t>Class</w:t>
-            </w:r>
-            <w:proofErr w:type="spellEnd"/>
-            <w:r>
-              <w:rPr>
-                <w:b/>
-                <w:sz w:val="20"/>
-                <w:szCs w:val="20"/>
-              </w:rPr>
-              <w:t xml:space="preserve"> </w:t>
+              <w:t xml:space="preserve">Parent Class </w:t>
             </w:r>
           </w:p>
         </w:tc>
@@ -993,7 +820,6 @@
             <w:shd w:val="clear" w:color="auto" w:fill="D9D9D9"/>
           </w:tcPr>
           <w:p>
-            <w:proofErr w:type="spellStart"/>
             <w:r>
               <w:rPr>
                 <w:b/>
@@ -1002,7 +828,6 @@
               </w:rPr>
               <w:t>Attributes</w:t>
             </w:r>
-            <w:proofErr w:type="spellEnd"/>
           </w:p>
         </w:tc>
       </w:tr>
@@ -1026,7 +851,6 @@
             <w:shd w:val="clear" w:color="auto" w:fill="D9D9D9"/>
           </w:tcPr>
           <w:p>
-            <w:proofErr w:type="spellStart"/>
             <w:r>
               <w:rPr>
                 <w:b/>
@@ -1035,7 +859,6 @@
               </w:rPr>
               <w:t>Declaration</w:t>
             </w:r>
-            <w:proofErr w:type="spellEnd"/>
           </w:p>
         </w:tc>
         <w:tc>
@@ -1050,7 +873,6 @@
             <w:shd w:val="clear" w:color="auto" w:fill="D9D9D9"/>
           </w:tcPr>
           <w:p>
-            <w:proofErr w:type="spellStart"/>
             <w:r>
               <w:rPr>
                 <w:b/>
@@ -1059,7 +881,6 @@
               </w:rPr>
               <w:t>Description</w:t>
             </w:r>
-            <w:proofErr w:type="spellEnd"/>
           </w:p>
         </w:tc>
       </w:tr>
@@ -1180,31 +1001,13 @@
             </w:tcBorders>
           </w:tcPr>
           <w:p>
-            <w:proofErr w:type="spellStart"/>
-            <w:r>
-              <w:rPr>
-                <w:sz w:val="20"/>
-                <w:szCs w:val="20"/>
-              </w:rPr>
-              <w:t>int</w:t>
-            </w:r>
-            <w:proofErr w:type="spellEnd"/>
-            <w:r>
-              <w:rPr>
-                <w:sz w:val="20"/>
-                <w:szCs w:val="20"/>
-              </w:rPr>
-              <w:t xml:space="preserve"> </w:t>
-            </w:r>
-            <w:proofErr w:type="spellStart"/>
-            <w:r>
-              <w:rPr>
-                <w:sz w:val="20"/>
-                <w:szCs w:val="20"/>
-              </w:rPr>
-              <w:t>iTamMemoria</w:t>
-            </w:r>
-            <w:proofErr w:type="spellEnd"/>
+            <w:r>
+              <w:rPr>
+                <w:sz w:val="20"/>
+                <w:szCs w:val="20"/>
+              </w:rPr>
+              <w:t>int iTamMemoria</w:t>
+            </w:r>
           </w:p>
         </w:tc>
         <w:tc>
@@ -1252,17 +1055,8 @@
                 <w:sz w:val="20"/>
                 <w:szCs w:val="20"/>
               </w:rPr>
-              <w:t xml:space="preserve">MarcoDePagina[] </w:t>
-            </w:r>
-            <w:proofErr w:type="spellStart"/>
-            <w:r>
-              <w:rPr>
-                <w:sz w:val="20"/>
-                <w:szCs w:val="20"/>
-              </w:rPr>
-              <w:t>mdpSwap</w:t>
-            </w:r>
-            <w:proofErr w:type="spellEnd"/>
+              <w:t>MarcoDePagina[] mdpSwap</w:t>
+            </w:r>
           </w:p>
         </w:tc>
         <w:tc>
@@ -1312,31 +1106,13 @@
             </w:tcBorders>
           </w:tcPr>
           <w:p>
-            <w:proofErr w:type="spellStart"/>
-            <w:r>
-              <w:rPr>
-                <w:sz w:val="20"/>
-                <w:szCs w:val="20"/>
-              </w:rPr>
-              <w:t>int</w:t>
-            </w:r>
-            <w:proofErr w:type="spellEnd"/>
-            <w:r>
-              <w:rPr>
-                <w:sz w:val="20"/>
-                <w:szCs w:val="20"/>
-              </w:rPr>
-              <w:t xml:space="preserve"> </w:t>
-            </w:r>
-            <w:proofErr w:type="spellStart"/>
-            <w:r>
-              <w:rPr>
-                <w:sz w:val="20"/>
-                <w:szCs w:val="20"/>
-              </w:rPr>
-              <w:t>iTamSwap</w:t>
-            </w:r>
-            <w:proofErr w:type="spellEnd"/>
+            <w:r>
+              <w:rPr>
+                <w:sz w:val="20"/>
+                <w:szCs w:val="20"/>
+              </w:rPr>
+              <w:t>int iTamSwap</w:t>
+            </w:r>
           </w:p>
         </w:tc>
         <w:tc>
@@ -1379,31 +1155,13 @@
             </w:tcBorders>
           </w:tcPr>
           <w:p>
-            <w:proofErr w:type="spellStart"/>
-            <w:r>
-              <w:rPr>
-                <w:sz w:val="20"/>
-                <w:szCs w:val="20"/>
-              </w:rPr>
-              <w:t>int</w:t>
-            </w:r>
-            <w:proofErr w:type="spellEnd"/>
-            <w:r>
-              <w:rPr>
-                <w:sz w:val="20"/>
-                <w:szCs w:val="20"/>
-              </w:rPr>
-              <w:t xml:space="preserve"> </w:t>
-            </w:r>
-            <w:proofErr w:type="spellStart"/>
-            <w:r>
-              <w:rPr>
-                <w:sz w:val="20"/>
-                <w:szCs w:val="20"/>
-              </w:rPr>
-              <w:t>iTamPagina</w:t>
-            </w:r>
-            <w:proofErr w:type="spellEnd"/>
+            <w:r>
+              <w:rPr>
+                <w:sz w:val="20"/>
+                <w:szCs w:val="20"/>
+              </w:rPr>
+              <w:t>int iTamPagina</w:t>
+            </w:r>
           </w:p>
         </w:tc>
         <w:tc>
@@ -1453,7 +1211,6 @@
             <w:shd w:val="clear" w:color="auto" w:fill="D9D9D9"/>
           </w:tcPr>
           <w:p>
-            <w:proofErr w:type="spellStart"/>
             <w:r>
               <w:rPr>
                 <w:b/>
@@ -1462,7 +1219,6 @@
               </w:rPr>
               <w:t>Items</w:t>
             </w:r>
-            <w:proofErr w:type="spellEnd"/>
           </w:p>
         </w:tc>
       </w:tr>
@@ -1486,7 +1242,6 @@
             <w:shd w:val="clear" w:color="auto" w:fill="D9D9D9"/>
           </w:tcPr>
           <w:p>
-            <w:proofErr w:type="spellStart"/>
             <w:r>
               <w:rPr>
                 <w:b/>
@@ -1495,7 +1250,6 @@
               </w:rPr>
               <w:t>Declaration</w:t>
             </w:r>
-            <w:proofErr w:type="spellEnd"/>
           </w:p>
         </w:tc>
         <w:tc>
@@ -1510,7 +1264,6 @@
             <w:shd w:val="clear" w:color="auto" w:fill="D9D9D9"/>
           </w:tcPr>
           <w:p>
-            <w:proofErr w:type="spellStart"/>
             <w:r>
               <w:rPr>
                 <w:b/>
@@ -1519,7 +1272,6 @@
               </w:rPr>
               <w:t>Description</w:t>
             </w:r>
-            <w:proofErr w:type="spellEnd"/>
           </w:p>
         </w:tc>
       </w:tr>
@@ -1548,103 +1300,7 @@
                 <w:sz w:val="20"/>
                 <w:szCs w:val="20"/>
               </w:rPr>
-              <w:t xml:space="preserve">+ ManejadorDeMemoria( </w:t>
-            </w:r>
-            <w:proofErr w:type="spellStart"/>
-            <w:r>
-              <w:rPr>
-                <w:sz w:val="20"/>
-                <w:szCs w:val="20"/>
-              </w:rPr>
-              <w:t>int</w:t>
-            </w:r>
-            <w:proofErr w:type="spellEnd"/>
-            <w:r>
-              <w:rPr>
-                <w:sz w:val="20"/>
-                <w:szCs w:val="20"/>
-              </w:rPr>
-              <w:t xml:space="preserve"> </w:t>
-            </w:r>
-            <w:proofErr w:type="spellStart"/>
-            <w:r>
-              <w:rPr>
-                <w:sz w:val="20"/>
-                <w:szCs w:val="20"/>
-              </w:rPr>
-              <w:t>iTamMemoria</w:t>
-            </w:r>
-            <w:proofErr w:type="spellEnd"/>
-            <w:r>
-              <w:rPr>
-                <w:sz w:val="20"/>
-                <w:szCs w:val="20"/>
-              </w:rPr>
-              <w:t xml:space="preserve">, </w:t>
-            </w:r>
-            <w:proofErr w:type="spellStart"/>
-            <w:r>
-              <w:rPr>
-                <w:sz w:val="20"/>
-                <w:szCs w:val="20"/>
-              </w:rPr>
-              <w:t>int</w:t>
-            </w:r>
-            <w:proofErr w:type="spellEnd"/>
-            <w:r>
-              <w:rPr>
-                <w:sz w:val="20"/>
-                <w:szCs w:val="20"/>
-              </w:rPr>
-              <w:t xml:space="preserve"> </w:t>
-            </w:r>
-            <w:proofErr w:type="spellStart"/>
-            <w:r>
-              <w:rPr>
-                <w:sz w:val="20"/>
-                <w:szCs w:val="20"/>
-              </w:rPr>
-              <w:t>iTamSwap</w:t>
-            </w:r>
-            <w:proofErr w:type="spellEnd"/>
-            <w:r>
-              <w:rPr>
-                <w:sz w:val="20"/>
-                <w:szCs w:val="20"/>
-              </w:rPr>
-              <w:t xml:space="preserve">, </w:t>
-            </w:r>
-            <w:proofErr w:type="spellStart"/>
-            <w:r>
-              <w:rPr>
-                <w:sz w:val="20"/>
-                <w:szCs w:val="20"/>
-              </w:rPr>
-              <w:t>int</w:t>
-            </w:r>
-            <w:proofErr w:type="spellEnd"/>
-            <w:r>
-              <w:rPr>
-                <w:sz w:val="20"/>
-                <w:szCs w:val="20"/>
-              </w:rPr>
-              <w:t xml:space="preserve"> </w:t>
-            </w:r>
-            <w:proofErr w:type="spellStart"/>
-            <w:r>
-              <w:rPr>
-                <w:sz w:val="20"/>
-                <w:szCs w:val="20"/>
-              </w:rPr>
-              <w:t>iTamPagina</w:t>
-            </w:r>
-            <w:proofErr w:type="spellEnd"/>
-            <w:r>
-              <w:rPr>
-                <w:sz w:val="20"/>
-                <w:szCs w:val="20"/>
-              </w:rPr>
-              <w:t xml:space="preserve"> )</w:t>
+              <w:t>+ ManejadorDeMemoria( int iTamMemoria, int iTamSwap, int iTamPagina )</w:t>
             </w:r>
           </w:p>
         </w:tc>
@@ -1664,23 +1320,7 @@
                 <w:sz w:val="20"/>
                 <w:szCs w:val="20"/>
               </w:rPr>
-              <w:t xml:space="preserve">Inicializa los arreglos de objetos MarcoDePagina de memoria y de swap con los tamaños especificados, e inicializa el atributo </w:t>
-            </w:r>
-            <w:proofErr w:type="spellStart"/>
-            <w:r>
-              <w:rPr>
-                <w:sz w:val="20"/>
-                <w:szCs w:val="20"/>
-              </w:rPr>
-              <w:t>iTamPagina</w:t>
-            </w:r>
-            <w:proofErr w:type="spellEnd"/>
-            <w:r>
-              <w:rPr>
-                <w:sz w:val="20"/>
-                <w:szCs w:val="20"/>
-              </w:rPr>
-              <w:t>.</w:t>
+              <w:t>Inicializa los arreglos de objetos MarcoDePagina de memoria y de swap con los tamaños especificados, e inicializa el atributo iTamPagina.</w:t>
             </w:r>
           </w:p>
         </w:tc>
@@ -1710,110 +1350,14 @@
                 <w:sz w:val="20"/>
                 <w:szCs w:val="20"/>
               </w:rPr>
-              <w:t xml:space="preserve">+ </w:t>
-            </w:r>
-            <w:proofErr w:type="spellStart"/>
-            <w:r>
-              <w:rPr>
-                <w:sz w:val="20"/>
-                <w:szCs w:val="20"/>
-              </w:rPr>
-              <w:t>bool</w:t>
-            </w:r>
-            <w:proofErr w:type="spellEnd"/>
-            <w:r>
-              <w:rPr>
-                <w:sz w:val="20"/>
-                <w:szCs w:val="20"/>
-              </w:rPr>
-              <w:t xml:space="preserve"> </w:t>
-            </w:r>
-            <w:proofErr w:type="spellStart"/>
-            <w:r>
-              <w:rPr>
-                <w:sz w:val="20"/>
-                <w:szCs w:val="20"/>
-              </w:rPr>
-              <w:t>cargarProceso</w:t>
-            </w:r>
-            <w:proofErr w:type="spellEnd"/>
-            <w:r>
-              <w:rPr>
-                <w:sz w:val="20"/>
-                <w:szCs w:val="20"/>
-              </w:rPr>
-              <w:t xml:space="preserve">( </w:t>
-            </w:r>
-            <w:proofErr w:type="spellStart"/>
-            <w:r>
-              <w:rPr>
-                <w:sz w:val="20"/>
-                <w:szCs w:val="20"/>
-              </w:rPr>
-              <w:t>int</w:t>
-            </w:r>
-            <w:proofErr w:type="spellEnd"/>
-            <w:r>
-              <w:rPr>
-                <w:sz w:val="20"/>
-                <w:szCs w:val="20"/>
-              </w:rPr>
-              <w:t xml:space="preserve"> </w:t>
-            </w:r>
-            <w:proofErr w:type="spellStart"/>
-            <w:r>
-              <w:rPr>
-                <w:sz w:val="20"/>
-                <w:szCs w:val="20"/>
-              </w:rPr>
-              <w:t>iIDProceso</w:t>
-            </w:r>
-            <w:proofErr w:type="spellEnd"/>
-            <w:r>
-              <w:rPr>
-                <w:sz w:val="20"/>
-                <w:szCs w:val="20"/>
-              </w:rPr>
-              <w:t xml:space="preserve">, </w:t>
-            </w:r>
-            <w:proofErr w:type="spellStart"/>
-            <w:r>
-              <w:rPr>
-                <w:sz w:val="20"/>
-                <w:szCs w:val="20"/>
-              </w:rPr>
-              <w:t>int</w:t>
-            </w:r>
-            <w:proofErr w:type="spellEnd"/>
-            <w:r>
-              <w:rPr>
-                <w:sz w:val="20"/>
-                <w:szCs w:val="20"/>
-              </w:rPr>
-              <w:t xml:space="preserve"> </w:t>
-            </w:r>
-            <w:proofErr w:type="spellStart"/>
-            <w:r>
-              <w:rPr>
-                <w:sz w:val="20"/>
-                <w:szCs w:val="20"/>
-              </w:rPr>
-              <w:t>iTa</w:t>
-            </w:r>
-            <w:r>
-              <w:rPr>
-                <w:sz w:val="20"/>
-                <w:szCs w:val="20"/>
-              </w:rPr>
-              <w:t>m</w:t>
-            </w:r>
-            <w:proofErr w:type="spellEnd"/>
-            <w:r>
-              <w:rPr>
-                <w:sz w:val="20"/>
-                <w:szCs w:val="20"/>
-              </w:rPr>
-              <w:t xml:space="preserve"> )</w:t>
+              <w:t>+ bool cargarProceso( int iIDProceso, int iTa</w:t>
+            </w:r>
+            <w:r>
+              <w:rPr>
+                <w:sz w:val="20"/>
+                <w:szCs w:val="20"/>
+              </w:rPr>
+              <w:t>m )</w:t>
             </w:r>
           </w:p>
         </w:tc>
@@ -1833,65 +1377,17 @@
                 <w:sz w:val="20"/>
                 <w:szCs w:val="20"/>
               </w:rPr>
-              <w:t xml:space="preserve">Carga el proceso a Memoria y regresa true si tuvo éxito. Carga el proceso agregando una TablaDePaginacion a hsmTablasDePaginacion en la </w:t>
-            </w:r>
-            <w:proofErr w:type="spellStart"/>
-            <w:r>
-              <w:rPr>
-                <w:sz w:val="20"/>
-                <w:szCs w:val="20"/>
-              </w:rPr>
-              <w:t>posicion</w:t>
-            </w:r>
-            <w:proofErr w:type="spellEnd"/>
-            <w:r>
-              <w:rPr>
-                <w:sz w:val="20"/>
-                <w:szCs w:val="20"/>
-              </w:rPr>
-              <w:t xml:space="preserve"> </w:t>
-            </w:r>
-            <w:proofErr w:type="spellStart"/>
-            <w:r>
-              <w:rPr>
-                <w:sz w:val="20"/>
-                <w:szCs w:val="20"/>
-              </w:rPr>
-              <w:t>iIDProceso</w:t>
-            </w:r>
-            <w:proofErr w:type="spellEnd"/>
-            <w:r>
-              <w:rPr>
-                <w:sz w:val="20"/>
-                <w:szCs w:val="20"/>
-              </w:rPr>
-              <w:t>.</w:t>
-            </w:r>
-          </w:p>
-          <w:p/>
-          <w:p>
-            <w:r>
-              <w:rPr>
-                <w:sz w:val="20"/>
-                <w:szCs w:val="20"/>
-              </w:rPr>
-              <w:t xml:space="preserve">Si el proceso ya existía, o su tamaño es mayor que </w:t>
-            </w:r>
-            <w:proofErr w:type="spellStart"/>
-            <w:r>
-              <w:rPr>
-                <w:sz w:val="20"/>
-                <w:szCs w:val="20"/>
-              </w:rPr>
-              <w:t>iTamMemoria</w:t>
-            </w:r>
-            <w:proofErr w:type="spellEnd"/>
-            <w:r>
-              <w:rPr>
-                <w:sz w:val="20"/>
-                <w:szCs w:val="20"/>
-              </w:rPr>
-              <w:t>, regresa falso.</w:t>
+              <w:t>Carga el proceso a Memoria y regresa true si tuvo éxito. Carga el proceso agregando una TablaDePaginacion a hsmTablasDePaginacion en la posicion iIDProceso.</w:t>
+            </w:r>
+          </w:p>
+          <w:p/>
+          <w:p>
+            <w:r>
+              <w:rPr>
+                <w:sz w:val="20"/>
+                <w:szCs w:val="20"/>
+              </w:rPr>
+              <w:t>Si el proceso ya existía, o su tamaño es mayor que iTamMemoria, regresa falso.</w:t>
             </w:r>
           </w:p>
         </w:tc>
@@ -1921,135 +1417,7 @@
                 <w:sz w:val="20"/>
                 <w:szCs w:val="20"/>
               </w:rPr>
-              <w:t xml:space="preserve">+ </w:t>
-            </w:r>
-            <w:proofErr w:type="spellStart"/>
-            <w:r>
-              <w:rPr>
-                <w:sz w:val="20"/>
-                <w:szCs w:val="20"/>
-              </w:rPr>
-              <w:t>bool</w:t>
-            </w:r>
-            <w:proofErr w:type="spellEnd"/>
-            <w:r>
-              <w:rPr>
-                <w:sz w:val="20"/>
-                <w:szCs w:val="20"/>
-              </w:rPr>
-              <w:t xml:space="preserve"> </w:t>
-            </w:r>
-            <w:proofErr w:type="spellStart"/>
-            <w:r>
-              <w:rPr>
-                <w:sz w:val="20"/>
-                <w:szCs w:val="20"/>
-              </w:rPr>
-              <w:t>accesarProceso</w:t>
-            </w:r>
-            <w:proofErr w:type="spellEnd"/>
-            <w:r>
-              <w:rPr>
-                <w:sz w:val="20"/>
-                <w:szCs w:val="20"/>
-              </w:rPr>
-              <w:t xml:space="preserve">( </w:t>
-            </w:r>
-            <w:proofErr w:type="spellStart"/>
-            <w:r>
-              <w:rPr>
-                <w:sz w:val="20"/>
-                <w:szCs w:val="20"/>
-              </w:rPr>
-              <w:t>int</w:t>
-            </w:r>
-            <w:proofErr w:type="spellEnd"/>
-            <w:r>
-              <w:rPr>
-                <w:sz w:val="20"/>
-                <w:szCs w:val="20"/>
-              </w:rPr>
-              <w:t xml:space="preserve"> </w:t>
-            </w:r>
-            <w:proofErr w:type="spellStart"/>
-            <w:r>
-              <w:rPr>
-                <w:sz w:val="20"/>
-                <w:szCs w:val="20"/>
-              </w:rPr>
-              <w:t>iDireccion</w:t>
-            </w:r>
-            <w:proofErr w:type="spellEnd"/>
-            <w:r>
-              <w:rPr>
-                <w:sz w:val="20"/>
-                <w:szCs w:val="20"/>
-              </w:rPr>
-              <w:t xml:space="preserve">, </w:t>
-            </w:r>
-            <w:proofErr w:type="spellStart"/>
-            <w:r>
-              <w:rPr>
-                <w:sz w:val="20"/>
-                <w:szCs w:val="20"/>
-              </w:rPr>
-              <w:t>int</w:t>
-            </w:r>
-            <w:proofErr w:type="spellEnd"/>
-            <w:r>
-              <w:rPr>
-                <w:sz w:val="20"/>
-                <w:szCs w:val="20"/>
-              </w:rPr>
-              <w:t xml:space="preserve"> </w:t>
-            </w:r>
-            <w:proofErr w:type="spellStart"/>
-            <w:r>
-              <w:rPr>
-                <w:sz w:val="20"/>
-                <w:szCs w:val="20"/>
-              </w:rPr>
-              <w:t>iIDProceso</w:t>
-            </w:r>
-            <w:proofErr w:type="spellEnd"/>
-            <w:r>
-              <w:rPr>
-                <w:sz w:val="20"/>
-                <w:szCs w:val="20"/>
-              </w:rPr>
-              <w:t xml:space="preserve">, </w:t>
-            </w:r>
-            <w:proofErr w:type="spellStart"/>
-            <w:r>
-              <w:rPr>
-                <w:sz w:val="20"/>
-                <w:szCs w:val="20"/>
-              </w:rPr>
-              <w:t>bool</w:t>
-            </w:r>
-            <w:proofErr w:type="spellEnd"/>
-            <w:r>
-              <w:rPr>
-                <w:sz w:val="20"/>
-                <w:szCs w:val="20"/>
-              </w:rPr>
-              <w:t xml:space="preserve"> </w:t>
-            </w:r>
-            <w:proofErr w:type="spellStart"/>
-            <w:r>
-              <w:rPr>
-                <w:sz w:val="20"/>
-                <w:szCs w:val="20"/>
-              </w:rPr>
-              <w:t>bModificar</w:t>
-            </w:r>
-            <w:proofErr w:type="spellEnd"/>
-            <w:r>
-              <w:rPr>
-                <w:sz w:val="20"/>
-                <w:szCs w:val="20"/>
-              </w:rPr>
-              <w:t xml:space="preserve"> )</w:t>
+              <w:t>+ bool accesarProceso( int iDireccion, int iIDProceso, bool bModificar )</w:t>
             </w:r>
           </w:p>
         </w:tc>
@@ -2069,49 +1437,17 @@
                 <w:sz w:val="20"/>
                 <w:szCs w:val="20"/>
               </w:rPr>
-              <w:t xml:space="preserve">Traduce la dirección del proceso </w:t>
-            </w:r>
-            <w:proofErr w:type="spellStart"/>
-            <w:r>
-              <w:rPr>
-                <w:sz w:val="20"/>
-                <w:szCs w:val="20"/>
-              </w:rPr>
-              <w:t>iIDProceso</w:t>
-            </w:r>
-            <w:proofErr w:type="spellEnd"/>
-            <w:r>
-              <w:rPr>
-                <w:sz w:val="20"/>
-                <w:szCs w:val="20"/>
-              </w:rPr>
-              <w:t xml:space="preserve"> en hsmTablasDePaginacion.</w:t>
-            </w:r>
-          </w:p>
-          <w:p/>
-          <w:p>
-            <w:r>
-              <w:rPr>
-                <w:sz w:val="20"/>
-                <w:szCs w:val="20"/>
-              </w:rPr>
-              <w:t xml:space="preserve">Regresa verdadero si se pudo hacer </w:t>
-            </w:r>
-            <w:proofErr w:type="spellStart"/>
-            <w:r>
-              <w:rPr>
-                <w:sz w:val="20"/>
-                <w:szCs w:val="20"/>
-              </w:rPr>
-              <w:t>corréctamente</w:t>
-            </w:r>
-            <w:proofErr w:type="spellEnd"/>
-            <w:r>
-              <w:rPr>
-                <w:sz w:val="20"/>
-                <w:szCs w:val="20"/>
-              </w:rPr>
-              <w:t>.</w:t>
+              <w:t>Traduce la dirección del proceso iIDProceso en hsmTablasDePaginacion.</w:t>
+            </w:r>
+          </w:p>
+          <w:p/>
+          <w:p>
+            <w:r>
+              <w:rPr>
+                <w:sz w:val="20"/>
+                <w:szCs w:val="20"/>
+              </w:rPr>
+              <w:t>Regresa verdadero si se pudo hacer corréctamente.</w:t>
             </w:r>
           </w:p>
         </w:tc>
@@ -2141,71 +1477,7 @@
                 <w:sz w:val="20"/>
                 <w:szCs w:val="20"/>
               </w:rPr>
-              <w:t xml:space="preserve">+ </w:t>
-            </w:r>
-            <w:proofErr w:type="spellStart"/>
-            <w:r>
-              <w:rPr>
-                <w:sz w:val="20"/>
-                <w:szCs w:val="20"/>
-              </w:rPr>
-              <w:t>CajaTemporal</w:t>
-            </w:r>
-            <w:proofErr w:type="spellEnd"/>
-            <w:r>
-              <w:rPr>
-                <w:sz w:val="20"/>
-                <w:szCs w:val="20"/>
-              </w:rPr>
-              <w:t xml:space="preserve"> </w:t>
-            </w:r>
-            <w:proofErr w:type="spellStart"/>
-            <w:r>
-              <w:rPr>
-                <w:sz w:val="20"/>
-                <w:szCs w:val="20"/>
-              </w:rPr>
-              <w:t>liberarProceso</w:t>
-            </w:r>
-            <w:proofErr w:type="spellEnd"/>
-            <w:r>
-              <w:rPr>
-                <w:sz w:val="20"/>
-                <w:szCs w:val="20"/>
-              </w:rPr>
-              <w:t xml:space="preserve">( </w:t>
-            </w:r>
-            <w:proofErr w:type="spellStart"/>
-            <w:r>
-              <w:rPr>
-                <w:sz w:val="20"/>
-                <w:szCs w:val="20"/>
-              </w:rPr>
-              <w:t>int</w:t>
-            </w:r>
-            <w:proofErr w:type="spellEnd"/>
-            <w:r>
-              <w:rPr>
-                <w:sz w:val="20"/>
-                <w:szCs w:val="20"/>
-              </w:rPr>
-              <w:t xml:space="preserve"> </w:t>
-            </w:r>
-            <w:proofErr w:type="spellStart"/>
-            <w:r>
-              <w:rPr>
-                <w:sz w:val="20"/>
-                <w:szCs w:val="20"/>
-              </w:rPr>
-              <w:t>iIDProceso</w:t>
-            </w:r>
-            <w:proofErr w:type="spellEnd"/>
-            <w:r>
-              <w:rPr>
-                <w:sz w:val="20"/>
-                <w:szCs w:val="20"/>
-              </w:rPr>
-              <w:t xml:space="preserve"> )</w:t>
+              <w:t>+ CajaTemporal liberarProceso( int iIDProceso )</w:t>
             </w:r>
           </w:p>
         </w:tc>
@@ -2225,39 +1497,7 @@
                 <w:sz w:val="20"/>
                 <w:szCs w:val="20"/>
               </w:rPr>
-              <w:t xml:space="preserve">Regresa un objeto que se creará en el método. El objeto contendrá dos vectores: </w:t>
-            </w:r>
-            <w:proofErr w:type="spellStart"/>
-            <w:r>
-              <w:rPr>
-                <w:sz w:val="20"/>
-                <w:szCs w:val="20"/>
-              </w:rPr>
-              <w:t>vecMemo</w:t>
-            </w:r>
-            <w:proofErr w:type="spellEnd"/>
-            <w:r>
-              <w:rPr>
-                <w:sz w:val="20"/>
-                <w:szCs w:val="20"/>
-              </w:rPr>
-              <w:t xml:space="preserve">, que guarda las posiciones liberadas en memoria; y </w:t>
-            </w:r>
-            <w:proofErr w:type="spellStart"/>
-            <w:r>
-              <w:rPr>
-                <w:sz w:val="20"/>
-                <w:szCs w:val="20"/>
-              </w:rPr>
-              <w:t>vecSwap</w:t>
-            </w:r>
-            <w:proofErr w:type="spellEnd"/>
-            <w:r>
-              <w:rPr>
-                <w:sz w:val="20"/>
-                <w:szCs w:val="20"/>
-              </w:rPr>
-              <w:t>, que guarda las posiciones liberadas en Swap. (Se utilizarán para desplegar en pantalla).</w:t>
+              <w:t>Regresa un objeto que se creará en el método. El objeto contendrá dos vectores: vecMemo, que guarda las posiciones liberadas en memoria; y vecSwap, que guarda las posiciones liberadas en Swap. (Se utilizarán para desplegar en pantalla).</w:t>
             </w:r>
           </w:p>
           <w:p/>
@@ -2274,110 +1514,138 @@
                 <w:sz w:val="20"/>
                 <w:szCs w:val="20"/>
               </w:rPr>
-              <w:t xml:space="preserve">s de la tabla de paginación, del proceso </w:t>
-            </w:r>
-            <w:proofErr w:type="spellStart"/>
-            <w:r>
-              <w:rPr>
-                <w:sz w:val="20"/>
-                <w:szCs w:val="20"/>
-              </w:rPr>
-              <w:t>iIDProceso</w:t>
-            </w:r>
-            <w:proofErr w:type="spellEnd"/>
-            <w:r>
-              <w:rPr>
-                <w:sz w:val="20"/>
-                <w:szCs w:val="20"/>
-              </w:rPr>
-              <w:t xml:space="preserve">, </w:t>
-            </w:r>
-            <w:proofErr w:type="spellStart"/>
-            <w:r>
-              <w:rPr>
-                <w:sz w:val="20"/>
-                <w:szCs w:val="20"/>
-              </w:rPr>
-              <w:t>liberarMemoria</w:t>
-            </w:r>
-            <w:proofErr w:type="spellEnd"/>
-            <w:r>
-              <w:rPr>
-                <w:sz w:val="20"/>
-                <w:szCs w:val="20"/>
-              </w:rPr>
-              <w:t xml:space="preserve"> y </w:t>
-            </w:r>
-            <w:proofErr w:type="spellStart"/>
-            <w:r>
-              <w:rPr>
-                <w:sz w:val="20"/>
-                <w:szCs w:val="20"/>
-              </w:rPr>
-              <w:t>liberarSwap</w:t>
-            </w:r>
-            <w:proofErr w:type="spellEnd"/>
-            <w:r>
-              <w:rPr>
-                <w:sz w:val="20"/>
-                <w:szCs w:val="20"/>
-              </w:rPr>
-              <w:t xml:space="preserve"> para conseguir una lista de todas las residencias en memoria y en swap de </w:t>
-            </w:r>
-            <w:proofErr w:type="spellStart"/>
-            <w:r>
-              <w:rPr>
-                <w:sz w:val="20"/>
-                <w:szCs w:val="20"/>
-              </w:rPr>
-              <w:t>iIDProceso.Con</w:t>
-            </w:r>
-            <w:proofErr w:type="spellEnd"/>
-            <w:r>
-              <w:rPr>
-                <w:sz w:val="20"/>
-                <w:szCs w:val="20"/>
-              </w:rPr>
-              <w:t xml:space="preserve"> estas listas, liberará los espacios correspondientes en memoria y swap. Tras terminar</w:t>
-            </w:r>
-            <w:r>
-              <w:rPr>
-                <w:sz w:val="20"/>
-                <w:szCs w:val="20"/>
-              </w:rPr>
-              <w:t xml:space="preserve"> esto, remueve la TablaDePaginacion asignada a </w:t>
-            </w:r>
-            <w:proofErr w:type="spellStart"/>
-            <w:r>
-              <w:rPr>
-                <w:sz w:val="20"/>
-                <w:szCs w:val="20"/>
-              </w:rPr>
-              <w:t>iIDProceso</w:t>
-            </w:r>
-            <w:proofErr w:type="spellEnd"/>
-            <w:r>
-              <w:rPr>
-                <w:sz w:val="20"/>
-                <w:szCs w:val="20"/>
-              </w:rPr>
-              <w:t xml:space="preserve"> del </w:t>
-            </w:r>
-            <w:proofErr w:type="spellStart"/>
-            <w:r>
-              <w:rPr>
-                <w:sz w:val="20"/>
-                <w:szCs w:val="20"/>
-              </w:rPr>
-              <w:t>hashmap</w:t>
-            </w:r>
-            <w:proofErr w:type="spellEnd"/>
-            <w:r>
-              <w:rPr>
-                <w:sz w:val="20"/>
-                <w:szCs w:val="20"/>
-              </w:rPr>
-              <w:t xml:space="preserve"> hsmTablasDePaginacion.</w:t>
+              <w:t>s de la tabla de paginación, del proceso iIDProceso, liberarMemoria y liberarSwap para conseguir una lista de todas las residencias en memoria y en swap de iIDProceso.Con estas listas, liberará los espacios correspondientes en memoria y swap. Tras terminar</w:t>
+            </w:r>
+            <w:r>
+              <w:rPr>
+                <w:sz w:val="20"/>
+                <w:szCs w:val="20"/>
+              </w:rPr>
+              <w:t xml:space="preserve"> esto, remueve la TablaDePaginacion asignada a iIDProceso del hashmap hsmTablasDePaginacion.</w:t>
+            </w:r>
+          </w:p>
+        </w:tc>
+      </w:tr>
+      <w:tr>
+        <w:tc>
+          <w:tcPr>
+            <w:tcW w:w="250" w:type="dxa"/>
+          </w:tcPr>
+          <w:p/>
+        </w:tc>
+        <w:tc>
+          <w:tcPr>
+            <w:tcW w:w="4448" w:type="dxa"/>
+            <w:gridSpan w:val="2"/>
+            <w:tcBorders>
+              <w:top w:val="single" w:sz="6" w:space="0" w:color="000000"/>
+              <w:left w:val="single" w:sz="6" w:space="0" w:color="000000"/>
+              <w:bottom w:val="single" w:sz="6" w:space="0" w:color="000000"/>
+              <w:right w:val="single" w:sz="6" w:space="0" w:color="000000"/>
+            </w:tcBorders>
+          </w:tcPr>
+          <w:p>
+            <w:pPr>
+              <w:rPr>
+                <w:sz w:val="20"/>
+                <w:szCs w:val="20"/>
+              </w:rPr>
+            </w:pPr>
+            <w:r>
+              <w:rPr>
+                <w:sz w:val="20"/>
+                <w:szCs w:val="20"/>
+              </w:rPr>
+              <w:t>+ [gets]</w:t>
+            </w:r>
+          </w:p>
+        </w:tc>
+        <w:tc>
+          <w:tcPr>
+            <w:tcW w:w="4227" w:type="dxa"/>
+            <w:tcBorders>
+              <w:top w:val="single" w:sz="6" w:space="0" w:color="000000"/>
+              <w:left w:val="single" w:sz="6" w:space="0" w:color="000000"/>
+              <w:bottom w:val="single" w:sz="6" w:space="0" w:color="000000"/>
+              <w:right w:val="single" w:sz="6" w:space="0" w:color="000000"/>
+            </w:tcBorders>
+          </w:tcPr>
+          <w:p>
+            <w:pPr>
+              <w:rPr>
+                <w:sz w:val="20"/>
+                <w:szCs w:val="20"/>
+              </w:rPr>
+            </w:pPr>
+            <w:r>
+              <w:rPr>
+                <w:sz w:val="20"/>
+                <w:szCs w:val="20"/>
+              </w:rPr>
+              <w:t>Gets de todos los atributos de la clase</w:t>
+            </w:r>
+            <w:bookmarkStart w:id="1" w:name="_GoBack"/>
+            <w:bookmarkEnd w:id="1"/>
+          </w:p>
+        </w:tc>
+      </w:tr>
+      <w:tr>
+        <w:tc>
+          <w:tcPr>
+            <w:tcW w:w="250" w:type="dxa"/>
+          </w:tcPr>
+          <w:p/>
+        </w:tc>
+        <w:tc>
+          <w:tcPr>
+            <w:tcW w:w="4448" w:type="dxa"/>
+            <w:gridSpan w:val="2"/>
+            <w:tcBorders>
+              <w:top w:val="single" w:sz="6" w:space="0" w:color="000000"/>
+              <w:left w:val="single" w:sz="6" w:space="0" w:color="000000"/>
+              <w:bottom w:val="single" w:sz="6" w:space="0" w:color="000000"/>
+              <w:right w:val="single" w:sz="6" w:space="0" w:color="000000"/>
+            </w:tcBorders>
+          </w:tcPr>
+          <w:p>
+            <w:pPr>
+              <w:rPr>
+                <w:sz w:val="20"/>
+                <w:szCs w:val="20"/>
+              </w:rPr>
+            </w:pPr>
+            <w:r>
+              <w:rPr>
+                <w:sz w:val="20"/>
+                <w:szCs w:val="20"/>
+              </w:rPr>
+              <w:t>- [sets]</w:t>
+            </w:r>
+          </w:p>
+        </w:tc>
+        <w:tc>
+          <w:tcPr>
+            <w:tcW w:w="4227" w:type="dxa"/>
+            <w:tcBorders>
+              <w:top w:val="single" w:sz="6" w:space="0" w:color="000000"/>
+              <w:left w:val="single" w:sz="6" w:space="0" w:color="000000"/>
+              <w:bottom w:val="single" w:sz="6" w:space="0" w:color="000000"/>
+              <w:right w:val="single" w:sz="6" w:space="0" w:color="000000"/>
+            </w:tcBorders>
+          </w:tcPr>
+          <w:p>
+            <w:pPr>
+              <w:rPr>
+                <w:sz w:val="20"/>
+                <w:szCs w:val="20"/>
+              </w:rPr>
+            </w:pPr>
+            <w:r>
+              <w:rPr>
+                <w:sz w:val="20"/>
+                <w:szCs w:val="20"/>
+              </w:rPr>
+              <w:t>NO se utilizarán sets en esta clase.</w:t>
             </w:r>
           </w:p>
         </w:tc>
@@ -2433,34 +1701,59 @@
             <w:shd w:val="clear" w:color="auto" w:fill="D9D9D9"/>
           </w:tcPr>
           <w:p>
-            <w:proofErr w:type="spellStart"/>
             <w:r>
               <w:rPr>
                 <w:b/>
                 <w:sz w:val="20"/>
                 <w:szCs w:val="20"/>
               </w:rPr>
-              <w:t>Class</w:t>
-            </w:r>
-            <w:proofErr w:type="spellEnd"/>
+              <w:t>Class Name</w:t>
+            </w:r>
+          </w:p>
+        </w:tc>
+        <w:tc>
+          <w:tcPr>
+            <w:tcW w:w="7373" w:type="dxa"/>
+            <w:gridSpan w:val="2"/>
+            <w:tcBorders>
+              <w:top w:val="single" w:sz="6" w:space="0" w:color="000000"/>
+              <w:left w:val="single" w:sz="6" w:space="0" w:color="000000"/>
+              <w:bottom w:val="single" w:sz="6" w:space="0" w:color="000000"/>
+              <w:right w:val="single" w:sz="6" w:space="0" w:color="000000"/>
+            </w:tcBorders>
+          </w:tcPr>
+          <w:p>
+            <w:r>
+              <w:rPr>
+                <w:sz w:val="20"/>
+                <w:szCs w:val="20"/>
+              </w:rPr>
+              <w:t>TablaDePaginacion</w:t>
+            </w:r>
+          </w:p>
+        </w:tc>
+      </w:tr>
+      <w:tr>
+        <w:tc>
+          <w:tcPr>
+            <w:tcW w:w="1552" w:type="dxa"/>
+            <w:gridSpan w:val="2"/>
+            <w:tcBorders>
+              <w:top w:val="single" w:sz="6" w:space="0" w:color="000000"/>
+              <w:left w:val="single" w:sz="6" w:space="0" w:color="000000"/>
+              <w:right w:val="single" w:sz="6" w:space="0" w:color="000000"/>
+            </w:tcBorders>
+            <w:shd w:val="clear" w:color="auto" w:fill="D9D9D9"/>
+          </w:tcPr>
+          <w:p>
             <w:r>
               <w:rPr>
                 <w:b/>
                 <w:sz w:val="20"/>
                 <w:szCs w:val="20"/>
               </w:rPr>
-              <w:t xml:space="preserve"> </w:t>
-            </w:r>
-            <w:proofErr w:type="spellStart"/>
-            <w:r>
-              <w:rPr>
-                <w:b/>
-                <w:sz w:val="20"/>
-                <w:szCs w:val="20"/>
-              </w:rPr>
-              <w:t>Name</w:t>
-            </w:r>
-            <w:proofErr w:type="spellEnd"/>
+              <w:t xml:space="preserve">Parent Class </w:t>
+            </w:r>
           </w:p>
         </w:tc>
         <w:tc>
@@ -2480,161 +1773,9 @@
                 <w:sz w:val="20"/>
                 <w:szCs w:val="20"/>
               </w:rPr>
-              <w:t>TablaDePaginacion</w:t>
-            </w:r>
-          </w:p>
-        </w:tc>
-      </w:tr>
-      <w:tr>
-        <w:tc>
-          <w:tcPr>
-            <w:tcW w:w="1552" w:type="dxa"/>
-            <w:gridSpan w:val="2"/>
-            <w:tcBorders>
-              <w:top w:val="single" w:sz="6" w:space="0" w:color="000000"/>
-              <w:left w:val="single" w:sz="6" w:space="0" w:color="000000"/>
-              <w:right w:val="single" w:sz="6" w:space="0" w:color="000000"/>
-            </w:tcBorders>
-            <w:shd w:val="clear" w:color="auto" w:fill="D9D9D9"/>
-          </w:tcPr>
-          <w:p>
-            <w:proofErr w:type="spellStart"/>
-            <w:r>
-              <w:rPr>
-                <w:b/>
-                <w:sz w:val="20"/>
-                <w:szCs w:val="20"/>
-              </w:rPr>
-              <w:t>Parent</w:t>
-            </w:r>
-            <w:proofErr w:type="spellEnd"/>
-            <w:r>
-              <w:rPr>
-                <w:b/>
-                <w:sz w:val="20"/>
-                <w:szCs w:val="20"/>
-              </w:rPr>
-              <w:t xml:space="preserve"> </w:t>
-            </w:r>
-            <w:proofErr w:type="spellStart"/>
-            <w:r>
-              <w:rPr>
-                <w:b/>
-                <w:sz w:val="20"/>
-                <w:szCs w:val="20"/>
-              </w:rPr>
-              <w:t>Class</w:t>
-            </w:r>
-            <w:proofErr w:type="spellEnd"/>
-            <w:r>
-              <w:rPr>
-                <w:b/>
-                <w:sz w:val="20"/>
-                <w:szCs w:val="20"/>
-              </w:rPr>
-              <w:t xml:space="preserve"> </w:t>
-            </w:r>
-          </w:p>
-        </w:tc>
-        <w:tc>
-          <w:tcPr>
-            <w:tcW w:w="7373" w:type="dxa"/>
-            <w:gridSpan w:val="2"/>
-            <w:tcBorders>
-              <w:top w:val="single" w:sz="6" w:space="0" w:color="000000"/>
-              <w:left w:val="single" w:sz="6" w:space="0" w:color="000000"/>
-              <w:bottom w:val="single" w:sz="6" w:space="0" w:color="000000"/>
-              <w:right w:val="single" w:sz="6" w:space="0" w:color="000000"/>
-            </w:tcBorders>
-          </w:tcPr>
-          <w:p>
-            <w:r>
-              <w:rPr>
-                <w:sz w:val="20"/>
-                <w:szCs w:val="20"/>
-              </w:rPr>
               <w:t>-</w:t>
             </w:r>
           </w:p>
-        </w:tc>
-      </w:tr>
-      <w:tr>
-        <w:tc>
-          <w:tcPr>
-            <w:tcW w:w="1552" w:type="dxa"/>
-            <w:gridSpan w:val="2"/>
-            <w:tcBorders>
-              <w:left w:val="single" w:sz="6" w:space="0" w:color="000000"/>
-              <w:right w:val="single" w:sz="6" w:space="0" w:color="000000"/>
-            </w:tcBorders>
-          </w:tcPr>
-          <w:p/>
-        </w:tc>
-        <w:tc>
-          <w:tcPr>
-            <w:tcW w:w="7373" w:type="dxa"/>
-            <w:gridSpan w:val="2"/>
-            <w:tcBorders>
-              <w:top w:val="single" w:sz="6" w:space="0" w:color="000000"/>
-              <w:left w:val="single" w:sz="6" w:space="0" w:color="000000"/>
-              <w:bottom w:val="single" w:sz="6" w:space="0" w:color="000000"/>
-              <w:right w:val="single" w:sz="6" w:space="0" w:color="000000"/>
-            </w:tcBorders>
-          </w:tcPr>
-          <w:p/>
-        </w:tc>
-      </w:tr>
-      <w:tr>
-        <w:tc>
-          <w:tcPr>
-            <w:tcW w:w="1552" w:type="dxa"/>
-            <w:gridSpan w:val="2"/>
-            <w:tcBorders>
-              <w:left w:val="single" w:sz="6" w:space="0" w:color="000000"/>
-              <w:right w:val="single" w:sz="6" w:space="0" w:color="000000"/>
-            </w:tcBorders>
-          </w:tcPr>
-          <w:p/>
-        </w:tc>
-        <w:tc>
-          <w:tcPr>
-            <w:tcW w:w="7373" w:type="dxa"/>
-            <w:gridSpan w:val="2"/>
-            <w:tcBorders>
-              <w:top w:val="single" w:sz="6" w:space="0" w:color="000000"/>
-              <w:left w:val="single" w:sz="6" w:space="0" w:color="000000"/>
-              <w:bottom w:val="single" w:sz="6" w:space="0" w:color="000000"/>
-              <w:right w:val="single" w:sz="6" w:space="0" w:color="000000"/>
-            </w:tcBorders>
-          </w:tcPr>
-          <w:p/>
-        </w:tc>
-      </w:tr>
-      <w:tr>
-        <w:tc>
-          <w:tcPr>
-            <w:tcW w:w="1552" w:type="dxa"/>
-            <w:gridSpan w:val="2"/>
-            <w:tcBorders>
-              <w:left w:val="single" w:sz="6" w:space="0" w:color="000000"/>
-              <w:bottom w:val="single" w:sz="6" w:space="0" w:color="000000"/>
-              <w:right w:val="single" w:sz="6" w:space="0" w:color="000000"/>
-            </w:tcBorders>
-          </w:tcPr>
-          <w:p/>
-        </w:tc>
-        <w:tc>
-          <w:tcPr>
-            <w:tcW w:w="7373" w:type="dxa"/>
-            <w:gridSpan w:val="2"/>
-            <w:tcBorders>
-              <w:top w:val="single" w:sz="6" w:space="0" w:color="000000"/>
-              <w:left w:val="single" w:sz="6" w:space="0" w:color="000000"/>
-              <w:bottom w:val="single" w:sz="6" w:space="0" w:color="000000"/>
-              <w:right w:val="single" w:sz="6" w:space="0" w:color="000000"/>
-            </w:tcBorders>
-          </w:tcPr>
-          <w:p/>
         </w:tc>
       </w:tr>
       <w:tr>
@@ -2664,7 +1805,6 @@
             <w:shd w:val="clear" w:color="auto" w:fill="D9D9D9"/>
           </w:tcPr>
           <w:p>
-            <w:proofErr w:type="spellStart"/>
             <w:r>
               <w:rPr>
                 <w:b/>
@@ -2673,7 +1813,6 @@
               </w:rPr>
               <w:t>Attributes</w:t>
             </w:r>
-            <w:proofErr w:type="spellEnd"/>
           </w:p>
         </w:tc>
       </w:tr>
@@ -2697,7 +1836,6 @@
             <w:shd w:val="clear" w:color="auto" w:fill="D9D9D9"/>
           </w:tcPr>
           <w:p>
-            <w:proofErr w:type="spellStart"/>
             <w:r>
               <w:rPr>
                 <w:b/>
@@ -2706,7 +1844,6 @@
               </w:rPr>
               <w:t>Declaration</w:t>
             </w:r>
-            <w:proofErr w:type="spellEnd"/>
           </w:p>
         </w:tc>
         <w:tc>
@@ -2721,7 +1858,6 @@
             <w:shd w:val="clear" w:color="auto" w:fill="D9D9D9"/>
           </w:tcPr>
           <w:p>
-            <w:proofErr w:type="spellStart"/>
             <w:r>
               <w:rPr>
                 <w:b/>
@@ -2730,7 +1866,6 @@
               </w:rPr>
               <w:t>Description</w:t>
             </w:r>
-            <w:proofErr w:type="spellEnd"/>
           </w:p>
         </w:tc>
       </w:tr>
@@ -2758,17 +1893,8 @@
                 <w:sz w:val="20"/>
                 <w:szCs w:val="20"/>
               </w:rPr>
-              <w:t xml:space="preserve">Vector &lt;Pagina&gt; </w:t>
-            </w:r>
-            <w:proofErr w:type="spellStart"/>
-            <w:r>
-              <w:rPr>
-                <w:sz w:val="20"/>
-                <w:szCs w:val="20"/>
-              </w:rPr>
-              <w:t>vecPaginas</w:t>
-            </w:r>
-            <w:proofErr w:type="spellEnd"/>
+              <w:t>Vector &lt;Pagina&gt; vecPaginas</w:t>
+            </w:r>
           </w:p>
         </w:tc>
         <w:tc>
@@ -2811,31 +1937,13 @@
             </w:tcBorders>
           </w:tcPr>
           <w:p>
-            <w:proofErr w:type="spellStart"/>
-            <w:r>
-              <w:rPr>
-                <w:sz w:val="20"/>
-                <w:szCs w:val="20"/>
-              </w:rPr>
-              <w:t>int</w:t>
-            </w:r>
-            <w:proofErr w:type="spellEnd"/>
-            <w:r>
-              <w:rPr>
-                <w:sz w:val="20"/>
-                <w:szCs w:val="20"/>
-              </w:rPr>
-              <w:t xml:space="preserve"> </w:t>
-            </w:r>
-            <w:proofErr w:type="spellStart"/>
-            <w:r>
-              <w:rPr>
-                <w:sz w:val="20"/>
-                <w:szCs w:val="20"/>
-              </w:rPr>
-              <w:t>iIDProceso</w:t>
-            </w:r>
-            <w:proofErr w:type="spellEnd"/>
+            <w:r>
+              <w:rPr>
+                <w:sz w:val="20"/>
+                <w:szCs w:val="20"/>
+              </w:rPr>
+              <w:t>int iIDProceso</w:t>
+            </w:r>
           </w:p>
         </w:tc>
         <w:tc>
@@ -2885,7 +1993,6 @@
             <w:shd w:val="clear" w:color="auto" w:fill="D9D9D9"/>
           </w:tcPr>
           <w:p>
-            <w:proofErr w:type="spellStart"/>
             <w:r>
               <w:rPr>
                 <w:b/>
@@ -2894,7 +2001,6 @@
               </w:rPr>
               <w:t>Items</w:t>
             </w:r>
-            <w:proofErr w:type="spellEnd"/>
           </w:p>
         </w:tc>
       </w:tr>
@@ -2918,7 +2024,6 @@
             <w:shd w:val="clear" w:color="auto" w:fill="D9D9D9"/>
           </w:tcPr>
           <w:p>
-            <w:proofErr w:type="spellStart"/>
             <w:r>
               <w:rPr>
                 <w:b/>
@@ -2927,7 +2032,6 @@
               </w:rPr>
               <w:t>Declaration</w:t>
             </w:r>
-            <w:proofErr w:type="spellEnd"/>
           </w:p>
         </w:tc>
         <w:tc>
@@ -2942,7 +2046,6 @@
             <w:shd w:val="clear" w:color="auto" w:fill="D9D9D9"/>
           </w:tcPr>
           <w:p>
-            <w:proofErr w:type="spellStart"/>
             <w:r>
               <w:rPr>
                 <w:b/>
@@ -2951,7 +2054,6 @@
               </w:rPr>
               <w:t>Description</w:t>
             </w:r>
-            <w:proofErr w:type="spellEnd"/>
           </w:p>
         </w:tc>
       </w:tr>
@@ -2980,71 +2082,7 @@
                 <w:sz w:val="20"/>
                 <w:szCs w:val="20"/>
               </w:rPr>
-              <w:t xml:space="preserve">+ TablaDePaginacion( </w:t>
-            </w:r>
-            <w:proofErr w:type="spellStart"/>
-            <w:r>
-              <w:rPr>
-                <w:sz w:val="20"/>
-                <w:szCs w:val="20"/>
-              </w:rPr>
-              <w:t>int</w:t>
-            </w:r>
-            <w:proofErr w:type="spellEnd"/>
-            <w:r>
-              <w:rPr>
-                <w:sz w:val="20"/>
-                <w:szCs w:val="20"/>
-              </w:rPr>
-              <w:t xml:space="preserve"> </w:t>
-            </w:r>
-            <w:proofErr w:type="spellStart"/>
-            <w:r>
-              <w:rPr>
-                <w:sz w:val="20"/>
-                <w:szCs w:val="20"/>
-              </w:rPr>
-              <w:t>iIDProceso</w:t>
-            </w:r>
-            <w:proofErr w:type="spellEnd"/>
-            <w:r>
-              <w:rPr>
-                <w:sz w:val="20"/>
-                <w:szCs w:val="20"/>
-              </w:rPr>
-              <w:t xml:space="preserve">, </w:t>
-            </w:r>
-            <w:proofErr w:type="spellStart"/>
-            <w:r>
-              <w:rPr>
-                <w:sz w:val="20"/>
-                <w:szCs w:val="20"/>
-              </w:rPr>
-              <w:t>int</w:t>
-            </w:r>
-            <w:proofErr w:type="spellEnd"/>
-            <w:r>
-              <w:rPr>
-                <w:sz w:val="20"/>
-                <w:szCs w:val="20"/>
-              </w:rPr>
-              <w:t xml:space="preserve"> </w:t>
-            </w:r>
-            <w:proofErr w:type="spellStart"/>
-            <w:r>
-              <w:rPr>
-                <w:sz w:val="20"/>
-                <w:szCs w:val="20"/>
-              </w:rPr>
-              <w:t>iNumPaginas</w:t>
-            </w:r>
-            <w:proofErr w:type="spellEnd"/>
-            <w:r>
-              <w:rPr>
-                <w:sz w:val="20"/>
-                <w:szCs w:val="20"/>
-              </w:rPr>
-              <w:t xml:space="preserve"> )</w:t>
+              <w:t>+ TablaDePaginacion( int iIDProceso, int iNumPaginas )</w:t>
             </w:r>
           </w:p>
         </w:tc>
@@ -3064,23 +2102,7 @@
                 <w:sz w:val="20"/>
                 <w:szCs w:val="20"/>
               </w:rPr>
-              <w:t xml:space="preserve">Inicializa </w:t>
-            </w:r>
-            <w:proofErr w:type="spellStart"/>
-            <w:r>
-              <w:rPr>
-                <w:sz w:val="20"/>
-                <w:szCs w:val="20"/>
-              </w:rPr>
-              <w:t>iIDProceso</w:t>
-            </w:r>
-            <w:proofErr w:type="spellEnd"/>
-            <w:r>
-              <w:rPr>
-                <w:sz w:val="20"/>
-                <w:szCs w:val="20"/>
-              </w:rPr>
-              <w:t>, y el vector de Páginas.</w:t>
+              <w:t>Inicializa iIDProceso, y el vector de Páginas.</w:t>
             </w:r>
           </w:p>
         </w:tc>
@@ -3110,39 +2132,7 @@
                 <w:sz w:val="20"/>
                 <w:szCs w:val="20"/>
               </w:rPr>
-              <w:t>+ Vector &lt;</w:t>
-            </w:r>
-            <w:proofErr w:type="spellStart"/>
-            <w:r>
-              <w:rPr>
-                <w:sz w:val="20"/>
-                <w:szCs w:val="20"/>
-              </w:rPr>
-              <w:t>int</w:t>
-            </w:r>
-            <w:proofErr w:type="spellEnd"/>
-            <w:r>
-              <w:rPr>
-                <w:sz w:val="20"/>
-                <w:szCs w:val="20"/>
-              </w:rPr>
-              <w:t xml:space="preserve">&gt; </w:t>
-            </w:r>
-            <w:proofErr w:type="spellStart"/>
-            <w:r>
-              <w:rPr>
-                <w:sz w:val="20"/>
-                <w:szCs w:val="20"/>
-              </w:rPr>
-              <w:t>liberarMemoria</w:t>
-            </w:r>
-            <w:proofErr w:type="spellEnd"/>
-            <w:r>
-              <w:rPr>
-                <w:sz w:val="20"/>
-                <w:szCs w:val="20"/>
-              </w:rPr>
-              <w:t>()</w:t>
+              <w:t>+ Vector &lt;int&gt; liberarMemoria()</w:t>
             </w:r>
           </w:p>
         </w:tc>
@@ -3192,39 +2182,7 @@
                 <w:sz w:val="20"/>
                 <w:szCs w:val="20"/>
               </w:rPr>
-              <w:t>+ Vector &lt;</w:t>
-            </w:r>
-            <w:proofErr w:type="spellStart"/>
-            <w:r>
-              <w:rPr>
-                <w:sz w:val="20"/>
-                <w:szCs w:val="20"/>
-              </w:rPr>
-              <w:t>int</w:t>
-            </w:r>
-            <w:proofErr w:type="spellEnd"/>
-            <w:r>
-              <w:rPr>
-                <w:sz w:val="20"/>
-                <w:szCs w:val="20"/>
-              </w:rPr>
-              <w:t xml:space="preserve">&gt; </w:t>
-            </w:r>
-            <w:proofErr w:type="spellStart"/>
-            <w:r>
-              <w:rPr>
-                <w:sz w:val="20"/>
-                <w:szCs w:val="20"/>
-              </w:rPr>
-              <w:t>liberarSwap</w:t>
-            </w:r>
-            <w:proofErr w:type="spellEnd"/>
-            <w:r>
-              <w:rPr>
-                <w:sz w:val="20"/>
-                <w:szCs w:val="20"/>
-              </w:rPr>
-              <w:t>()</w:t>
+              <w:t>+ Vector &lt;int&gt; liberarSwap()</w:t>
             </w:r>
           </w:p>
         </w:tc>
@@ -3245,6 +2203,189 @@
                 <w:szCs w:val="20"/>
               </w:rPr>
               <w:t>Regresa un vector de enteros que representa las direcciones en Swap a liberar.</w:t>
+            </w:r>
+          </w:p>
+        </w:tc>
+      </w:tr>
+      <w:tr>
+        <w:tc>
+          <w:tcPr>
+            <w:tcW w:w="250" w:type="dxa"/>
+          </w:tcPr>
+          <w:p/>
+        </w:tc>
+        <w:tc>
+          <w:tcPr>
+            <w:tcW w:w="4450" w:type="dxa"/>
+            <w:gridSpan w:val="2"/>
+            <w:tcBorders>
+              <w:top w:val="single" w:sz="6" w:space="0" w:color="000000"/>
+              <w:left w:val="single" w:sz="6" w:space="0" w:color="000000"/>
+              <w:bottom w:val="single" w:sz="6" w:space="0" w:color="000000"/>
+              <w:right w:val="single" w:sz="6" w:space="0" w:color="000000"/>
+            </w:tcBorders>
+          </w:tcPr>
+          <w:p>
+            <w:pPr>
+              <w:rPr>
+                <w:sz w:val="20"/>
+                <w:szCs w:val="20"/>
+              </w:rPr>
+            </w:pPr>
+            <w:r>
+              <w:rPr>
+                <w:sz w:val="20"/>
+                <w:szCs w:val="20"/>
+              </w:rPr>
+              <w:t>+ Pagina getPagina( int iNumPagina )</w:t>
+            </w:r>
+          </w:p>
+        </w:tc>
+        <w:tc>
+          <w:tcPr>
+            <w:tcW w:w="4225" w:type="dxa"/>
+            <w:tcBorders>
+              <w:top w:val="single" w:sz="6" w:space="0" w:color="000000"/>
+              <w:left w:val="single" w:sz="6" w:space="0" w:color="000000"/>
+              <w:bottom w:val="single" w:sz="6" w:space="0" w:color="000000"/>
+              <w:right w:val="single" w:sz="6" w:space="0" w:color="000000"/>
+            </w:tcBorders>
+          </w:tcPr>
+          <w:p>
+            <w:pPr>
+              <w:rPr>
+                <w:sz w:val="20"/>
+                <w:szCs w:val="20"/>
+              </w:rPr>
+            </w:pPr>
+            <w:r>
+              <w:rPr>
+                <w:sz w:val="20"/>
+                <w:szCs w:val="20"/>
+              </w:rPr>
+              <w:t>Regresa el objeto Pagina del vector vecPaginas.</w:t>
+            </w:r>
+          </w:p>
+        </w:tc>
+      </w:tr>
+      <w:tr>
+        <w:tc>
+          <w:tcPr>
+            <w:tcW w:w="250" w:type="dxa"/>
+          </w:tcPr>
+          <w:p/>
+        </w:tc>
+        <w:tc>
+          <w:tcPr>
+            <w:tcW w:w="4450" w:type="dxa"/>
+            <w:gridSpan w:val="2"/>
+            <w:tcBorders>
+              <w:top w:val="single" w:sz="6" w:space="0" w:color="000000"/>
+              <w:left w:val="single" w:sz="6" w:space="0" w:color="000000"/>
+              <w:bottom w:val="single" w:sz="6" w:space="0" w:color="000000"/>
+              <w:right w:val="single" w:sz="6" w:space="0" w:color="000000"/>
+            </w:tcBorders>
+          </w:tcPr>
+          <w:p>
+            <w:pPr>
+              <w:rPr>
+                <w:sz w:val="20"/>
+                <w:szCs w:val="20"/>
+              </w:rPr>
+            </w:pPr>
+            <w:r>
+              <w:rPr>
+                <w:sz w:val="20"/>
+                <w:szCs w:val="20"/>
+              </w:rPr>
+              <w:t>+ int getIDProceso()</w:t>
+            </w:r>
+          </w:p>
+        </w:tc>
+        <w:tc>
+          <w:tcPr>
+            <w:tcW w:w="4225" w:type="dxa"/>
+            <w:tcBorders>
+              <w:top w:val="single" w:sz="6" w:space="0" w:color="000000"/>
+              <w:left w:val="single" w:sz="6" w:space="0" w:color="000000"/>
+              <w:bottom w:val="single" w:sz="6" w:space="0" w:color="000000"/>
+              <w:right w:val="single" w:sz="6" w:space="0" w:color="000000"/>
+            </w:tcBorders>
+          </w:tcPr>
+          <w:p>
+            <w:pPr>
+              <w:rPr>
+                <w:sz w:val="20"/>
+                <w:szCs w:val="20"/>
+              </w:rPr>
+            </w:pPr>
+            <w:r>
+              <w:rPr>
+                <w:sz w:val="20"/>
+                <w:szCs w:val="20"/>
+              </w:rPr>
+              <w:t>Get de iIDProceso</w:t>
+            </w:r>
+          </w:p>
+        </w:tc>
+      </w:tr>
+      <w:tr>
+        <w:tc>
+          <w:tcPr>
+            <w:tcW w:w="250" w:type="dxa"/>
+          </w:tcPr>
+          <w:p/>
+        </w:tc>
+        <w:tc>
+          <w:tcPr>
+            <w:tcW w:w="4450" w:type="dxa"/>
+            <w:gridSpan w:val="2"/>
+            <w:tcBorders>
+              <w:top w:val="single" w:sz="6" w:space="0" w:color="000000"/>
+              <w:left w:val="single" w:sz="6" w:space="0" w:color="000000"/>
+              <w:bottom w:val="single" w:sz="6" w:space="0" w:color="000000"/>
+              <w:right w:val="single" w:sz="6" w:space="0" w:color="000000"/>
+            </w:tcBorders>
+          </w:tcPr>
+          <w:p>
+            <w:pPr>
+              <w:rPr>
+                <w:sz w:val="20"/>
+                <w:szCs w:val="20"/>
+              </w:rPr>
+            </w:pPr>
+            <w:r>
+              <w:rPr>
+                <w:sz w:val="20"/>
+                <w:szCs w:val="20"/>
+              </w:rPr>
+              <w:t>- [sets]</w:t>
+            </w:r>
+          </w:p>
+        </w:tc>
+        <w:tc>
+          <w:tcPr>
+            <w:tcW w:w="4225" w:type="dxa"/>
+            <w:tcBorders>
+              <w:top w:val="single" w:sz="6" w:space="0" w:color="000000"/>
+              <w:left w:val="single" w:sz="6" w:space="0" w:color="000000"/>
+              <w:bottom w:val="single" w:sz="6" w:space="0" w:color="000000"/>
+              <w:right w:val="single" w:sz="6" w:space="0" w:color="000000"/>
+            </w:tcBorders>
+          </w:tcPr>
+          <w:p>
+            <w:pPr>
+              <w:rPr>
+                <w:sz w:val="20"/>
+                <w:szCs w:val="20"/>
+              </w:rPr>
+            </w:pPr>
+            <w:r>
+              <w:rPr>
+                <w:sz w:val="20"/>
+                <w:szCs w:val="20"/>
+              </w:rPr>
+              <w:t>NO hay sets para esta clase.</w:t>
             </w:r>
           </w:p>
         </w:tc>
@@ -3293,7 +2434,6 @@
             <w:shd w:val="clear" w:color="auto" w:fill="D9D9D9"/>
           </w:tcPr>
           <w:p>
-            <w:proofErr w:type="spellStart"/>
             <w:r>
               <w:rPr>
                 <w:b/>
@@ -3301,99 +2441,52 @@
                 <w:szCs w:val="20"/>
               </w:rPr>
               <w:lastRenderedPageBreak/>
-              <w:t>Class</w:t>
-            </w:r>
-            <w:proofErr w:type="spellEnd"/>
+              <w:t>Class Name</w:t>
+            </w:r>
+          </w:p>
+        </w:tc>
+        <w:tc>
+          <w:tcPr>
+            <w:tcW w:w="7374" w:type="dxa"/>
+            <w:gridSpan w:val="2"/>
+            <w:tcBorders>
+              <w:top w:val="single" w:sz="6" w:space="0" w:color="000000"/>
+              <w:left w:val="single" w:sz="6" w:space="0" w:color="000000"/>
+              <w:bottom w:val="single" w:sz="6" w:space="0" w:color="000000"/>
+              <w:right w:val="single" w:sz="6" w:space="0" w:color="000000"/>
+            </w:tcBorders>
+          </w:tcPr>
+          <w:p>
+            <w:r>
+              <w:rPr>
+                <w:sz w:val="20"/>
+                <w:szCs w:val="20"/>
+              </w:rPr>
+              <w:t>Pagina</w:t>
+            </w:r>
+          </w:p>
+        </w:tc>
+      </w:tr>
+      <w:tr>
+        <w:tc>
+          <w:tcPr>
+            <w:tcW w:w="1551" w:type="dxa"/>
+            <w:gridSpan w:val="2"/>
+            <w:tcBorders>
+              <w:top w:val="single" w:sz="6" w:space="0" w:color="000000"/>
+              <w:left w:val="single" w:sz="6" w:space="0" w:color="000000"/>
+              <w:right w:val="single" w:sz="6" w:space="0" w:color="000000"/>
+            </w:tcBorders>
+            <w:shd w:val="clear" w:color="auto" w:fill="D9D9D9"/>
+          </w:tcPr>
+          <w:p>
             <w:r>
               <w:rPr>
                 <w:b/>
                 <w:sz w:val="20"/>
                 <w:szCs w:val="20"/>
               </w:rPr>
-              <w:t xml:space="preserve"> </w:t>
-            </w:r>
-            <w:proofErr w:type="spellStart"/>
-            <w:r>
-              <w:rPr>
-                <w:b/>
-                <w:sz w:val="20"/>
-                <w:szCs w:val="20"/>
-              </w:rPr>
-              <w:t>Name</w:t>
-            </w:r>
-            <w:proofErr w:type="spellEnd"/>
-          </w:p>
-        </w:tc>
-        <w:tc>
-          <w:tcPr>
-            <w:tcW w:w="7374" w:type="dxa"/>
-            <w:gridSpan w:val="2"/>
-            <w:tcBorders>
-              <w:top w:val="single" w:sz="6" w:space="0" w:color="000000"/>
-              <w:left w:val="single" w:sz="6" w:space="0" w:color="000000"/>
-              <w:bottom w:val="single" w:sz="6" w:space="0" w:color="000000"/>
-              <w:right w:val="single" w:sz="6" w:space="0" w:color="000000"/>
-            </w:tcBorders>
-          </w:tcPr>
-          <w:p>
-            <w:r>
-              <w:rPr>
-                <w:sz w:val="20"/>
-                <w:szCs w:val="20"/>
-              </w:rPr>
-              <w:t>Pagina</w:t>
-            </w:r>
-          </w:p>
-        </w:tc>
-      </w:tr>
-      <w:tr>
-        <w:tc>
-          <w:tcPr>
-            <w:tcW w:w="1551" w:type="dxa"/>
-            <w:gridSpan w:val="2"/>
-            <w:tcBorders>
-              <w:top w:val="single" w:sz="6" w:space="0" w:color="000000"/>
-              <w:left w:val="single" w:sz="6" w:space="0" w:color="000000"/>
-              <w:right w:val="single" w:sz="6" w:space="0" w:color="000000"/>
-            </w:tcBorders>
-            <w:shd w:val="clear" w:color="auto" w:fill="D9D9D9"/>
-          </w:tcPr>
-          <w:p>
-            <w:proofErr w:type="spellStart"/>
-            <w:r>
-              <w:rPr>
-                <w:b/>
-                <w:sz w:val="20"/>
-                <w:szCs w:val="20"/>
-              </w:rPr>
-              <w:t>Parent</w:t>
-            </w:r>
-            <w:proofErr w:type="spellEnd"/>
-            <w:r>
-              <w:rPr>
-                <w:b/>
-                <w:sz w:val="20"/>
-                <w:szCs w:val="20"/>
-              </w:rPr>
-              <w:t xml:space="preserve"> </w:t>
-            </w:r>
-            <w:proofErr w:type="spellStart"/>
-            <w:r>
-              <w:rPr>
-                <w:b/>
-                <w:sz w:val="20"/>
-                <w:szCs w:val="20"/>
-              </w:rPr>
-              <w:t>Class</w:t>
-            </w:r>
-            <w:proofErr w:type="spellEnd"/>
-            <w:r>
-              <w:rPr>
-                <w:b/>
-                <w:sz w:val="20"/>
-                <w:szCs w:val="20"/>
-              </w:rPr>
-              <w:t xml:space="preserve"> </w:t>
+              <w:t xml:space="preserve">Parent Class </w:t>
             </w:r>
           </w:p>
         </w:tc>
@@ -3446,7 +2539,6 @@
             <w:shd w:val="clear" w:color="auto" w:fill="D9D9D9"/>
           </w:tcPr>
           <w:p>
-            <w:proofErr w:type="spellStart"/>
             <w:r>
               <w:rPr>
                 <w:b/>
@@ -3455,7 +2547,6 @@
               </w:rPr>
               <w:t>Attributes</w:t>
             </w:r>
-            <w:proofErr w:type="spellEnd"/>
           </w:p>
         </w:tc>
       </w:tr>
@@ -3479,7 +2570,6 @@
             <w:shd w:val="clear" w:color="auto" w:fill="D9D9D9"/>
           </w:tcPr>
           <w:p>
-            <w:proofErr w:type="spellStart"/>
             <w:r>
               <w:rPr>
                 <w:b/>
@@ -3488,7 +2578,6 @@
               </w:rPr>
               <w:t>Declaration</w:t>
             </w:r>
-            <w:proofErr w:type="spellEnd"/>
           </w:p>
         </w:tc>
         <w:tc>
@@ -3503,7 +2592,6 @@
             <w:shd w:val="clear" w:color="auto" w:fill="D9D9D9"/>
           </w:tcPr>
           <w:p>
-            <w:proofErr w:type="spellStart"/>
             <w:r>
               <w:rPr>
                 <w:b/>
@@ -3512,7 +2600,6 @@
               </w:rPr>
               <w:t>Description</w:t>
             </w:r>
-            <w:proofErr w:type="spellEnd"/>
           </w:p>
         </w:tc>
       </w:tr>
@@ -3535,31 +2622,13 @@
             </w:tcBorders>
           </w:tcPr>
           <w:p>
-            <w:proofErr w:type="spellStart"/>
-            <w:r>
-              <w:rPr>
-                <w:sz w:val="20"/>
-                <w:szCs w:val="20"/>
-              </w:rPr>
-              <w:t>int</w:t>
-            </w:r>
-            <w:proofErr w:type="spellEnd"/>
-            <w:r>
-              <w:rPr>
-                <w:sz w:val="20"/>
-                <w:szCs w:val="20"/>
-              </w:rPr>
-              <w:t xml:space="preserve"> </w:t>
-            </w:r>
-            <w:proofErr w:type="spellStart"/>
-            <w:r>
-              <w:rPr>
-                <w:sz w:val="20"/>
-                <w:szCs w:val="20"/>
-              </w:rPr>
-              <w:t>iDirFisica</w:t>
-            </w:r>
-            <w:proofErr w:type="spellEnd"/>
+            <w:r>
+              <w:rPr>
+                <w:sz w:val="20"/>
+                <w:szCs w:val="20"/>
+              </w:rPr>
+              <w:t>int iDirFisica</w:t>
+            </w:r>
           </w:p>
         </w:tc>
         <w:tc>
@@ -3602,31 +2671,13 @@
             </w:tcBorders>
           </w:tcPr>
           <w:p>
-            <w:proofErr w:type="spellStart"/>
-            <w:r>
-              <w:rPr>
-                <w:sz w:val="20"/>
-                <w:szCs w:val="20"/>
-              </w:rPr>
-              <w:t>bool</w:t>
-            </w:r>
-            <w:proofErr w:type="spellEnd"/>
-            <w:r>
-              <w:rPr>
-                <w:sz w:val="20"/>
-                <w:szCs w:val="20"/>
-              </w:rPr>
-              <w:t xml:space="preserve"> </w:t>
-            </w:r>
-            <w:proofErr w:type="spellStart"/>
-            <w:r>
-              <w:rPr>
-                <w:sz w:val="20"/>
-                <w:szCs w:val="20"/>
-              </w:rPr>
-              <w:t>bSwap</w:t>
-            </w:r>
-            <w:proofErr w:type="spellEnd"/>
+            <w:r>
+              <w:rPr>
+                <w:sz w:val="20"/>
+                <w:szCs w:val="20"/>
+              </w:rPr>
+              <w:t>bool bSwap</w:t>
+            </w:r>
           </w:p>
         </w:tc>
         <w:tc>
@@ -3669,31 +2720,13 @@
             </w:tcBorders>
           </w:tcPr>
           <w:p>
-            <w:proofErr w:type="spellStart"/>
-            <w:r>
-              <w:rPr>
-                <w:sz w:val="20"/>
-                <w:szCs w:val="20"/>
-              </w:rPr>
-              <w:t>int</w:t>
-            </w:r>
-            <w:proofErr w:type="spellEnd"/>
-            <w:r>
-              <w:rPr>
-                <w:sz w:val="20"/>
-                <w:szCs w:val="20"/>
-              </w:rPr>
-              <w:t xml:space="preserve"> </w:t>
-            </w:r>
-            <w:proofErr w:type="spellStart"/>
-            <w:r>
-              <w:rPr>
-                <w:sz w:val="20"/>
-                <w:szCs w:val="20"/>
-              </w:rPr>
-              <w:t>iDirSwap</w:t>
-            </w:r>
-            <w:proofErr w:type="spellEnd"/>
+            <w:r>
+              <w:rPr>
+                <w:sz w:val="20"/>
+                <w:szCs w:val="20"/>
+              </w:rPr>
+              <w:t>int iDirSwap</w:t>
+            </w:r>
           </w:p>
         </w:tc>
         <w:tc>
@@ -3736,31 +2769,13 @@
             </w:tcBorders>
           </w:tcPr>
           <w:p>
-            <w:proofErr w:type="spellStart"/>
-            <w:r>
-              <w:rPr>
-                <w:sz w:val="20"/>
-                <w:szCs w:val="20"/>
-              </w:rPr>
-              <w:t>bool</w:t>
-            </w:r>
-            <w:proofErr w:type="spellEnd"/>
-            <w:r>
-              <w:rPr>
-                <w:sz w:val="20"/>
-                <w:szCs w:val="20"/>
-              </w:rPr>
-              <w:t xml:space="preserve"> </w:t>
-            </w:r>
-            <w:proofErr w:type="spellStart"/>
-            <w:r>
-              <w:rPr>
-                <w:sz w:val="20"/>
-                <w:szCs w:val="20"/>
-              </w:rPr>
-              <w:t>bModificación</w:t>
-            </w:r>
-            <w:proofErr w:type="spellEnd"/>
+            <w:r>
+              <w:rPr>
+                <w:sz w:val="20"/>
+                <w:szCs w:val="20"/>
+              </w:rPr>
+              <w:t>bool bModificación</w:t>
+            </w:r>
           </w:p>
         </w:tc>
         <w:tc>
@@ -3810,7 +2825,6 @@
             <w:shd w:val="clear" w:color="auto" w:fill="D9D9D9"/>
           </w:tcPr>
           <w:p>
-            <w:proofErr w:type="spellStart"/>
             <w:r>
               <w:rPr>
                 <w:b/>
@@ -3819,7 +2833,6 @@
               </w:rPr>
               <w:t>Items</w:t>
             </w:r>
-            <w:proofErr w:type="spellEnd"/>
           </w:p>
         </w:tc>
       </w:tr>
@@ -3843,7 +2856,6 @@
             <w:shd w:val="clear" w:color="auto" w:fill="D9D9D9"/>
           </w:tcPr>
           <w:p>
-            <w:proofErr w:type="spellStart"/>
             <w:r>
               <w:rPr>
                 <w:b/>
@@ -3852,7 +2864,6 @@
               </w:rPr>
               <w:t>Declaration</w:t>
             </w:r>
-            <w:proofErr w:type="spellEnd"/>
           </w:p>
         </w:tc>
         <w:tc>
@@ -3867,7 +2878,6 @@
             <w:shd w:val="clear" w:color="auto" w:fill="D9D9D9"/>
           </w:tcPr>
           <w:p>
-            <w:proofErr w:type="spellStart"/>
             <w:r>
               <w:rPr>
                 <w:b/>
@@ -3876,7 +2886,6 @@
               </w:rPr>
               <w:t>Description</w:t>
             </w:r>
-            <w:proofErr w:type="spellEnd"/>
           </w:p>
         </w:tc>
       </w:tr>
@@ -3905,39 +2914,7 @@
                 <w:sz w:val="20"/>
                 <w:szCs w:val="20"/>
               </w:rPr>
-              <w:t>+ Pagina(</w:t>
-            </w:r>
-            <w:proofErr w:type="spellStart"/>
-            <w:r>
-              <w:rPr>
-                <w:sz w:val="20"/>
-                <w:szCs w:val="20"/>
-              </w:rPr>
-              <w:t>int</w:t>
-            </w:r>
-            <w:proofErr w:type="spellEnd"/>
-            <w:r>
-              <w:rPr>
-                <w:sz w:val="20"/>
-                <w:szCs w:val="20"/>
-              </w:rPr>
-              <w:t xml:space="preserve"> </w:t>
-            </w:r>
-            <w:proofErr w:type="spellStart"/>
-            <w:r>
-              <w:rPr>
-                <w:sz w:val="20"/>
-                <w:szCs w:val="20"/>
-              </w:rPr>
-              <w:t>iDirMem</w:t>
-            </w:r>
-            <w:proofErr w:type="spellEnd"/>
-            <w:r>
-              <w:rPr>
-                <w:sz w:val="20"/>
-                <w:szCs w:val="20"/>
-              </w:rPr>
-              <w:t>)</w:t>
+              <w:t>+ Pagina(int iDirMem)</w:t>
             </w:r>
           </w:p>
         </w:tc>
@@ -3987,55 +2964,7 @@
                 <w:sz w:val="20"/>
                 <w:szCs w:val="20"/>
               </w:rPr>
-              <w:t xml:space="preserve">+ </w:t>
-            </w:r>
-            <w:proofErr w:type="spellStart"/>
-            <w:r>
-              <w:rPr>
-                <w:sz w:val="20"/>
-                <w:szCs w:val="20"/>
-              </w:rPr>
-              <w:t>swapOut</w:t>
-            </w:r>
-            <w:proofErr w:type="spellEnd"/>
-            <w:r>
-              <w:rPr>
-                <w:sz w:val="20"/>
-                <w:szCs w:val="20"/>
-              </w:rPr>
-              <w:t>(</w:t>
-            </w:r>
-            <w:proofErr w:type="spellStart"/>
-            <w:r>
-              <w:rPr>
-                <w:sz w:val="20"/>
-                <w:szCs w:val="20"/>
-              </w:rPr>
-              <w:t>int</w:t>
-            </w:r>
-            <w:proofErr w:type="spellEnd"/>
-            <w:r>
-              <w:rPr>
-                <w:sz w:val="20"/>
-                <w:szCs w:val="20"/>
-              </w:rPr>
-              <w:t xml:space="preserve"> </w:t>
-            </w:r>
-            <w:proofErr w:type="spellStart"/>
-            <w:r>
-              <w:rPr>
-                <w:sz w:val="20"/>
-                <w:szCs w:val="20"/>
-              </w:rPr>
-              <w:t>iDirSwap</w:t>
-            </w:r>
-            <w:proofErr w:type="spellEnd"/>
-            <w:r>
-              <w:rPr>
-                <w:sz w:val="20"/>
-                <w:szCs w:val="20"/>
-              </w:rPr>
-              <w:t>)</w:t>
+              <w:t>+ swapOut(int iDirSwap)</w:t>
             </w:r>
           </w:p>
         </w:tc>
@@ -4055,33 +2984,8 @@
                 <w:sz w:val="20"/>
                 <w:szCs w:val="20"/>
               </w:rPr>
-              <w:t xml:space="preserve">Cambia </w:t>
-            </w:r>
-            <w:proofErr w:type="spellStart"/>
-            <w:r>
-              <w:rPr>
-                <w:sz w:val="20"/>
-                <w:szCs w:val="20"/>
-              </w:rPr>
-              <w:t>bSwap</w:t>
-            </w:r>
-            <w:proofErr w:type="spellEnd"/>
-            <w:r>
-              <w:rPr>
-                <w:sz w:val="20"/>
-                <w:szCs w:val="20"/>
-              </w:rPr>
-              <w:t xml:space="preserve"> a true y guarda la dirección dada en su </w:t>
-            </w:r>
-            <w:proofErr w:type="spellStart"/>
-            <w:r>
-              <w:rPr>
-                <w:sz w:val="20"/>
-                <w:szCs w:val="20"/>
-              </w:rPr>
-              <w:t>iDirSwap</w:t>
-            </w:r>
-            <w:proofErr w:type="spellEnd"/>
+              <w:t>Cambia bSwap a true y guarda la dirección dada en su iDirSwap</w:t>
+            </w:r>
           </w:p>
         </w:tc>
       </w:tr>
@@ -4110,55 +3014,7 @@
                 <w:sz w:val="20"/>
                 <w:szCs w:val="20"/>
               </w:rPr>
-              <w:t xml:space="preserve">+ </w:t>
-            </w:r>
-            <w:proofErr w:type="spellStart"/>
-            <w:r>
-              <w:rPr>
-                <w:sz w:val="20"/>
-                <w:szCs w:val="20"/>
-              </w:rPr>
-              <w:t>swapIn</w:t>
-            </w:r>
-            <w:proofErr w:type="spellEnd"/>
-            <w:r>
-              <w:rPr>
-                <w:sz w:val="20"/>
-                <w:szCs w:val="20"/>
-              </w:rPr>
-              <w:t>(</w:t>
-            </w:r>
-            <w:proofErr w:type="spellStart"/>
-            <w:r>
-              <w:rPr>
-                <w:sz w:val="20"/>
-                <w:szCs w:val="20"/>
-              </w:rPr>
-              <w:t>int</w:t>
-            </w:r>
-            <w:proofErr w:type="spellEnd"/>
-            <w:r>
-              <w:rPr>
-                <w:sz w:val="20"/>
-                <w:szCs w:val="20"/>
-              </w:rPr>
-              <w:t xml:space="preserve"> </w:t>
-            </w:r>
-            <w:proofErr w:type="spellStart"/>
-            <w:r>
-              <w:rPr>
-                <w:sz w:val="20"/>
-                <w:szCs w:val="20"/>
-              </w:rPr>
-              <w:t>iDirMem</w:t>
-            </w:r>
-            <w:proofErr w:type="spellEnd"/>
-            <w:r>
-              <w:rPr>
-                <w:sz w:val="20"/>
-                <w:szCs w:val="20"/>
-              </w:rPr>
-              <w:t>)</w:t>
+              <w:t>+ swapIn(int iDirMem)</w:t>
             </w:r>
           </w:p>
         </w:tc>
@@ -4178,33 +3034,8 @@
                 <w:sz w:val="20"/>
                 <w:szCs w:val="20"/>
               </w:rPr>
-              <w:t xml:space="preserve">Cambia </w:t>
-            </w:r>
-            <w:proofErr w:type="spellStart"/>
-            <w:r>
-              <w:rPr>
-                <w:sz w:val="20"/>
-                <w:szCs w:val="20"/>
-              </w:rPr>
-              <w:t>bSwap</w:t>
-            </w:r>
-            <w:proofErr w:type="spellEnd"/>
-            <w:r>
-              <w:rPr>
-                <w:sz w:val="20"/>
-                <w:szCs w:val="20"/>
-              </w:rPr>
-              <w:t xml:space="preserve"> a false y guarda la dirección dada en su </w:t>
-            </w:r>
-            <w:proofErr w:type="spellStart"/>
-            <w:r>
-              <w:rPr>
-                <w:sz w:val="20"/>
-                <w:szCs w:val="20"/>
-              </w:rPr>
-              <w:t>iDirMem</w:t>
-            </w:r>
-            <w:proofErr w:type="spellEnd"/>
+              <w:t>Cambia bSwap a false y guarda la dirección dada en su iDirMem</w:t>
+            </w:r>
           </w:p>
         </w:tc>
       </w:tr>
@@ -4254,6 +3085,128 @@
                 <w:szCs w:val="20"/>
               </w:rPr>
               <w:t>Cambiar el bit de modificación a true</w:t>
+            </w:r>
+          </w:p>
+        </w:tc>
+      </w:tr>
+      <w:tr>
+        <w:tc>
+          <w:tcPr>
+            <w:tcW w:w="250" w:type="dxa"/>
+          </w:tcPr>
+          <w:p/>
+        </w:tc>
+        <w:tc>
+          <w:tcPr>
+            <w:tcW w:w="4448" w:type="dxa"/>
+            <w:gridSpan w:val="2"/>
+            <w:tcBorders>
+              <w:top w:val="single" w:sz="6" w:space="0" w:color="000000"/>
+              <w:left w:val="single" w:sz="6" w:space="0" w:color="000000"/>
+              <w:bottom w:val="single" w:sz="6" w:space="0" w:color="000000"/>
+              <w:right w:val="single" w:sz="6" w:space="0" w:color="000000"/>
+            </w:tcBorders>
+          </w:tcPr>
+          <w:p>
+            <w:pPr>
+              <w:rPr>
+                <w:sz w:val="20"/>
+                <w:szCs w:val="20"/>
+              </w:rPr>
+            </w:pPr>
+            <w:r>
+              <w:rPr>
+                <w:sz w:val="20"/>
+                <w:szCs w:val="20"/>
+              </w:rPr>
+              <w:t>+ [gets]</w:t>
+            </w:r>
+          </w:p>
+        </w:tc>
+        <w:tc>
+          <w:tcPr>
+            <w:tcW w:w="4227" w:type="dxa"/>
+            <w:tcBorders>
+              <w:top w:val="single" w:sz="6" w:space="0" w:color="000000"/>
+              <w:left w:val="single" w:sz="6" w:space="0" w:color="000000"/>
+              <w:bottom w:val="single" w:sz="6" w:space="0" w:color="000000"/>
+              <w:right w:val="single" w:sz="6" w:space="0" w:color="000000"/>
+            </w:tcBorders>
+          </w:tcPr>
+          <w:p>
+            <w:pPr>
+              <w:rPr>
+                <w:sz w:val="20"/>
+                <w:szCs w:val="20"/>
+              </w:rPr>
+            </w:pPr>
+            <w:r>
+              <w:rPr>
+                <w:sz w:val="20"/>
+                <w:szCs w:val="20"/>
+              </w:rPr>
+              <w:t>Gets de todos los atributos de la clase</w:t>
+            </w:r>
+          </w:p>
+        </w:tc>
+      </w:tr>
+      <w:tr>
+        <w:tc>
+          <w:tcPr>
+            <w:tcW w:w="250" w:type="dxa"/>
+          </w:tcPr>
+          <w:p/>
+        </w:tc>
+        <w:tc>
+          <w:tcPr>
+            <w:tcW w:w="4448" w:type="dxa"/>
+            <w:gridSpan w:val="2"/>
+            <w:tcBorders>
+              <w:top w:val="single" w:sz="6" w:space="0" w:color="000000"/>
+              <w:left w:val="single" w:sz="6" w:space="0" w:color="000000"/>
+              <w:bottom w:val="single" w:sz="6" w:space="0" w:color="000000"/>
+              <w:right w:val="single" w:sz="6" w:space="0" w:color="000000"/>
+            </w:tcBorders>
+          </w:tcPr>
+          <w:p>
+            <w:pPr>
+              <w:rPr>
+                <w:sz w:val="20"/>
+                <w:szCs w:val="20"/>
+              </w:rPr>
+            </w:pPr>
+            <w:r>
+              <w:rPr>
+                <w:sz w:val="20"/>
+                <w:szCs w:val="20"/>
+              </w:rPr>
+              <w:t>- [sets]</w:t>
+            </w:r>
+          </w:p>
+        </w:tc>
+        <w:tc>
+          <w:tcPr>
+            <w:tcW w:w="4227" w:type="dxa"/>
+            <w:tcBorders>
+              <w:top w:val="single" w:sz="6" w:space="0" w:color="000000"/>
+              <w:left w:val="single" w:sz="6" w:space="0" w:color="000000"/>
+              <w:bottom w:val="single" w:sz="6" w:space="0" w:color="000000"/>
+              <w:right w:val="single" w:sz="6" w:space="0" w:color="000000"/>
+            </w:tcBorders>
+          </w:tcPr>
+          <w:p>
+            <w:pPr>
+              <w:rPr>
+                <w:sz w:val="20"/>
+                <w:szCs w:val="20"/>
+              </w:rPr>
+            </w:pPr>
+            <w:r>
+              <w:rPr>
+                <w:sz w:val="20"/>
+                <w:szCs w:val="20"/>
+              </w:rPr>
+              <w:t>NO se utilizarán sets en esta clase.</w:t>
             </w:r>
           </w:p>
         </w:tc>
@@ -4293,7 +3246,6 @@
             <w:shd w:val="clear" w:color="auto" w:fill="D9D9D9"/>
           </w:tcPr>
           <w:p>
-            <w:proofErr w:type="spellStart"/>
             <w:r>
               <w:rPr>
                 <w:b/>
@@ -4301,99 +3253,52 @@
                 <w:szCs w:val="20"/>
               </w:rPr>
               <w:lastRenderedPageBreak/>
-              <w:t>Class</w:t>
-            </w:r>
-            <w:proofErr w:type="spellEnd"/>
+              <w:t>Class Name</w:t>
+            </w:r>
+          </w:p>
+        </w:tc>
+        <w:tc>
+          <w:tcPr>
+            <w:tcW w:w="7373" w:type="dxa"/>
+            <w:gridSpan w:val="2"/>
+            <w:tcBorders>
+              <w:top w:val="single" w:sz="6" w:space="0" w:color="000000"/>
+              <w:left w:val="single" w:sz="6" w:space="0" w:color="000000"/>
+              <w:bottom w:val="single" w:sz="6" w:space="0" w:color="000000"/>
+              <w:right w:val="single" w:sz="6" w:space="0" w:color="000000"/>
+            </w:tcBorders>
+          </w:tcPr>
+          <w:p>
+            <w:r>
+              <w:rPr>
+                <w:sz w:val="20"/>
+                <w:szCs w:val="20"/>
+              </w:rPr>
+              <w:t>MarcoDePagina</w:t>
+            </w:r>
+          </w:p>
+        </w:tc>
+      </w:tr>
+      <w:tr>
+        <w:tc>
+          <w:tcPr>
+            <w:tcW w:w="1552" w:type="dxa"/>
+            <w:gridSpan w:val="2"/>
+            <w:tcBorders>
+              <w:top w:val="single" w:sz="6" w:space="0" w:color="000000"/>
+              <w:left w:val="single" w:sz="6" w:space="0" w:color="000000"/>
+              <w:right w:val="single" w:sz="6" w:space="0" w:color="000000"/>
+            </w:tcBorders>
+            <w:shd w:val="clear" w:color="auto" w:fill="D9D9D9"/>
+          </w:tcPr>
+          <w:p>
             <w:r>
               <w:rPr>
                 <w:b/>
                 <w:sz w:val="20"/>
                 <w:szCs w:val="20"/>
               </w:rPr>
-              <w:t xml:space="preserve"> </w:t>
-            </w:r>
-            <w:proofErr w:type="spellStart"/>
-            <w:r>
-              <w:rPr>
-                <w:b/>
-                <w:sz w:val="20"/>
-                <w:szCs w:val="20"/>
-              </w:rPr>
-              <w:t>Name</w:t>
-            </w:r>
-            <w:proofErr w:type="spellEnd"/>
-          </w:p>
-        </w:tc>
-        <w:tc>
-          <w:tcPr>
-            <w:tcW w:w="7373" w:type="dxa"/>
-            <w:gridSpan w:val="2"/>
-            <w:tcBorders>
-              <w:top w:val="single" w:sz="6" w:space="0" w:color="000000"/>
-              <w:left w:val="single" w:sz="6" w:space="0" w:color="000000"/>
-              <w:bottom w:val="single" w:sz="6" w:space="0" w:color="000000"/>
-              <w:right w:val="single" w:sz="6" w:space="0" w:color="000000"/>
-            </w:tcBorders>
-          </w:tcPr>
-          <w:p>
-            <w:r>
-              <w:rPr>
-                <w:sz w:val="20"/>
-                <w:szCs w:val="20"/>
-              </w:rPr>
-              <w:t>MarcoDePagina</w:t>
-            </w:r>
-          </w:p>
-        </w:tc>
-      </w:tr>
-      <w:tr>
-        <w:tc>
-          <w:tcPr>
-            <w:tcW w:w="1552" w:type="dxa"/>
-            <w:gridSpan w:val="2"/>
-            <w:tcBorders>
-              <w:top w:val="single" w:sz="6" w:space="0" w:color="000000"/>
-              <w:left w:val="single" w:sz="6" w:space="0" w:color="000000"/>
-              <w:right w:val="single" w:sz="6" w:space="0" w:color="000000"/>
-            </w:tcBorders>
-            <w:shd w:val="clear" w:color="auto" w:fill="D9D9D9"/>
-          </w:tcPr>
-          <w:p>
-            <w:proofErr w:type="spellStart"/>
-            <w:r>
-              <w:rPr>
-                <w:b/>
-                <w:sz w:val="20"/>
-                <w:szCs w:val="20"/>
-              </w:rPr>
-              <w:t>Parent</w:t>
-            </w:r>
-            <w:proofErr w:type="spellEnd"/>
-            <w:r>
-              <w:rPr>
-                <w:b/>
-                <w:sz w:val="20"/>
-                <w:szCs w:val="20"/>
-              </w:rPr>
-              <w:t xml:space="preserve"> </w:t>
-            </w:r>
-            <w:proofErr w:type="spellStart"/>
-            <w:r>
-              <w:rPr>
-                <w:b/>
-                <w:sz w:val="20"/>
-                <w:szCs w:val="20"/>
-              </w:rPr>
-              <w:t>Class</w:t>
-            </w:r>
-            <w:proofErr w:type="spellEnd"/>
-            <w:r>
-              <w:rPr>
-                <w:b/>
-                <w:sz w:val="20"/>
-                <w:szCs w:val="20"/>
-              </w:rPr>
-              <w:t xml:space="preserve"> </w:t>
+              <w:t xml:space="preserve">Parent Class </w:t>
             </w:r>
           </w:p>
         </w:tc>
@@ -4446,7 +3351,6 @@
             <w:shd w:val="clear" w:color="auto" w:fill="D9D9D9"/>
           </w:tcPr>
           <w:p>
-            <w:proofErr w:type="spellStart"/>
             <w:r>
               <w:rPr>
                 <w:b/>
@@ -4455,7 +3359,6 @@
               </w:rPr>
               <w:t>Attributes</w:t>
             </w:r>
-            <w:proofErr w:type="spellEnd"/>
           </w:p>
         </w:tc>
       </w:tr>
@@ -4479,7 +3382,6 @@
             <w:shd w:val="clear" w:color="auto" w:fill="D9D9D9"/>
           </w:tcPr>
           <w:p>
-            <w:proofErr w:type="spellStart"/>
             <w:r>
               <w:rPr>
                 <w:b/>
@@ -4488,7 +3390,6 @@
               </w:rPr>
               <w:t>Declaration</w:t>
             </w:r>
-            <w:proofErr w:type="spellEnd"/>
           </w:p>
         </w:tc>
         <w:tc>
@@ -4503,7 +3404,6 @@
             <w:shd w:val="clear" w:color="auto" w:fill="D9D9D9"/>
           </w:tcPr>
           <w:p>
-            <w:proofErr w:type="spellStart"/>
             <w:r>
               <w:rPr>
                 <w:b/>
@@ -4512,7 +3412,6 @@
               </w:rPr>
               <w:t>Description</w:t>
             </w:r>
-            <w:proofErr w:type="spellEnd"/>
           </w:p>
         </w:tc>
       </w:tr>
@@ -4535,31 +3434,13 @@
             </w:tcBorders>
           </w:tcPr>
           <w:p>
-            <w:proofErr w:type="spellStart"/>
-            <w:r>
-              <w:rPr>
-                <w:sz w:val="20"/>
-                <w:szCs w:val="20"/>
-              </w:rPr>
-              <w:t>int</w:t>
-            </w:r>
-            <w:proofErr w:type="spellEnd"/>
-            <w:r>
-              <w:rPr>
-                <w:sz w:val="20"/>
-                <w:szCs w:val="20"/>
-              </w:rPr>
-              <w:t xml:space="preserve"> </w:t>
-            </w:r>
-            <w:proofErr w:type="spellStart"/>
-            <w:r>
-              <w:rPr>
-                <w:sz w:val="20"/>
-                <w:szCs w:val="20"/>
-              </w:rPr>
-              <w:t>iIDProceso</w:t>
-            </w:r>
-            <w:proofErr w:type="spellEnd"/>
+            <w:r>
+              <w:rPr>
+                <w:sz w:val="20"/>
+                <w:szCs w:val="20"/>
+              </w:rPr>
+              <w:t>int iIDProceso</w:t>
+            </w:r>
           </w:p>
         </w:tc>
         <w:tc>
@@ -4602,31 +3483,13 @@
             </w:tcBorders>
           </w:tcPr>
           <w:p>
-            <w:proofErr w:type="spellStart"/>
-            <w:r>
-              <w:rPr>
-                <w:sz w:val="20"/>
-                <w:szCs w:val="20"/>
-              </w:rPr>
-              <w:t>int</w:t>
-            </w:r>
-            <w:proofErr w:type="spellEnd"/>
-            <w:r>
-              <w:rPr>
-                <w:sz w:val="20"/>
-                <w:szCs w:val="20"/>
-              </w:rPr>
-              <w:t xml:space="preserve"> </w:t>
-            </w:r>
-            <w:proofErr w:type="spellStart"/>
-            <w:r>
-              <w:rPr>
-                <w:sz w:val="20"/>
-                <w:szCs w:val="20"/>
-              </w:rPr>
-              <w:t>iAccesos</w:t>
-            </w:r>
-            <w:proofErr w:type="spellEnd"/>
+            <w:r>
+              <w:rPr>
+                <w:sz w:val="20"/>
+                <w:szCs w:val="20"/>
+              </w:rPr>
+              <w:t>int iAccesos</w:t>
+            </w:r>
           </w:p>
         </w:tc>
         <w:tc>
@@ -4669,31 +3532,13 @@
             </w:tcBorders>
           </w:tcPr>
           <w:p>
-            <w:proofErr w:type="spellStart"/>
-            <w:r>
-              <w:rPr>
-                <w:sz w:val="20"/>
-                <w:szCs w:val="20"/>
-              </w:rPr>
-              <w:t>int</w:t>
-            </w:r>
-            <w:proofErr w:type="spellEnd"/>
-            <w:r>
-              <w:rPr>
-                <w:sz w:val="20"/>
-                <w:szCs w:val="20"/>
-              </w:rPr>
-              <w:t xml:space="preserve"> </w:t>
-            </w:r>
-            <w:proofErr w:type="spellStart"/>
-            <w:r>
-              <w:rPr>
-                <w:sz w:val="20"/>
-                <w:szCs w:val="20"/>
-              </w:rPr>
-              <w:t>timestamp</w:t>
-            </w:r>
-            <w:proofErr w:type="spellEnd"/>
+            <w:r>
+              <w:rPr>
+                <w:sz w:val="20"/>
+                <w:szCs w:val="20"/>
+              </w:rPr>
+              <w:t>int timestamp</w:t>
+            </w:r>
           </w:p>
         </w:tc>
         <w:tc>
@@ -4712,23 +3557,7 @@
                 <w:sz w:val="20"/>
                 <w:szCs w:val="20"/>
               </w:rPr>
-              <w:t xml:space="preserve">El </w:t>
-            </w:r>
-            <w:proofErr w:type="spellStart"/>
-            <w:r>
-              <w:rPr>
-                <w:sz w:val="20"/>
-                <w:szCs w:val="20"/>
-              </w:rPr>
-              <w:t>timestamp</w:t>
-            </w:r>
-            <w:proofErr w:type="spellEnd"/>
-            <w:r>
-              <w:rPr>
-                <w:sz w:val="20"/>
-                <w:szCs w:val="20"/>
-              </w:rPr>
-              <w:t xml:space="preserve"> de cuando se cargó la página en este marco (para FIFO, en caso de empate por accesos)</w:t>
+              <w:t>El timestamp de cuando se cargó la página en este marco (para FIFO, en caso de empate por accesos)</w:t>
             </w:r>
           </w:p>
         </w:tc>
@@ -4752,31 +3581,13 @@
             </w:tcBorders>
           </w:tcPr>
           <w:p>
-            <w:proofErr w:type="spellStart"/>
-            <w:r>
-              <w:rPr>
-                <w:sz w:val="20"/>
-                <w:szCs w:val="20"/>
-              </w:rPr>
-              <w:t>int</w:t>
-            </w:r>
-            <w:proofErr w:type="spellEnd"/>
-            <w:r>
-              <w:rPr>
-                <w:sz w:val="20"/>
-                <w:szCs w:val="20"/>
-              </w:rPr>
-              <w:t xml:space="preserve"> </w:t>
-            </w:r>
-            <w:proofErr w:type="spellStart"/>
-            <w:r>
-              <w:rPr>
-                <w:sz w:val="20"/>
-                <w:szCs w:val="20"/>
-              </w:rPr>
-              <w:t>iNumDePagEnTabla</w:t>
-            </w:r>
-            <w:proofErr w:type="spellEnd"/>
+            <w:r>
+              <w:rPr>
+                <w:sz w:val="20"/>
+                <w:szCs w:val="20"/>
+              </w:rPr>
+              <w:t>int iNumDePagEnTabla</w:t>
+            </w:r>
           </w:p>
         </w:tc>
         <w:tc>
@@ -4809,10 +3620,7 @@
               <w:bottom w:val="single" w:sz="6" w:space="0" w:color="000000"/>
             </w:tcBorders>
           </w:tcPr>
-          <w:p>
-            <w:bookmarkStart w:id="1" w:name="_GoBack"/>
-            <w:bookmarkEnd w:id="1"/>
-          </w:p>
+          <w:p/>
         </w:tc>
       </w:tr>
       <w:tr>
@@ -4829,7 +3637,6 @@
             <w:shd w:val="clear" w:color="auto" w:fill="D9D9D9"/>
           </w:tcPr>
           <w:p>
-            <w:proofErr w:type="spellStart"/>
             <w:r>
               <w:rPr>
                 <w:b/>
@@ -4838,7 +3645,6 @@
               </w:rPr>
               <w:t>Items</w:t>
             </w:r>
-            <w:proofErr w:type="spellEnd"/>
           </w:p>
         </w:tc>
       </w:tr>
@@ -4862,7 +3668,6 @@
             <w:shd w:val="clear" w:color="auto" w:fill="D9D9D9"/>
           </w:tcPr>
           <w:p>
-            <w:proofErr w:type="spellStart"/>
             <w:r>
               <w:rPr>
                 <w:b/>
@@ -4871,7 +3676,6 @@
               </w:rPr>
               <w:t>Declaration</w:t>
             </w:r>
-            <w:proofErr w:type="spellEnd"/>
           </w:p>
         </w:tc>
         <w:tc>
@@ -4886,7 +3690,6 @@
             <w:shd w:val="clear" w:color="auto" w:fill="D9D9D9"/>
           </w:tcPr>
           <w:p>
-            <w:proofErr w:type="spellStart"/>
             <w:r>
               <w:rPr>
                 <w:b/>
@@ -4895,7 +3698,6 @@
               </w:rPr>
               <w:t>Description</w:t>
             </w:r>
-            <w:proofErr w:type="spellEnd"/>
           </w:p>
         </w:tc>
       </w:tr>
@@ -5001,23 +3803,7 @@
                 <w:sz w:val="20"/>
                 <w:szCs w:val="20"/>
               </w:rPr>
-              <w:t xml:space="preserve">Incrementa el </w:t>
-            </w:r>
-            <w:proofErr w:type="spellStart"/>
-            <w:r>
-              <w:rPr>
-                <w:sz w:val="20"/>
-                <w:szCs w:val="20"/>
-              </w:rPr>
-              <w:t>iAccesos</w:t>
-            </w:r>
-            <w:proofErr w:type="spellEnd"/>
-            <w:r>
-              <w:rPr>
-                <w:sz w:val="20"/>
-                <w:szCs w:val="20"/>
-              </w:rPr>
-              <w:t xml:space="preserve"> por 1</w:t>
+              <w:t>Incrementa el iAccesos por 1</w:t>
             </w:r>
           </w:p>
         </w:tc>
@@ -5047,71 +3833,7 @@
                 <w:sz w:val="20"/>
                 <w:szCs w:val="20"/>
               </w:rPr>
-              <w:t>+ cargar(</w:t>
-            </w:r>
-            <w:proofErr w:type="spellStart"/>
-            <w:r>
-              <w:rPr>
-                <w:sz w:val="20"/>
-                <w:szCs w:val="20"/>
-              </w:rPr>
-              <w:t>int</w:t>
-            </w:r>
-            <w:proofErr w:type="spellEnd"/>
-            <w:r>
-              <w:rPr>
-                <w:sz w:val="20"/>
-                <w:szCs w:val="20"/>
-              </w:rPr>
-              <w:t xml:space="preserve"> </w:t>
-            </w:r>
-            <w:proofErr w:type="spellStart"/>
-            <w:r>
-              <w:rPr>
-                <w:sz w:val="20"/>
-                <w:szCs w:val="20"/>
-              </w:rPr>
-              <w:t>iIDProceso</w:t>
-            </w:r>
-            <w:proofErr w:type="spellEnd"/>
-            <w:r>
-              <w:rPr>
-                <w:sz w:val="20"/>
-                <w:szCs w:val="20"/>
-              </w:rPr>
-              <w:t xml:space="preserve">, </w:t>
-            </w:r>
-            <w:proofErr w:type="spellStart"/>
-            <w:r>
-              <w:rPr>
-                <w:sz w:val="20"/>
-                <w:szCs w:val="20"/>
-              </w:rPr>
-              <w:t>int</w:t>
-            </w:r>
-            <w:proofErr w:type="spellEnd"/>
-            <w:r>
-              <w:rPr>
-                <w:sz w:val="20"/>
-                <w:szCs w:val="20"/>
-              </w:rPr>
-              <w:t xml:space="preserve"> </w:t>
-            </w:r>
-            <w:proofErr w:type="spellStart"/>
-            <w:r>
-              <w:rPr>
-                <w:sz w:val="20"/>
-                <w:szCs w:val="20"/>
-              </w:rPr>
-              <w:t>iNumDePagEnTabla</w:t>
-            </w:r>
-            <w:proofErr w:type="spellEnd"/>
-            <w:r>
-              <w:rPr>
-                <w:sz w:val="20"/>
-                <w:szCs w:val="20"/>
-              </w:rPr>
-              <w:t>)</w:t>
+              <w:t>+ cargar(int iIDProceso, int iNumDePagEnTabla)</w:t>
             </w:r>
           </w:p>
         </w:tc>
@@ -5132,6 +3854,128 @@
                 <w:szCs w:val="20"/>
               </w:rPr>
               <w:t>Carga un nuevo marco</w:t>
+            </w:r>
+          </w:p>
+        </w:tc>
+      </w:tr>
+      <w:tr>
+        <w:tc>
+          <w:tcPr>
+            <w:tcW w:w="250" w:type="dxa"/>
+          </w:tcPr>
+          <w:p/>
+        </w:tc>
+        <w:tc>
+          <w:tcPr>
+            <w:tcW w:w="4450" w:type="dxa"/>
+            <w:gridSpan w:val="2"/>
+            <w:tcBorders>
+              <w:top w:val="single" w:sz="6" w:space="0" w:color="000000"/>
+              <w:left w:val="single" w:sz="6" w:space="0" w:color="000000"/>
+              <w:bottom w:val="single" w:sz="6" w:space="0" w:color="000000"/>
+              <w:right w:val="single" w:sz="6" w:space="0" w:color="000000"/>
+            </w:tcBorders>
+          </w:tcPr>
+          <w:p>
+            <w:pPr>
+              <w:rPr>
+                <w:sz w:val="20"/>
+                <w:szCs w:val="20"/>
+              </w:rPr>
+            </w:pPr>
+            <w:r>
+              <w:rPr>
+                <w:sz w:val="20"/>
+                <w:szCs w:val="20"/>
+              </w:rPr>
+              <w:t>+ [gets]</w:t>
+            </w:r>
+          </w:p>
+        </w:tc>
+        <w:tc>
+          <w:tcPr>
+            <w:tcW w:w="4225" w:type="dxa"/>
+            <w:tcBorders>
+              <w:top w:val="single" w:sz="6" w:space="0" w:color="000000"/>
+              <w:left w:val="single" w:sz="6" w:space="0" w:color="000000"/>
+              <w:bottom w:val="single" w:sz="6" w:space="0" w:color="000000"/>
+              <w:right w:val="single" w:sz="6" w:space="0" w:color="000000"/>
+            </w:tcBorders>
+          </w:tcPr>
+          <w:p>
+            <w:pPr>
+              <w:rPr>
+                <w:sz w:val="20"/>
+                <w:szCs w:val="20"/>
+              </w:rPr>
+            </w:pPr>
+            <w:r>
+              <w:rPr>
+                <w:sz w:val="20"/>
+                <w:szCs w:val="20"/>
+              </w:rPr>
+              <w:t>Gets de todos los atributos de la clase</w:t>
+            </w:r>
+          </w:p>
+        </w:tc>
+      </w:tr>
+      <w:tr>
+        <w:tc>
+          <w:tcPr>
+            <w:tcW w:w="250" w:type="dxa"/>
+          </w:tcPr>
+          <w:p/>
+        </w:tc>
+        <w:tc>
+          <w:tcPr>
+            <w:tcW w:w="4450" w:type="dxa"/>
+            <w:gridSpan w:val="2"/>
+            <w:tcBorders>
+              <w:top w:val="single" w:sz="6" w:space="0" w:color="000000"/>
+              <w:left w:val="single" w:sz="6" w:space="0" w:color="000000"/>
+              <w:bottom w:val="single" w:sz="6" w:space="0" w:color="000000"/>
+              <w:right w:val="single" w:sz="6" w:space="0" w:color="000000"/>
+            </w:tcBorders>
+          </w:tcPr>
+          <w:p>
+            <w:pPr>
+              <w:rPr>
+                <w:sz w:val="20"/>
+                <w:szCs w:val="20"/>
+              </w:rPr>
+            </w:pPr>
+            <w:r>
+              <w:rPr>
+                <w:sz w:val="20"/>
+                <w:szCs w:val="20"/>
+              </w:rPr>
+              <w:t>- [sets]</w:t>
+            </w:r>
+          </w:p>
+        </w:tc>
+        <w:tc>
+          <w:tcPr>
+            <w:tcW w:w="4225" w:type="dxa"/>
+            <w:tcBorders>
+              <w:top w:val="single" w:sz="6" w:space="0" w:color="000000"/>
+              <w:left w:val="single" w:sz="6" w:space="0" w:color="000000"/>
+              <w:bottom w:val="single" w:sz="6" w:space="0" w:color="000000"/>
+              <w:right w:val="single" w:sz="6" w:space="0" w:color="000000"/>
+            </w:tcBorders>
+          </w:tcPr>
+          <w:p>
+            <w:pPr>
+              <w:rPr>
+                <w:sz w:val="20"/>
+                <w:szCs w:val="20"/>
+              </w:rPr>
+            </w:pPr>
+            <w:r>
+              <w:rPr>
+                <w:sz w:val="20"/>
+                <w:szCs w:val="20"/>
+              </w:rPr>
+              <w:t>NO se utilizarán sets en esta clase.</w:t>
             </w:r>
           </w:p>
         </w:tc>
@@ -5183,23 +4027,13 @@
       </w:tabs>
       <w:spacing w:after="720"/>
     </w:pPr>
-    <w:proofErr w:type="spellStart"/>
     <w:r>
       <w:rPr>
         <w:rFonts w:ascii="Domine" w:eastAsia="Domine" w:hAnsi="Domine" w:cs="Domine"/>
         <w:sz w:val="20"/>
         <w:szCs w:val="20"/>
       </w:rPr>
-      <w:t>October</w:t>
-    </w:r>
-    <w:proofErr w:type="spellEnd"/>
-    <w:r>
-      <w:rPr>
-        <w:rFonts w:ascii="Domine" w:eastAsia="Domine" w:hAnsi="Domine" w:cs="Domine"/>
-        <w:sz w:val="20"/>
-        <w:szCs w:val="20"/>
-      </w:rPr>
-      <w:t xml:space="preserve"> 2006</w:t>
+      <w:t>October 2006</w:t>
     </w:r>
     <w:r>
       <w:rPr>
@@ -5231,54 +4065,8 @@
         <w:sz w:val="20"/>
         <w:szCs w:val="20"/>
       </w:rPr>
-      <w:t xml:space="preserve"> 2006 </w:t>
+      <w:t xml:space="preserve"> 2006 by Carnegie Mellon University</w:t>
     </w:r>
-    <w:proofErr w:type="spellStart"/>
-    <w:r>
-      <w:rPr>
-        <w:rFonts w:ascii="Domine" w:eastAsia="Domine" w:hAnsi="Domine" w:cs="Domine"/>
-        <w:sz w:val="20"/>
-        <w:szCs w:val="20"/>
-      </w:rPr>
-      <w:t>by</w:t>
-    </w:r>
-    <w:proofErr w:type="spellEnd"/>
-    <w:r>
-      <w:rPr>
-        <w:rFonts w:ascii="Domine" w:eastAsia="Domine" w:hAnsi="Domine" w:cs="Domine"/>
-        <w:sz w:val="20"/>
-        <w:szCs w:val="20"/>
-      </w:rPr>
-      <w:t xml:space="preserve"> Carnegie </w:t>
-    </w:r>
-    <w:proofErr w:type="spellStart"/>
-    <w:r>
-      <w:rPr>
-        <w:rFonts w:ascii="Domine" w:eastAsia="Domine" w:hAnsi="Domine" w:cs="Domine"/>
-        <w:sz w:val="20"/>
-        <w:szCs w:val="20"/>
-      </w:rPr>
-      <w:t>Mellon</w:t>
-    </w:r>
-    <w:proofErr w:type="spellEnd"/>
-    <w:r>
-      <w:rPr>
-        <w:rFonts w:ascii="Domine" w:eastAsia="Domine" w:hAnsi="Domine" w:cs="Domine"/>
-        <w:sz w:val="20"/>
-        <w:szCs w:val="20"/>
-      </w:rPr>
-      <w:t xml:space="preserve"> </w:t>
-    </w:r>
-    <w:proofErr w:type="spellStart"/>
-    <w:r>
-      <w:rPr>
-        <w:rFonts w:ascii="Domine" w:eastAsia="Domine" w:hAnsi="Domine" w:cs="Domine"/>
-        <w:sz w:val="20"/>
-        <w:szCs w:val="20"/>
-      </w:rPr>
-      <w:t>University</w:t>
-    </w:r>
-    <w:proofErr w:type="spellEnd"/>
   </w:p>
 </w:ftr>
 </file>
@@ -5915,6 +4703,17 @@
       </w:tblCellMar>
     </w:tblPr>
   </w:style>
+  <w:style w:type="paragraph" w:styleId="ListParagraph">
+    <w:name w:val="List Paragraph"/>
+    <w:basedOn w:val="Normal"/>
+    <w:uiPriority w:val="34"/>
+    <w:qFormat/>
+    <w:rsid w:val="00707A2A"/>
+    <w:pPr>
+      <w:ind w:left="720"/>
+      <w:contextualSpacing/>
+    </w:pPr>
+  </w:style>
 </w:styles>
 </file>
 

</xml_diff>